<commit_message>
- initial plan is edited. - pdf file of the inital plan is added. - problem resources is extracted to txt file.
</commit_message>
<xml_diff>
--- a/preparing/Initial_Plan_Document.docx
+++ b/preparing/Initial_Plan_Document.docx
@@ -704,8 +704,17 @@
                     <w:sz w:val="28"/>
                     <w:szCs w:val="28"/>
                   </w:rPr>
-                  <w:t>Mustafa Al-Turki</w:t>
+                  <w:t>Mustafa Al-</w:t>
                 </w:r>
+                <w:proofErr w:type="spellStart"/>
+                <w:r>
+                  <w:rPr>
+                    <w:sz w:val="28"/>
+                    <w:szCs w:val="28"/>
+                  </w:rPr>
+                  <w:t>Turki</w:t>
+                </w:r>
+                <w:proofErr w:type="spellEnd"/>
               </w:p>
             </w:tc>
             <w:tc>
@@ -755,8 +764,17 @@
                     <w:sz w:val="28"/>
                     <w:szCs w:val="28"/>
                   </w:rPr>
-                  <w:t>Majed Alshaibani</w:t>
+                  <w:t xml:space="preserve">Majed </w:t>
                 </w:r>
+                <w:proofErr w:type="spellStart"/>
+                <w:r>
+                  <w:rPr>
+                    <w:sz w:val="28"/>
+                    <w:szCs w:val="28"/>
+                  </w:rPr>
+                  <w:t>Alshaibani</w:t>
+                </w:r>
+                <w:proofErr w:type="spellEnd"/>
               </w:p>
             </w:tc>
             <w:tc>
@@ -782,6 +800,15 @@
                     <w:szCs w:val="28"/>
                   </w:rPr>
                   <w:t>2013</w:t>
+                </w:r>
+                <w:r>
+                  <w:rPr>
+                    <w:b/>
+                    <w:bCs/>
+                    <w:sz w:val="28"/>
+                    <w:szCs w:val="28"/>
+                  </w:rPr>
+                  <w:t>81710</w:t>
                 </w:r>
               </w:p>
             </w:tc>
@@ -809,8 +836,17 @@
                     <w:sz w:val="28"/>
                     <w:szCs w:val="28"/>
                   </w:rPr>
-                  <w:t>Haitham Albetairi</w:t>
+                  <w:t xml:space="preserve">Haitham </w:t>
                 </w:r>
+                <w:proofErr w:type="spellStart"/>
+                <w:r>
+                  <w:rPr>
+                    <w:sz w:val="28"/>
+                    <w:szCs w:val="28"/>
+                  </w:rPr>
+                  <w:t>Albetairi</w:t>
+                </w:r>
+                <w:proofErr w:type="spellEnd"/>
               </w:p>
             </w:tc>
             <w:tc>
@@ -896,6 +932,7 @@
             <w:tabs>
               <w:tab w:val="right" w:leader="dot" w:pos="9736"/>
             </w:tabs>
+            <w:spacing w:line="720" w:lineRule="auto"/>
             <w:rPr>
               <w:rFonts w:eastAsiaTheme="minorEastAsia"/>
               <w:noProof/>
@@ -974,6 +1011,7 @@
             <w:tabs>
               <w:tab w:val="right" w:leader="dot" w:pos="9736"/>
             </w:tabs>
+            <w:spacing w:line="720" w:lineRule="auto"/>
             <w:rPr>
               <w:rFonts w:eastAsiaTheme="minorEastAsia"/>
               <w:noProof/>
@@ -1043,6 +1081,7 @@
             <w:tabs>
               <w:tab w:val="right" w:leader="dot" w:pos="9736"/>
             </w:tabs>
+            <w:spacing w:line="720" w:lineRule="auto"/>
             <w:rPr>
               <w:rFonts w:eastAsiaTheme="minorEastAsia"/>
               <w:noProof/>
@@ -1112,6 +1151,7 @@
             <w:tabs>
               <w:tab w:val="right" w:leader="dot" w:pos="9736"/>
             </w:tabs>
+            <w:spacing w:line="720" w:lineRule="auto"/>
             <w:rPr>
               <w:rFonts w:eastAsiaTheme="minorEastAsia"/>
               <w:noProof/>
@@ -1181,6 +1221,7 @@
             <w:tabs>
               <w:tab w:val="right" w:leader="dot" w:pos="9736"/>
             </w:tabs>
+            <w:spacing w:line="720" w:lineRule="auto"/>
             <w:rPr>
               <w:rFonts w:eastAsiaTheme="minorEastAsia"/>
               <w:noProof/>
@@ -1250,6 +1291,7 @@
             <w:tabs>
               <w:tab w:val="right" w:leader="dot" w:pos="9736"/>
             </w:tabs>
+            <w:spacing w:line="720" w:lineRule="auto"/>
             <w:rPr>
               <w:rFonts w:eastAsiaTheme="minorEastAsia"/>
               <w:noProof/>
@@ -1319,6 +1361,7 @@
             <w:tabs>
               <w:tab w:val="right" w:leader="dot" w:pos="9736"/>
             </w:tabs>
+            <w:spacing w:line="720" w:lineRule="auto"/>
             <w:rPr>
               <w:rFonts w:eastAsiaTheme="minorEastAsia"/>
               <w:noProof/>
@@ -1332,8 +1375,6 @@
               </w:rPr>
               <w:t>Planned Schedule</w:t>
             </w:r>
-            <w:bookmarkStart w:id="1" w:name="_GoBack"/>
-            <w:bookmarkEnd w:id="1"/>
             <w:r>
               <w:rPr>
                 <w:noProof/>
@@ -1390,6 +1431,7 @@
             <w:tabs>
               <w:tab w:val="right" w:leader="dot" w:pos="9736"/>
             </w:tabs>
+            <w:spacing w:line="720" w:lineRule="auto"/>
             <w:rPr>
               <w:rFonts w:eastAsiaTheme="minorEastAsia"/>
               <w:noProof/>
@@ -1454,6 +1496,9 @@
           </w:hyperlink>
         </w:p>
         <w:p>
+          <w:pPr>
+            <w:spacing w:line="720" w:lineRule="auto"/>
+          </w:pPr>
           <w:r>
             <w:rPr>
               <w:b/>
@@ -1486,27 +1531,30 @@
     <w:p>
       <w:pPr>
         <w:pStyle w:val="Heading1"/>
-      </w:pPr>
-      <w:bookmarkStart w:id="2" w:name="_Toc505639280"/>
+        <w:spacing w:line="480" w:lineRule="auto"/>
+      </w:pPr>
+      <w:bookmarkStart w:id="1" w:name="_Toc505639280"/>
       <w:r>
         <w:lastRenderedPageBreak/>
         <w:t>Introduction</w:t>
       </w:r>
+      <w:bookmarkEnd w:id="1"/>
+    </w:p>
+    <w:p>
+      <w:pPr>
+        <w:pStyle w:val="Heading2"/>
+        <w:spacing w:line="480" w:lineRule="auto"/>
+        <w:ind w:firstLine="720"/>
+      </w:pPr>
+      <w:bookmarkStart w:id="2" w:name="_Toc505639281"/>
+      <w:r>
+        <w:t>Purpose of this document</w:t>
+      </w:r>
       <w:bookmarkEnd w:id="2"/>
     </w:p>
     <w:p>
       <w:pPr>
-        <w:pStyle w:val="Heading2"/>
-        <w:ind w:firstLine="720"/>
-      </w:pPr>
-      <w:bookmarkStart w:id="3" w:name="_Toc505639281"/>
-      <w:r>
-        <w:t>Purpose of this document</w:t>
-      </w:r>
-      <w:bookmarkEnd w:id="3"/>
-    </w:p>
-    <w:p>
-      <w:pPr>
+        <w:spacing w:line="480" w:lineRule="auto"/>
         <w:ind w:left="720"/>
         <w:jc w:val="both"/>
       </w:pPr>
@@ -1550,10 +1598,17 @@
         <w:t xml:space="preserve"> </w:t>
       </w:r>
     </w:p>
-    <w:p/>
     <w:p>
       <w:pPr>
+        <w:spacing w:line="480" w:lineRule="auto"/>
+      </w:pPr>
+      <w:bookmarkStart w:id="3" w:name="_GoBack"/>
+      <w:bookmarkEnd w:id="3"/>
+    </w:p>
+    <w:p>
+      <w:pPr>
         <w:pStyle w:val="Heading2"/>
+        <w:spacing w:line="480" w:lineRule="auto"/>
         <w:ind w:firstLine="720"/>
       </w:pPr>
       <w:bookmarkStart w:id="4" w:name="_Toc505639282"/>
@@ -1568,6 +1623,7 @@
     <w:p>
       <w:pPr>
         <w:pStyle w:val="Heading3"/>
+        <w:spacing w:line="480" w:lineRule="auto"/>
         <w:ind w:left="720" w:firstLine="720"/>
       </w:pPr>
       <w:bookmarkStart w:id="5" w:name="_Toc505639283"/>
@@ -1578,7 +1634,8 @@
     </w:p>
     <w:p>
       <w:pPr>
-        <w:ind w:left="1440"/>
+        <w:spacing w:line="480" w:lineRule="auto"/>
+        <w:ind w:left="1440" w:firstLine="720"/>
         <w:jc w:val="both"/>
       </w:pPr>
       <w:r>
@@ -1599,6 +1656,7 @@
     </w:p>
     <w:p>
       <w:pPr>
+        <w:spacing w:line="480" w:lineRule="auto"/>
         <w:ind w:left="1440"/>
         <w:jc w:val="both"/>
       </w:pPr>
@@ -1606,7 +1664,11 @@
     <w:p>
       <w:pPr>
         <w:pStyle w:val="Heading3"/>
+        <w:spacing w:line="480" w:lineRule="auto"/>
         <w:ind w:left="720" w:firstLine="720"/>
+        <w:rPr>
+          <w:rtl/>
+        </w:rPr>
       </w:pPr>
       <w:bookmarkStart w:id="6" w:name="_Toc505639284"/>
       <w:r>
@@ -1615,312 +1677,104 @@
       <w:bookmarkEnd w:id="6"/>
     </w:p>
     <w:p>
+      <w:pPr>
+        <w:spacing w:line="480" w:lineRule="auto"/>
+        <w:ind w:left="1440" w:firstLine="720"/>
+        <w:jc w:val="both"/>
+      </w:pPr>
       <w:r>
-        <w:tab/>
+        <w:t>The area of f</w:t>
       </w:r>
       <w:r>
-        <w:tab/>
-        <w:t>Majed or Haitham Please summarize the following paragraph which I picked from the below mentioned resources,,,make sure to properly reference these source in the references section at the end of the document</w:t>
-      </w:r>
-    </w:p>
-    <w:p>
-      <w:pPr>
-        <w:ind w:left="1440"/>
-        <w:jc w:val="both"/>
-        <w:rPr>
-          <w:color w:val="FF0000"/>
-        </w:rPr>
-      </w:pPr>
-      <w:r>
-        <w:rPr>
-          <w:color w:val="FF0000"/>
-        </w:rPr>
-        <w:t>Automatic age and gender classification has become relevant to an increasing amount of applications, particularly since the rise of social platforms and social media.</w:t>
-      </w:r>
-    </w:p>
-    <w:p>
-      <w:pPr>
-        <w:ind w:left="1440"/>
-        <w:jc w:val="both"/>
-        <w:rPr>
-          <w:color w:val="FF0000"/>
-        </w:rPr>
-      </w:pPr>
-      <w:r>
-        <w:rPr>
-          <w:color w:val="FF0000"/>
-        </w:rPr>
-        <w:t>Age and gender play fundamental roles in social interactions. Languages reserve different salutations and grammar rules for men or women, and very often different vocabularies are used when addressing elders compared to young people. Despite the basic roles these attributes play in our day-to-day lives, the ability to automatically estimate them accurately and reliably from face images is still far from meeting the needs of commercial applications. This is particularly perplexing when considering recent claims to super-human capabilities in the related task of face recognition (e.g., [48]).</w:t>
+        <w:t>ace and age recognition receives a great interest</w:t>
       </w:r>
       <w:r>
-        <w:rPr>
-          <w:color w:val="FF0000"/>
-        </w:rPr>
         <w:t xml:space="preserve"> </w:t>
       </w:r>
       <w:r>
-        <w:rPr>
-          <w:color w:val="FF0000"/>
-          <w:highlight w:val="yellow"/>
-        </w:rPr>
-        <w:t>Source =</w:t>
+        <w:t>in the last decades</w:t>
       </w:r>
       <w:r>
-        <w:rPr>
-          <w:highlight w:val="yellow"/>
-        </w:rPr>
         <w:t xml:space="preserve"> </w:t>
       </w:r>
       <w:r>
-        <w:rPr>
-          <w:color w:val="FF0000"/>
-          <w:highlight w:val="yellow"/>
-        </w:rPr>
-        <w:t>http://citeseerx.ist.psu.edu/viewdoc/download?doi=10.1.1.722.9654&amp;rep=rep1&amp;type=pdf</w:t>
-      </w:r>
-    </w:p>
-    <w:p>
-      <w:pPr>
-        <w:ind w:left="1440"/>
-        <w:jc w:val="both"/>
-        <w:rPr>
-          <w:color w:val="2E74B5" w:themeColor="accent1" w:themeShade="BF"/>
-        </w:rPr>
-      </w:pPr>
-    </w:p>
-    <w:p>
-      <w:pPr>
-        <w:ind w:left="1440"/>
-        <w:jc w:val="both"/>
-        <w:rPr>
-          <w:color w:val="2E74B5" w:themeColor="accent1" w:themeShade="BF"/>
-        </w:rPr>
-      </w:pPr>
-      <w:r>
-        <w:rPr>
-          <w:color w:val="2E74B5" w:themeColor="accent1" w:themeShade="BF"/>
-        </w:rPr>
-        <w:t>Over the last decade, the rate of image uploads to the Internet has grown at a nearly exponential rate. This newfound wealth of data has empowered computer scientists to tackle problems in computer vision that were previously either irrelevant or intractable.</w:t>
-      </w:r>
-    </w:p>
-    <w:p>
-      <w:pPr>
-        <w:ind w:left="1440"/>
-        <w:jc w:val="both"/>
-        <w:rPr>
-          <w:color w:val="2E74B5" w:themeColor="accent1" w:themeShade="BF"/>
-        </w:rPr>
-      </w:pPr>
-      <w:r>
-        <w:rPr>
-          <w:color w:val="2E74B5" w:themeColor="accent1" w:themeShade="BF"/>
-        </w:rPr>
-        <w:t xml:space="preserve">Applications for this technology have a broad scope and the potential to make a large impact. For example, many languages have distinct words to be used when addressing a male versus a female or an elder versus a youth. Therefore automated translation services and other forms of speech generation can factor in gender and age classification of subjects to improve their performance. Also, having an idea about the age and gender of a subject makes the task of recognizing that subject significantly easier. This could be used to aid assisted vision devices for those with deteriorating, or lost, eyesight. Social media websites like Facebook could use the information about the age and gender of the people to better infer the context of the image. For example, if a picture contains many people studying together, Facebook might be </w:t>
+        <w:t xml:space="preserve">due to its importance in the cutting-edge </w:t>
       </w:r>
       <w:r>
-        <w:rPr>
-          <w:color w:val="2E74B5" w:themeColor="accent1" w:themeShade="BF"/>
-        </w:rPr>
-        <w:lastRenderedPageBreak/>
-        <w:t>able to caption the scene with “study session.” However if it can also detect that the people are all men in their early 20s and that some are wearing shirts with the same letters, it may predict “College students in a fraternity studying.”</w:t>
+        <w:t>web and mobile applications</w:t>
       </w:r>
       <w:r>
-        <w:rPr>
-          <w:color w:val="2E74B5" w:themeColor="accent1" w:themeShade="BF"/>
-        </w:rPr>
+        <w:t>. Every day, social media applications stores dozens of personal photos and the need to</w:t>
+      </w:r>
+      <w:r>
+        <w:t xml:space="preserve"> analyze</w:t>
+      </w:r>
+      <w:r>
+        <w:t xml:space="preserve"> them </w:t>
+      </w:r>
+      <w:r>
+        <w:t>is</w:t>
+      </w:r>
+      <w:r>
         <w:t xml:space="preserve"> </w:t>
       </w:r>
       <w:r>
-        <w:rPr>
-          <w:color w:val="2E74B5" w:themeColor="accent1" w:themeShade="BF"/>
-          <w:highlight w:val="yellow"/>
-        </w:rPr>
-        <w:t>Source =</w:t>
+        <w:t>demanding</w:t>
       </w:r>
       <w:r>
-        <w:rPr>
-          <w:highlight w:val="yellow"/>
-        </w:rPr>
-        <w:t xml:space="preserve"> </w:t>
+        <w:t xml:space="preserve"> to facilitate a better user experience</w:t>
       </w:r>
       <w:r>
-        <w:rPr>
-          <w:color w:val="2E74B5" w:themeColor="accent1" w:themeShade="BF"/>
-          <w:highlight w:val="yellow"/>
-        </w:rPr>
-        <w:t>http://cs231n.stanford.edu/reports/2016/pdfs/003_Report.pdf</w:t>
-      </w:r>
-    </w:p>
-    <w:p>
-      <w:pPr>
-        <w:ind w:left="1440"/>
-        <w:jc w:val="both"/>
-        <w:rPr>
-          <w:color w:val="525252" w:themeColor="accent3" w:themeShade="80"/>
-        </w:rPr>
-      </w:pPr>
-      <w:r>
-        <w:rPr>
-          <w:color w:val="525252" w:themeColor="accent3" w:themeShade="80"/>
-        </w:rPr>
-        <w:t>Facial attribute recognition, including age, gender and emotion, [1,2,3,4,5,6,7] has been a topic of interest among computer vision researchers for over a decade. One of the key reasons is the numerous applications of this challenging problem which range from security control, to person identification, to human-computer interaction. Due to the release of large labeled datasets, as well as the advances made in the design of convolutional neural networks, error rates have dropped significantly. In many cases, these systems are able to outperform humans.</w:t>
+        <w:t xml:space="preserve"> [</w:t>
       </w:r>
       <w:r>
-        <w:rPr>
-          <w:color w:val="525252" w:themeColor="accent3" w:themeShade="80"/>
-        </w:rPr>
-        <w:t xml:space="preserve"> </w:t>
+        <w:t>1</w:t>
       </w:r>
       <w:r>
-        <w:rPr>
-          <w:color w:val="525252" w:themeColor="accent3" w:themeShade="80"/>
-          <w:highlight w:val="yellow"/>
-        </w:rPr>
-        <w:t>Source = https://arxiv.org/pdf/1702.04280.pdf</w:t>
+        <w:t>].</w:t>
       </w:r>
-    </w:p>
-    <w:p>
-      <w:pPr>
-        <w:ind w:left="1440"/>
-        <w:jc w:val="both"/>
-        <w:rPr>
-          <w:color w:val="525252" w:themeColor="accent3" w:themeShade="80"/>
-        </w:rPr>
-      </w:pPr>
-    </w:p>
-    <w:p>
-      <w:pPr>
-        <w:ind w:left="1440"/>
-        <w:jc w:val="both"/>
-        <w:rPr>
-          <w:color w:val="525252" w:themeColor="accent3" w:themeShade="80"/>
-        </w:rPr>
-      </w:pPr>
-    </w:p>
-    <w:p>
-      <w:pPr>
-        <w:ind w:left="1440"/>
-        <w:jc w:val="both"/>
-      </w:pPr>
-    </w:p>
-    <w:p>
-      <w:pPr>
-        <w:ind w:left="1440"/>
-        <w:jc w:val="both"/>
-      </w:pPr>
-    </w:p>
-    <w:p>
-      <w:pPr>
-        <w:ind w:left="1440"/>
-        <w:jc w:val="both"/>
-      </w:pPr>
-    </w:p>
-    <w:p>
-      <w:pPr>
-        <w:ind w:left="1440"/>
-        <w:jc w:val="both"/>
-      </w:pPr>
-    </w:p>
-    <w:p>
-      <w:pPr>
-        <w:ind w:left="1440"/>
-        <w:jc w:val="both"/>
-      </w:pPr>
-    </w:p>
-    <w:p>
-      <w:pPr>
-        <w:ind w:left="1440"/>
-        <w:jc w:val="both"/>
-      </w:pPr>
-    </w:p>
-    <w:p>
-      <w:pPr>
-        <w:ind w:left="1440"/>
-        <w:jc w:val="both"/>
-      </w:pPr>
-    </w:p>
-    <w:p>
-      <w:pPr>
-        <w:ind w:left="1440"/>
-        <w:jc w:val="both"/>
-      </w:pPr>
-    </w:p>
-    <w:p>
-      <w:pPr>
-        <w:ind w:left="1440"/>
-        <w:jc w:val="both"/>
-      </w:pPr>
-    </w:p>
-    <w:p>
-      <w:pPr>
-        <w:ind w:left="1440"/>
-        <w:jc w:val="both"/>
-      </w:pPr>
-    </w:p>
-    <w:p>
-      <w:pPr>
-        <w:ind w:left="1440"/>
-        <w:jc w:val="both"/>
-      </w:pPr>
-    </w:p>
-    <w:p>
-      <w:pPr>
-        <w:ind w:left="1440"/>
-        <w:jc w:val="both"/>
-      </w:pPr>
-    </w:p>
-    <w:p>
-      <w:pPr>
-        <w:ind w:left="1440"/>
-        <w:jc w:val="both"/>
-      </w:pPr>
-    </w:p>
-    <w:p>
-      <w:pPr>
-        <w:ind w:left="1440"/>
-        <w:jc w:val="both"/>
-      </w:pPr>
-    </w:p>
-    <w:p>
-      <w:pPr>
-        <w:ind w:left="1440"/>
-        <w:jc w:val="both"/>
-      </w:pPr>
-    </w:p>
-    <w:p>
-      <w:pPr>
-        <w:ind w:left="1440"/>
-        <w:jc w:val="both"/>
-      </w:pPr>
-    </w:p>
-    <w:p>
-      <w:pPr>
-        <w:ind w:left="1440"/>
-        <w:jc w:val="both"/>
-      </w:pPr>
-    </w:p>
-    <w:p>
-      <w:pPr>
-        <w:ind w:left="1440"/>
-        <w:jc w:val="both"/>
-      </w:pPr>
-    </w:p>
-    <w:p>
-      <w:pPr>
-        <w:ind w:left="1440"/>
-        <w:jc w:val="both"/>
-      </w:pPr>
-    </w:p>
-    <w:p>
-      <w:pPr>
-        <w:ind w:left="1440"/>
-        <w:jc w:val="both"/>
-      </w:pPr>
-    </w:p>
-    <w:p>
-      <w:pPr>
-        <w:jc w:val="both"/>
-      </w:pPr>
+      <w:r>
+        <w:t xml:space="preserve"> The uses of developed tools in this area varies from personal security to personal identification and human computer interactions. The significant advances in this area produces models that are even able to outperform human abilities! [</w:t>
+      </w:r>
+      <w:r>
+        <w:t>2</w:t>
+      </w:r>
+      <w:r>
+        <w:t>]</w:t>
+      </w:r>
+      <w:r>
+        <w:t>.</w:t>
+      </w:r>
+      <w:r>
+        <w:t xml:space="preserve"> Another great use of such applications is to aid computer to use proper linguistic attributes</w:t>
+      </w:r>
+      <w:r>
+        <w:t xml:space="preserve"> and wordings</w:t>
+      </w:r>
+      <w:r>
+        <w:t xml:space="preserve"> when interact</w:t>
+      </w:r>
+      <w:r>
+        <w:t>ing</w:t>
+      </w:r>
+      <w:r>
+        <w:t xml:space="preserve"> with humans. Many languages </w:t>
+      </w:r>
+      <w:r>
+        <w:t>differentiate</w:t>
+      </w:r>
+      <w:r>
+        <w:t xml:space="preserve"> between </w:t>
+      </w:r>
+      <w:r>
+        <w:t xml:space="preserve">men and women during communication and this is where this area provides a better </w:t>
+      </w:r>
+      <w:r>
+        <w:t>solution [3</w:t>
+      </w:r>
+      <w:r>
+        <w:t>].</w:t>
+      </w:r>
     </w:p>
     <w:p>
       <w:pPr>
@@ -2833,43 +2687,7 @@
                 <w:sz w:val="20"/>
                 <w:szCs w:val="20"/>
               </w:rPr>
-              <w:t xml:space="preserve">Analysis, </w:t>
-            </w:r>
-            <w:r>
-              <w:rPr>
-                <w:rFonts w:ascii="Droid Sans" w:eastAsia="Droid Sans" w:hAnsi="Droid Sans" w:cs="Droid Sans"/>
-                <w:color w:val="434343"/>
-                <w:sz w:val="20"/>
-                <w:szCs w:val="20"/>
-              </w:rPr>
-              <w:t xml:space="preserve">tuning </w:t>
-            </w:r>
-            <w:r>
-              <w:rPr>
-                <w:rFonts w:ascii="Droid Sans" w:eastAsia="Droid Sans" w:hAnsi="Droid Sans" w:cs="Droid Sans"/>
-                <w:color w:val="434343"/>
-                <w:sz w:val="20"/>
-                <w:szCs w:val="20"/>
-              </w:rPr>
-              <w:t xml:space="preserve">and </w:t>
-            </w:r>
-            <w:r>
-              <w:rPr>
-                <w:rFonts w:ascii="Droid Sans" w:eastAsia="Droid Sans" w:hAnsi="Droid Sans" w:cs="Droid Sans"/>
-                <w:color w:val="434343"/>
-                <w:sz w:val="20"/>
-                <w:szCs w:val="20"/>
-              </w:rPr>
-              <w:t xml:space="preserve">testing </w:t>
-            </w:r>
-            <w:r>
-              <w:rPr>
-                <w:rFonts w:ascii="Droid Sans" w:eastAsia="Droid Sans" w:hAnsi="Droid Sans" w:cs="Droid Sans"/>
-                <w:color w:val="434343"/>
-                <w:sz w:val="20"/>
-                <w:szCs w:val="20"/>
-              </w:rPr>
-              <w:t xml:space="preserve">of DNN model </w:t>
+              <w:t xml:space="preserve">Analysis, tuning and testing of DNN model </w:t>
             </w:r>
           </w:p>
         </w:tc>
@@ -4129,12 +3947,107 @@
     <w:p>
       <w:pPr>
         <w:rPr>
+          <w:color w:val="2E74B5" w:themeColor="accent1" w:themeShade="BF"/>
+        </w:rPr>
+      </w:pPr>
+      <w:r>
+        <w:rPr>
+          <w:rFonts w:ascii="Helvetica" w:hAnsi="Helvetica"/>
+          <w:color w:val="000000"/>
+          <w:sz w:val="19"/>
+          <w:szCs w:val="19"/>
+        </w:rPr>
+        <w:t xml:space="preserve">[1] </w:t>
+      </w:r>
+      <w:r>
+        <w:t xml:space="preserve">Convolutional Neural Networks for Age and Gender Classification, Ari </w:t>
+      </w:r>
+      <w:proofErr w:type="spellStart"/>
+      <w:r>
+        <w:t>Ekmekji</w:t>
+      </w:r>
+      <w:proofErr w:type="spellEnd"/>
+      <w:r>
+        <w:t xml:space="preserve">, </w:t>
+      </w:r>
+      <w:hyperlink r:id="rId10" w:history="1">
+        <w:r>
+          <w:rPr>
+            <w:rStyle w:val="Hyperlink"/>
+          </w:rPr>
+          <w:t>http://cs231n.stanford.edu/reports/2016/pdfs/003_Report.pdf</w:t>
+        </w:r>
+      </w:hyperlink>
+    </w:p>
+    <w:p>
+      <w:pPr>
+        <w:rPr>
+          <w:rFonts w:ascii="Helvetica" w:hAnsi="Helvetica"/>
+          <w:b/>
+          <w:bCs/>
+          <w:color w:val="000000"/>
+          <w:sz w:val="19"/>
+          <w:szCs w:val="19"/>
+        </w:rPr>
+      </w:pPr>
+      <w:r>
+        <w:t xml:space="preserve">[2] </w:t>
+      </w:r>
+      <w:r>
+        <w:t>DAGER: Deep Age, Gender and Emotion Recognition using Convolutional Neural Network,</w:t>
+      </w:r>
+      <w:hyperlink r:id="rId11" w:history="1">
+        <w:r>
+          <w:rPr>
+            <w:rFonts w:ascii="Helvetica" w:hAnsi="Helvetica"/>
+            <w:b/>
+            <w:bCs/>
+            <w:color w:val="0000FF"/>
+            <w:sz w:val="19"/>
+            <w:szCs w:val="19"/>
+          </w:rPr>
+          <w:t xml:space="preserve"> </w:t>
+        </w:r>
+        <w:r>
+          <w:rPr>
+            <w:rStyle w:val="Hyperlink"/>
+          </w:rPr>
+          <w:t>arXiv:1702.04280</w:t>
+        </w:r>
+      </w:hyperlink>
+    </w:p>
+    <w:p>
+      <w:pPr>
+        <w:rPr>
+          <w:rFonts w:ascii="Helvetica" w:hAnsi="Helvetica"/>
+          <w:b/>
+          <w:bCs/>
+          <w:color w:val="000000"/>
+          <w:sz w:val="19"/>
+          <w:szCs w:val="19"/>
+        </w:rPr>
+      </w:pPr>
+      <w:r>
+        <w:t xml:space="preserve">[3] Age and Gender Classification using Convolutional Neural Networks </w:t>
+      </w:r>
+      <w:hyperlink r:id="rId12" w:history="1">
+        <w:r>
+          <w:rPr>
+            <w:rStyle w:val="Hyperlink"/>
+          </w:rPr>
+          <w:t>http://citeseerx.ist.psu.edu/viewdoc/download?doi=10.1.1.722.9654&amp;rep=rep1&amp;type=pdf</w:t>
+        </w:r>
+      </w:hyperlink>
+    </w:p>
+    <w:p>
+      <w:pPr>
+        <w:rPr>
           <w:color w:val="000000" w:themeColor="text1"/>
         </w:rPr>
       </w:pPr>
     </w:p>
     <w:sectPr>
-      <w:footerReference w:type="default" r:id="rId10"/>
+      <w:footerReference w:type="default" r:id="rId13"/>
       <w:pgSz w:w="11906" w:h="16838" w:code="9"/>
       <w:pgMar w:top="1440" w:right="1080" w:bottom="1440" w:left="1080" w:header="720" w:footer="720" w:gutter="0"/>
       <w:pgNumType w:start="0"/>
@@ -4205,7 +4118,7 @@
           <w:rPr>
             <w:noProof/>
           </w:rPr>
-          <w:t>1</w:t>
+          <w:t>4</w:t>
         </w:r>
         <w:r>
           <w:rPr>
@@ -7299,6 +7212,16 @@
       </w:tcPr>
     </w:tblStylePr>
   </w:style>
+  <w:style w:type="character" w:styleId="UnresolvedMention">
+    <w:name w:val="Unresolved Mention"/>
+    <w:basedOn w:val="DefaultParagraphFont"/>
+    <w:uiPriority w:val="99"/>
+    <w:rsid w:val="003A2BEA"/>
+    <w:rPr>
+      <w:color w:val="808080"/>
+      <w:shd w:val="clear" w:color="auto" w:fill="E6E6E6"/>
+    </w:rPr>
+  </w:style>
 </w:styles>
 </file>
 
@@ -7391,13 +7314,20 @@
     <w:charset w:val="00"/>
     <w:family w:val="swiss"/>
     <w:pitch w:val="variable"/>
-    <w:sig w:usb0="A0002AEF" w:usb1="4000207B" w:usb2="00000000" w:usb3="00000000" w:csb0="000001FF" w:csb1="00000000"/>
+    <w:sig w:usb0="E0002AFF" w:usb1="C000247B" w:usb2="00000009" w:usb3="00000000" w:csb0="000001FF" w:csb1="00000000"/>
   </w:font>
   <w:font w:name="Droid Sans">
     <w:altName w:val="Times New Roman"/>
     <w:charset w:val="00"/>
     <w:family w:val="auto"/>
     <w:pitch w:val="default"/>
+  </w:font>
+  <w:font w:name="Helvetica">
+    <w:panose1 w:val="020B0604020202020204"/>
+    <w:charset w:val="00"/>
+    <w:family w:val="swiss"/>
+    <w:pitch w:val="variable"/>
+    <w:sig w:usb0="00000003" w:usb1="00000000" w:usb2="00000000" w:usb3="00000000" w:csb0="00000001" w:csb1="00000000"/>
   </w:font>
 </w:fonts>
 </file>
@@ -7418,6 +7348,7 @@
   </w:compat>
   <w:rsids>
     <w:rsidRoot w:val="00B77049"/>
+    <w:rsid w:val="000235A5"/>
     <w:rsid w:val="001C40D2"/>
     <w:rsid w:val="003351DF"/>
     <w:rsid w:val="004D468C"/>
@@ -8189,7 +8120,7 @@
 </file>
 
 <file path=customXml/itemProps2.xml><?xml version="1.0" encoding="utf-8"?>
-<ds:datastoreItem xmlns:ds="http://schemas.openxmlformats.org/officeDocument/2006/customXml" ds:itemID="{B3428513-714D-4881-8F97-0AED4F0CC731}">
+<ds:datastoreItem xmlns:ds="http://schemas.openxmlformats.org/officeDocument/2006/customXml" ds:itemID="{5B187A79-A9F1-4301-BB55-6D315401B708}">
   <ds:schemaRefs>
     <ds:schemaRef ds:uri="http://schemas.openxmlformats.org/officeDocument/2006/bibliography"/>
   </ds:schemaRefs>

</xml_diff>

<commit_message>
Final IPD is uploaded
</commit_message>
<xml_diff>
--- a/preparing/Initial_Plan_Document.docx
+++ b/preparing/Initial_Plan_Document.docx
@@ -704,17 +704,8 @@
                     <w:sz w:val="28"/>
                     <w:szCs w:val="28"/>
                   </w:rPr>
-                  <w:t>Mustafa Al-</w:t>
+                  <w:t>Mustafa Al-Turki</w:t>
                 </w:r>
-                <w:proofErr w:type="spellStart"/>
-                <w:r>
-                  <w:rPr>
-                    <w:sz w:val="28"/>
-                    <w:szCs w:val="28"/>
-                  </w:rPr>
-                  <w:t>Turki</w:t>
-                </w:r>
-                <w:proofErr w:type="spellEnd"/>
               </w:p>
             </w:tc>
             <w:tc>
@@ -831,12 +822,28 @@
                     <w:szCs w:val="28"/>
                   </w:rPr>
                 </w:pPr>
+                <w:proofErr w:type="spellStart"/>
                 <w:r>
                   <w:rPr>
                     <w:sz w:val="28"/>
                     <w:szCs w:val="28"/>
                   </w:rPr>
-                  <w:t xml:space="preserve">Haitham </w:t>
+                  <w:t>Ha</w:t>
+                </w:r>
+                <w:r>
+                  <w:rPr>
+                    <w:sz w:val="28"/>
+                    <w:szCs w:val="28"/>
+                  </w:rPr>
+                  <w:t>ythem</w:t>
+                </w:r>
+                <w:proofErr w:type="spellEnd"/>
+                <w:r>
+                  <w:rPr>
+                    <w:sz w:val="28"/>
+                    <w:szCs w:val="28"/>
+                  </w:rPr>
+                  <w:t xml:space="preserve"> </w:t>
                 </w:r>
                 <w:proofErr w:type="spellStart"/>
                 <w:r>
@@ -882,6 +889,15 @@
                   </w:rPr>
                   <w:t>3</w:t>
                 </w:r>
+                <w:r>
+                  <w:rPr>
+                    <w:b/>
+                    <w:bCs/>
+                    <w:sz w:val="28"/>
+                    <w:szCs w:val="28"/>
+                  </w:rPr>
+                  <w:t>79790</w:t>
+                </w:r>
               </w:p>
             </w:tc>
           </w:tr>
@@ -894,7 +910,7 @@
         <w:br w:type="page"/>
       </w:r>
     </w:p>
-    <w:bookmarkStart w:id="0" w:name="_Toc505639279" w:displacedByCustomXml="next"/>
+    <w:bookmarkStart w:id="0" w:name="_Toc505817060" w:displacedByCustomXml="next"/>
     <w:sdt>
       <w:sdtPr>
         <w:rPr>
@@ -932,10 +948,11 @@
             <w:tabs>
               <w:tab w:val="right" w:leader="dot" w:pos="9736"/>
             </w:tabs>
-            <w:spacing w:line="720" w:lineRule="auto"/>
             <w:rPr>
               <w:rFonts w:eastAsiaTheme="minorEastAsia"/>
               <w:noProof/>
+              <w:sz w:val="24"/>
+              <w:szCs w:val="24"/>
             </w:rPr>
           </w:pPr>
           <w:r>
@@ -947,11 +964,13 @@
           <w:r>
             <w:fldChar w:fldCharType="separate"/>
           </w:r>
-          <w:hyperlink w:anchor="_Toc505639279" w:history="1">
+          <w:hyperlink w:anchor="_Toc505817060" w:history="1">
             <w:r>
               <w:rPr>
                 <w:rStyle w:val="Hyperlink"/>
                 <w:noProof/>
+                <w:sz w:val="24"/>
+                <w:szCs w:val="24"/>
               </w:rPr>
               <w:t>Table of Contents</w:t>
             </w:r>
@@ -959,6 +978,8 @@
               <w:rPr>
                 <w:noProof/>
                 <w:webHidden/>
+                <w:sz w:val="24"/>
+                <w:szCs w:val="24"/>
               </w:rPr>
               <w:tab/>
             </w:r>
@@ -966,6 +987,8 @@
               <w:rPr>
                 <w:noProof/>
                 <w:webHidden/>
+                <w:sz w:val="24"/>
+                <w:szCs w:val="24"/>
               </w:rPr>
               <w:fldChar w:fldCharType="begin"/>
             </w:r>
@@ -973,19 +996,25 @@
               <w:rPr>
                 <w:noProof/>
                 <w:webHidden/>
-              </w:rPr>
-              <w:instrText xml:space="preserve"> PAGEREF _Toc505639279 \h </w:instrText>
+                <w:sz w:val="24"/>
+                <w:szCs w:val="24"/>
+              </w:rPr>
+              <w:instrText xml:space="preserve"> PAGEREF _Toc505817060 \h </w:instrText>
             </w:r>
             <w:r>
               <w:rPr>
                 <w:noProof/>
                 <w:webHidden/>
+                <w:sz w:val="24"/>
+                <w:szCs w:val="24"/>
               </w:rPr>
             </w:r>
             <w:r>
               <w:rPr>
                 <w:noProof/>
                 <w:webHidden/>
+                <w:sz w:val="24"/>
+                <w:szCs w:val="24"/>
               </w:rPr>
               <w:fldChar w:fldCharType="separate"/>
             </w:r>
@@ -993,6 +1022,8 @@
               <w:rPr>
                 <w:noProof/>
                 <w:webHidden/>
+                <w:sz w:val="24"/>
+                <w:szCs w:val="24"/>
               </w:rPr>
               <w:t>1</w:t>
             </w:r>
@@ -1000,6 +1031,8 @@
               <w:rPr>
                 <w:noProof/>
                 <w:webHidden/>
+                <w:sz w:val="24"/>
+                <w:szCs w:val="24"/>
               </w:rPr>
               <w:fldChar w:fldCharType="end"/>
             </w:r>
@@ -1011,17 +1044,20 @@
             <w:tabs>
               <w:tab w:val="right" w:leader="dot" w:pos="9736"/>
             </w:tabs>
-            <w:spacing w:line="720" w:lineRule="auto"/>
             <w:rPr>
               <w:rFonts w:eastAsiaTheme="minorEastAsia"/>
               <w:noProof/>
+              <w:sz w:val="24"/>
+              <w:szCs w:val="24"/>
             </w:rPr>
           </w:pPr>
-          <w:hyperlink w:anchor="_Toc505639280" w:history="1">
+          <w:hyperlink w:anchor="_Toc505817061" w:history="1">
             <w:r>
               <w:rPr>
                 <w:rStyle w:val="Hyperlink"/>
                 <w:noProof/>
+                <w:sz w:val="24"/>
+                <w:szCs w:val="24"/>
               </w:rPr>
               <w:t>Introduction</w:t>
             </w:r>
@@ -1029,6 +1065,8 @@
               <w:rPr>
                 <w:noProof/>
                 <w:webHidden/>
+                <w:sz w:val="24"/>
+                <w:szCs w:val="24"/>
               </w:rPr>
               <w:tab/>
             </w:r>
@@ -1036,6 +1074,8 @@
               <w:rPr>
                 <w:noProof/>
                 <w:webHidden/>
+                <w:sz w:val="24"/>
+                <w:szCs w:val="24"/>
               </w:rPr>
               <w:fldChar w:fldCharType="begin"/>
             </w:r>
@@ -1043,19 +1083,25 @@
               <w:rPr>
                 <w:noProof/>
                 <w:webHidden/>
-              </w:rPr>
-              <w:instrText xml:space="preserve"> PAGEREF _Toc505639280 \h </w:instrText>
+                <w:sz w:val="24"/>
+                <w:szCs w:val="24"/>
+              </w:rPr>
+              <w:instrText xml:space="preserve"> PAGEREF _Toc505817061 \h </w:instrText>
             </w:r>
             <w:r>
               <w:rPr>
                 <w:noProof/>
                 <w:webHidden/>
+                <w:sz w:val="24"/>
+                <w:szCs w:val="24"/>
               </w:rPr>
             </w:r>
             <w:r>
               <w:rPr>
                 <w:noProof/>
                 <w:webHidden/>
+                <w:sz w:val="24"/>
+                <w:szCs w:val="24"/>
               </w:rPr>
               <w:fldChar w:fldCharType="separate"/>
             </w:r>
@@ -1063,6 +1109,8 @@
               <w:rPr>
                 <w:noProof/>
                 <w:webHidden/>
+                <w:sz w:val="24"/>
+                <w:szCs w:val="24"/>
               </w:rPr>
               <w:t>2</w:t>
             </w:r>
@@ -1070,6 +1118,8 @@
               <w:rPr>
                 <w:noProof/>
                 <w:webHidden/>
+                <w:sz w:val="24"/>
+                <w:szCs w:val="24"/>
               </w:rPr>
               <w:fldChar w:fldCharType="end"/>
             </w:r>
@@ -1081,17 +1131,20 @@
             <w:tabs>
               <w:tab w:val="right" w:leader="dot" w:pos="9736"/>
             </w:tabs>
-            <w:spacing w:line="720" w:lineRule="auto"/>
             <w:rPr>
               <w:rFonts w:eastAsiaTheme="minorEastAsia"/>
               <w:noProof/>
+              <w:sz w:val="24"/>
+              <w:szCs w:val="24"/>
             </w:rPr>
           </w:pPr>
-          <w:hyperlink w:anchor="_Toc505639281" w:history="1">
+          <w:hyperlink w:anchor="_Toc505817062" w:history="1">
             <w:r>
               <w:rPr>
                 <w:rStyle w:val="Hyperlink"/>
                 <w:noProof/>
+                <w:sz w:val="24"/>
+                <w:szCs w:val="24"/>
               </w:rPr>
               <w:t>Purpose of this document</w:t>
             </w:r>
@@ -1099,6 +1152,8 @@
               <w:rPr>
                 <w:noProof/>
                 <w:webHidden/>
+                <w:sz w:val="24"/>
+                <w:szCs w:val="24"/>
               </w:rPr>
               <w:tab/>
             </w:r>
@@ -1106,6 +1161,8 @@
               <w:rPr>
                 <w:noProof/>
                 <w:webHidden/>
+                <w:sz w:val="24"/>
+                <w:szCs w:val="24"/>
               </w:rPr>
               <w:fldChar w:fldCharType="begin"/>
             </w:r>
@@ -1113,19 +1170,25 @@
               <w:rPr>
                 <w:noProof/>
                 <w:webHidden/>
-              </w:rPr>
-              <w:instrText xml:space="preserve"> PAGEREF _Toc505639281 \h </w:instrText>
+                <w:sz w:val="24"/>
+                <w:szCs w:val="24"/>
+              </w:rPr>
+              <w:instrText xml:space="preserve"> PAGEREF _Toc505817062 \h </w:instrText>
             </w:r>
             <w:r>
               <w:rPr>
                 <w:noProof/>
                 <w:webHidden/>
+                <w:sz w:val="24"/>
+                <w:szCs w:val="24"/>
               </w:rPr>
             </w:r>
             <w:r>
               <w:rPr>
                 <w:noProof/>
                 <w:webHidden/>
+                <w:sz w:val="24"/>
+                <w:szCs w:val="24"/>
               </w:rPr>
               <w:fldChar w:fldCharType="separate"/>
             </w:r>
@@ -1133,6 +1196,8 @@
               <w:rPr>
                 <w:noProof/>
                 <w:webHidden/>
+                <w:sz w:val="24"/>
+                <w:szCs w:val="24"/>
               </w:rPr>
               <w:t>2</w:t>
             </w:r>
@@ -1140,6 +1205,8 @@
               <w:rPr>
                 <w:noProof/>
                 <w:webHidden/>
+                <w:sz w:val="24"/>
+                <w:szCs w:val="24"/>
               </w:rPr>
               <w:fldChar w:fldCharType="end"/>
             </w:r>
@@ -1151,24 +1218,29 @@
             <w:tabs>
               <w:tab w:val="right" w:leader="dot" w:pos="9736"/>
             </w:tabs>
-            <w:spacing w:line="720" w:lineRule="auto"/>
             <w:rPr>
               <w:rFonts w:eastAsiaTheme="minorEastAsia"/>
               <w:noProof/>
+              <w:sz w:val="24"/>
+              <w:szCs w:val="24"/>
             </w:rPr>
           </w:pPr>
-          <w:hyperlink w:anchor="_Toc505639282" w:history="1">
+          <w:hyperlink w:anchor="_Toc505817063" w:history="1">
             <w:r>
               <w:rPr>
                 <w:rStyle w:val="Hyperlink"/>
                 <w:noProof/>
-              </w:rPr>
-              <w:t>Introduction and scope of the product</w:t>
+                <w:sz w:val="24"/>
+                <w:szCs w:val="24"/>
+              </w:rPr>
+              <w:t>Introduction and scope of the project</w:t>
             </w:r>
             <w:r>
               <w:rPr>
                 <w:noProof/>
                 <w:webHidden/>
+                <w:sz w:val="24"/>
+                <w:szCs w:val="24"/>
               </w:rPr>
               <w:tab/>
             </w:r>
@@ -1176,6 +1248,8 @@
               <w:rPr>
                 <w:noProof/>
                 <w:webHidden/>
+                <w:sz w:val="24"/>
+                <w:szCs w:val="24"/>
               </w:rPr>
               <w:fldChar w:fldCharType="begin"/>
             </w:r>
@@ -1183,19 +1257,25 @@
               <w:rPr>
                 <w:noProof/>
                 <w:webHidden/>
-              </w:rPr>
-              <w:instrText xml:space="preserve"> PAGEREF _Toc505639282 \h </w:instrText>
+                <w:sz w:val="24"/>
+                <w:szCs w:val="24"/>
+              </w:rPr>
+              <w:instrText xml:space="preserve"> PAGEREF _Toc505817063 \h </w:instrText>
             </w:r>
             <w:r>
               <w:rPr>
                 <w:noProof/>
                 <w:webHidden/>
+                <w:sz w:val="24"/>
+                <w:szCs w:val="24"/>
               </w:rPr>
             </w:r>
             <w:r>
               <w:rPr>
                 <w:noProof/>
                 <w:webHidden/>
+                <w:sz w:val="24"/>
+                <w:szCs w:val="24"/>
               </w:rPr>
               <w:fldChar w:fldCharType="separate"/>
             </w:r>
@@ -1203,6 +1283,8 @@
               <w:rPr>
                 <w:noProof/>
                 <w:webHidden/>
+                <w:sz w:val="24"/>
+                <w:szCs w:val="24"/>
               </w:rPr>
               <w:t>2</w:t>
             </w:r>
@@ -1210,6 +1292,8 @@
               <w:rPr>
                 <w:noProof/>
                 <w:webHidden/>
+                <w:sz w:val="24"/>
+                <w:szCs w:val="24"/>
               </w:rPr>
               <w:fldChar w:fldCharType="end"/>
             </w:r>
@@ -1221,17 +1305,20 @@
             <w:tabs>
               <w:tab w:val="right" w:leader="dot" w:pos="9736"/>
             </w:tabs>
-            <w:spacing w:line="720" w:lineRule="auto"/>
             <w:rPr>
               <w:rFonts w:eastAsiaTheme="minorEastAsia"/>
               <w:noProof/>
+              <w:sz w:val="24"/>
+              <w:szCs w:val="24"/>
             </w:rPr>
           </w:pPr>
-          <w:hyperlink w:anchor="_Toc505639283" w:history="1">
+          <w:hyperlink w:anchor="_Toc505817064" w:history="1">
             <w:r>
               <w:rPr>
                 <w:rStyle w:val="Hyperlink"/>
                 <w:noProof/>
+                <w:sz w:val="24"/>
+                <w:szCs w:val="24"/>
               </w:rPr>
               <w:t>Project Overview</w:t>
             </w:r>
@@ -1239,6 +1326,8 @@
               <w:rPr>
                 <w:noProof/>
                 <w:webHidden/>
+                <w:sz w:val="24"/>
+                <w:szCs w:val="24"/>
               </w:rPr>
               <w:tab/>
             </w:r>
@@ -1246,6 +1335,8 @@
               <w:rPr>
                 <w:noProof/>
                 <w:webHidden/>
+                <w:sz w:val="24"/>
+                <w:szCs w:val="24"/>
               </w:rPr>
               <w:fldChar w:fldCharType="begin"/>
             </w:r>
@@ -1253,19 +1344,25 @@
               <w:rPr>
                 <w:noProof/>
                 <w:webHidden/>
-              </w:rPr>
-              <w:instrText xml:space="preserve"> PAGEREF _Toc505639283 \h </w:instrText>
+                <w:sz w:val="24"/>
+                <w:szCs w:val="24"/>
+              </w:rPr>
+              <w:instrText xml:space="preserve"> PAGEREF _Toc505817064 \h </w:instrText>
             </w:r>
             <w:r>
               <w:rPr>
                 <w:noProof/>
                 <w:webHidden/>
+                <w:sz w:val="24"/>
+                <w:szCs w:val="24"/>
               </w:rPr>
             </w:r>
             <w:r>
               <w:rPr>
                 <w:noProof/>
                 <w:webHidden/>
+                <w:sz w:val="24"/>
+                <w:szCs w:val="24"/>
               </w:rPr>
               <w:fldChar w:fldCharType="separate"/>
             </w:r>
@@ -1273,6 +1370,8 @@
               <w:rPr>
                 <w:noProof/>
                 <w:webHidden/>
+                <w:sz w:val="24"/>
+                <w:szCs w:val="24"/>
               </w:rPr>
               <w:t>2</w:t>
             </w:r>
@@ -1280,6 +1379,8 @@
               <w:rPr>
                 <w:noProof/>
                 <w:webHidden/>
+                <w:sz w:val="24"/>
+                <w:szCs w:val="24"/>
               </w:rPr>
               <w:fldChar w:fldCharType="end"/>
             </w:r>
@@ -1291,17 +1392,20 @@
             <w:tabs>
               <w:tab w:val="right" w:leader="dot" w:pos="9736"/>
             </w:tabs>
-            <w:spacing w:line="720" w:lineRule="auto"/>
             <w:rPr>
               <w:rFonts w:eastAsiaTheme="minorEastAsia"/>
               <w:noProof/>
+              <w:sz w:val="24"/>
+              <w:szCs w:val="24"/>
             </w:rPr>
           </w:pPr>
-          <w:hyperlink w:anchor="_Toc505639284" w:history="1">
+          <w:hyperlink w:anchor="_Toc505817065" w:history="1">
             <w:r>
               <w:rPr>
                 <w:rStyle w:val="Hyperlink"/>
                 <w:noProof/>
+                <w:sz w:val="24"/>
+                <w:szCs w:val="24"/>
               </w:rPr>
               <w:t>Problem statement</w:t>
             </w:r>
@@ -1309,6 +1413,8 @@
               <w:rPr>
                 <w:noProof/>
                 <w:webHidden/>
+                <w:sz w:val="24"/>
+                <w:szCs w:val="24"/>
               </w:rPr>
               <w:tab/>
             </w:r>
@@ -1316,6 +1422,8 @@
               <w:rPr>
                 <w:noProof/>
                 <w:webHidden/>
+                <w:sz w:val="24"/>
+                <w:szCs w:val="24"/>
               </w:rPr>
               <w:fldChar w:fldCharType="begin"/>
             </w:r>
@@ -1323,19 +1431,25 @@
               <w:rPr>
                 <w:noProof/>
                 <w:webHidden/>
-              </w:rPr>
-              <w:instrText xml:space="preserve"> PAGEREF _Toc505639284 \h </w:instrText>
+                <w:sz w:val="24"/>
+                <w:szCs w:val="24"/>
+              </w:rPr>
+              <w:instrText xml:space="preserve"> PAGEREF _Toc505817065 \h </w:instrText>
             </w:r>
             <w:r>
               <w:rPr>
                 <w:noProof/>
                 <w:webHidden/>
+                <w:sz w:val="24"/>
+                <w:szCs w:val="24"/>
               </w:rPr>
             </w:r>
             <w:r>
               <w:rPr>
                 <w:noProof/>
                 <w:webHidden/>
+                <w:sz w:val="24"/>
+                <w:szCs w:val="24"/>
               </w:rPr>
               <w:fldChar w:fldCharType="separate"/>
             </w:r>
@@ -1343,6 +1457,8 @@
               <w:rPr>
                 <w:noProof/>
                 <w:webHidden/>
+                <w:sz w:val="24"/>
+                <w:szCs w:val="24"/>
               </w:rPr>
               <w:t>2</w:t>
             </w:r>
@@ -1350,6 +1466,8 @@
               <w:rPr>
                 <w:noProof/>
                 <w:webHidden/>
+                <w:sz w:val="24"/>
+                <w:szCs w:val="24"/>
               </w:rPr>
               <w:fldChar w:fldCharType="end"/>
             </w:r>
@@ -1361,17 +1479,20 @@
             <w:tabs>
               <w:tab w:val="right" w:leader="dot" w:pos="9736"/>
             </w:tabs>
-            <w:spacing w:line="720" w:lineRule="auto"/>
             <w:rPr>
               <w:rFonts w:eastAsiaTheme="minorEastAsia"/>
               <w:noProof/>
+              <w:sz w:val="24"/>
+              <w:szCs w:val="24"/>
             </w:rPr>
           </w:pPr>
-          <w:hyperlink w:anchor="_Toc505639285" w:history="1">
+          <w:hyperlink w:anchor="_Toc505817066" w:history="1">
             <w:r>
               <w:rPr>
                 <w:rStyle w:val="Hyperlink"/>
                 <w:noProof/>
+                <w:sz w:val="24"/>
+                <w:szCs w:val="24"/>
               </w:rPr>
               <w:t>Planned Schedule</w:t>
             </w:r>
@@ -1379,6 +1500,8 @@
               <w:rPr>
                 <w:noProof/>
                 <w:webHidden/>
+                <w:sz w:val="24"/>
+                <w:szCs w:val="24"/>
               </w:rPr>
               <w:tab/>
             </w:r>
@@ -1386,6 +1509,8 @@
               <w:rPr>
                 <w:noProof/>
                 <w:webHidden/>
+                <w:sz w:val="24"/>
+                <w:szCs w:val="24"/>
               </w:rPr>
               <w:fldChar w:fldCharType="begin"/>
             </w:r>
@@ -1393,19 +1518,25 @@
               <w:rPr>
                 <w:noProof/>
                 <w:webHidden/>
-              </w:rPr>
-              <w:instrText xml:space="preserve"> PAGEREF _Toc505639285 \h </w:instrText>
+                <w:sz w:val="24"/>
+                <w:szCs w:val="24"/>
+              </w:rPr>
+              <w:instrText xml:space="preserve"> PAGEREF _Toc505817066 \h </w:instrText>
             </w:r>
             <w:r>
               <w:rPr>
                 <w:noProof/>
                 <w:webHidden/>
+                <w:sz w:val="24"/>
+                <w:szCs w:val="24"/>
               </w:rPr>
             </w:r>
             <w:r>
               <w:rPr>
                 <w:noProof/>
                 <w:webHidden/>
+                <w:sz w:val="24"/>
+                <w:szCs w:val="24"/>
               </w:rPr>
               <w:fldChar w:fldCharType="separate"/>
             </w:r>
@@ -1413,13 +1544,17 @@
               <w:rPr>
                 <w:noProof/>
                 <w:webHidden/>
-              </w:rPr>
-              <w:t>4</w:t>
+                <w:sz w:val="24"/>
+                <w:szCs w:val="24"/>
+              </w:rPr>
+              <w:t>3</w:t>
             </w:r>
             <w:r>
               <w:rPr>
                 <w:noProof/>
                 <w:webHidden/>
+                <w:sz w:val="24"/>
+                <w:szCs w:val="24"/>
               </w:rPr>
               <w:fldChar w:fldCharType="end"/>
             </w:r>
@@ -1431,17 +1566,18 @@
             <w:tabs>
               <w:tab w:val="right" w:leader="dot" w:pos="9736"/>
             </w:tabs>
-            <w:spacing w:line="720" w:lineRule="auto"/>
             <w:rPr>
               <w:rFonts w:eastAsiaTheme="minorEastAsia"/>
               <w:noProof/>
             </w:rPr>
           </w:pPr>
-          <w:hyperlink w:anchor="_Toc505639286" w:history="1">
+          <w:hyperlink w:anchor="_Toc505817067" w:history="1">
             <w:r>
               <w:rPr>
                 <w:rStyle w:val="Hyperlink"/>
                 <w:noProof/>
+                <w:sz w:val="24"/>
+                <w:szCs w:val="24"/>
               </w:rPr>
               <w:t>References</w:t>
             </w:r>
@@ -1449,6 +1585,8 @@
               <w:rPr>
                 <w:noProof/>
                 <w:webHidden/>
+                <w:sz w:val="24"/>
+                <w:szCs w:val="24"/>
               </w:rPr>
               <w:tab/>
             </w:r>
@@ -1456,6 +1594,8 @@
               <w:rPr>
                 <w:noProof/>
                 <w:webHidden/>
+                <w:sz w:val="24"/>
+                <w:szCs w:val="24"/>
               </w:rPr>
               <w:fldChar w:fldCharType="begin"/>
             </w:r>
@@ -1463,19 +1603,25 @@
               <w:rPr>
                 <w:noProof/>
                 <w:webHidden/>
-              </w:rPr>
-              <w:instrText xml:space="preserve"> PAGEREF _Toc505639286 \h </w:instrText>
+                <w:sz w:val="24"/>
+                <w:szCs w:val="24"/>
+              </w:rPr>
+              <w:instrText xml:space="preserve"> PAGEREF _Toc505817067 \h </w:instrText>
             </w:r>
             <w:r>
               <w:rPr>
                 <w:noProof/>
                 <w:webHidden/>
+                <w:sz w:val="24"/>
+                <w:szCs w:val="24"/>
               </w:rPr>
             </w:r>
             <w:r>
               <w:rPr>
                 <w:noProof/>
                 <w:webHidden/>
+                <w:sz w:val="24"/>
+                <w:szCs w:val="24"/>
               </w:rPr>
               <w:fldChar w:fldCharType="separate"/>
             </w:r>
@@ -1483,13 +1629,17 @@
               <w:rPr>
                 <w:noProof/>
                 <w:webHidden/>
-              </w:rPr>
-              <w:t>5</w:t>
+                <w:sz w:val="24"/>
+                <w:szCs w:val="24"/>
+              </w:rPr>
+              <w:t>4</w:t>
             </w:r>
             <w:r>
               <w:rPr>
                 <w:noProof/>
                 <w:webHidden/>
+                <w:sz w:val="24"/>
+                <w:szCs w:val="24"/>
               </w:rPr>
               <w:fldChar w:fldCharType="end"/>
             </w:r>
@@ -1533,7 +1683,7 @@
         <w:pStyle w:val="Heading1"/>
         <w:spacing w:line="480" w:lineRule="auto"/>
       </w:pPr>
-      <w:bookmarkStart w:id="1" w:name="_Toc505639280"/>
+      <w:bookmarkStart w:id="1" w:name="_Toc505817061"/>
       <w:r>
         <w:lastRenderedPageBreak/>
         <w:t>Introduction</w:t>
@@ -1545,8 +1695,12 @@
         <w:pStyle w:val="Heading2"/>
         <w:spacing w:line="480" w:lineRule="auto"/>
         <w:ind w:firstLine="720"/>
-      </w:pPr>
-      <w:bookmarkStart w:id="2" w:name="_Toc505639281"/>
+        <w:rPr>
+          <w:sz w:val="24"/>
+          <w:szCs w:val="24"/>
+        </w:rPr>
+      </w:pPr>
+      <w:bookmarkStart w:id="2" w:name="_Toc505817062"/>
       <w:r>
         <w:t>Purpose of this document</w:t>
       </w:r>
@@ -1554,47 +1708,126 @@
     </w:p>
     <w:p>
       <w:pPr>
-        <w:spacing w:line="480" w:lineRule="auto"/>
-        <w:ind w:left="720"/>
+        <w:spacing w:line="360" w:lineRule="auto"/>
+        <w:ind w:left="720" w:firstLine="720"/>
         <w:jc w:val="both"/>
+        <w:rPr>
+          <w:sz w:val="24"/>
+          <w:szCs w:val="24"/>
+        </w:rPr>
       </w:pPr>
       <w:r>
-        <w:t xml:space="preserve">This document first introduces the need of </w:t>
+        <w:rPr>
+          <w:sz w:val="24"/>
+          <w:szCs w:val="24"/>
+        </w:rPr>
+        <w:t>This document first</w:t>
+      </w:r>
+      <w:bookmarkStart w:id="3" w:name="_GoBack"/>
+      <w:bookmarkEnd w:id="3"/>
+      <w:r>
+        <w:rPr>
+          <w:sz w:val="24"/>
+          <w:szCs w:val="24"/>
+        </w:rPr>
+        <w:t xml:space="preserve"> introduces the need of </w:t>
       </w:r>
       <w:r>
+        <w:rPr>
+          <w:sz w:val="24"/>
+          <w:szCs w:val="24"/>
+        </w:rPr>
         <w:t>age and gender recognition system</w:t>
       </w:r>
       <w:r>
+        <w:rPr>
+          <w:sz w:val="24"/>
+          <w:szCs w:val="24"/>
+        </w:rPr>
         <w:t xml:space="preserve"> that </w:t>
       </w:r>
       <w:r>
+        <w:rPr>
+          <w:sz w:val="24"/>
+          <w:szCs w:val="24"/>
+        </w:rPr>
         <w:t>automates</w:t>
       </w:r>
       <w:r>
+        <w:rPr>
+          <w:sz w:val="24"/>
+          <w:szCs w:val="24"/>
+        </w:rPr>
         <w:t xml:space="preserve"> the process of </w:t>
       </w:r>
       <w:r>
+        <w:rPr>
+          <w:sz w:val="24"/>
+          <w:szCs w:val="24"/>
+        </w:rPr>
         <w:t>detecting</w:t>
       </w:r>
       <w:r>
+        <w:rPr>
+          <w:sz w:val="24"/>
+          <w:szCs w:val="24"/>
+        </w:rPr>
         <w:t xml:space="preserve"> </w:t>
       </w:r>
       <w:r>
+        <w:rPr>
+          <w:sz w:val="24"/>
+          <w:szCs w:val="24"/>
+        </w:rPr>
         <w:t>the age and gender of a person using an image of their face</w:t>
       </w:r>
       <w:r>
+        <w:rPr>
+          <w:sz w:val="24"/>
+          <w:szCs w:val="24"/>
+        </w:rPr>
         <w:t xml:space="preserve">. In addition, it </w:t>
       </w:r>
       <w:r>
+        <w:rPr>
+          <w:sz w:val="24"/>
+          <w:szCs w:val="24"/>
+        </w:rPr>
         <w:t>provides an initial tentative plan for the project in the entire 15-week period</w:t>
       </w:r>
       <w:r>
-        <w:t xml:space="preserve"> including deliverables expected after every week</w:t>
+        <w:rPr>
+          <w:sz w:val="24"/>
+          <w:szCs w:val="24"/>
+        </w:rPr>
+        <w:t xml:space="preserve"> including deliverables expected after </w:t>
       </w:r>
       <w:r>
+        <w:rPr>
+          <w:sz w:val="24"/>
+          <w:szCs w:val="24"/>
+        </w:rPr>
+        <w:t>each</w:t>
+      </w:r>
+      <w:r>
+        <w:rPr>
+          <w:sz w:val="24"/>
+          <w:szCs w:val="24"/>
+        </w:rPr>
+        <w:t xml:space="preserve"> week</w:t>
+      </w:r>
+      <w:r>
+        <w:rPr>
+          <w:sz w:val="24"/>
+          <w:szCs w:val="24"/>
+        </w:rPr>
         <w:t>.</w:t>
       </w:r>
       <w:r>
+        <w:rPr>
+          <w:sz w:val="24"/>
+          <w:szCs w:val="24"/>
+        </w:rPr>
         <w:t xml:space="preserve"> </w:t>
       </w:r>
     </w:p>
@@ -1602,8 +1835,6 @@
       <w:pPr>
         <w:spacing w:line="480" w:lineRule="auto"/>
       </w:pPr>
-      <w:bookmarkStart w:id="3" w:name="_GoBack"/>
-      <w:bookmarkEnd w:id="3"/>
     </w:p>
     <w:p>
       <w:pPr>
@@ -1611,14 +1842,14 @@
         <w:spacing w:line="480" w:lineRule="auto"/>
         <w:ind w:firstLine="720"/>
       </w:pPr>
-      <w:bookmarkStart w:id="4" w:name="_Toc505639282"/>
+      <w:bookmarkStart w:id="4" w:name="_Toc505817063"/>
       <w:r>
         <w:t xml:space="preserve">Introduction and scope of the </w:t>
       </w:r>
-      <w:bookmarkEnd w:id="4"/>
       <w:r>
         <w:t>project</w:t>
       </w:r>
+      <w:bookmarkEnd w:id="4"/>
     </w:p>
     <w:p>
       <w:pPr>
@@ -1626,7 +1857,7 @@
         <w:spacing w:line="480" w:lineRule="auto"/>
         <w:ind w:left="720" w:firstLine="720"/>
       </w:pPr>
-      <w:bookmarkStart w:id="5" w:name="_Toc505639283"/>
+      <w:bookmarkStart w:id="5" w:name="_Toc505817064"/>
       <w:r>
         <w:t>Project Overview</w:t>
       </w:r>
@@ -1634,23 +1865,47 @@
     </w:p>
     <w:p>
       <w:pPr>
-        <w:spacing w:line="480" w:lineRule="auto"/>
+        <w:spacing w:line="360" w:lineRule="auto"/>
         <w:ind w:left="1440" w:firstLine="720"/>
         <w:jc w:val="both"/>
+        <w:rPr>
+          <w:sz w:val="24"/>
+          <w:szCs w:val="24"/>
+        </w:rPr>
       </w:pPr>
       <w:r>
+        <w:rPr>
+          <w:sz w:val="24"/>
+          <w:szCs w:val="24"/>
+        </w:rPr>
         <w:t xml:space="preserve">This </w:t>
       </w:r>
       <w:r>
+        <w:rPr>
+          <w:sz w:val="24"/>
+          <w:szCs w:val="24"/>
+        </w:rPr>
         <w:t>project will result in a model capable of</w:t>
       </w:r>
       <w:r>
+        <w:rPr>
+          <w:sz w:val="24"/>
+          <w:szCs w:val="24"/>
+        </w:rPr>
         <w:t xml:space="preserve"> classify</w:t>
       </w:r>
       <w:r>
+        <w:rPr>
+          <w:sz w:val="24"/>
+          <w:szCs w:val="24"/>
+        </w:rPr>
         <w:t>ing</w:t>
       </w:r>
       <w:r>
+        <w:rPr>
+          <w:sz w:val="24"/>
+          <w:szCs w:val="24"/>
+        </w:rPr>
         <w:t xml:space="preserve"> age and gender of a person using deep learning algorithms. The images are acquired from a camera using OpenCV camera handling package in Python. The classification models will be trained using TensorFlow or Caffe Deep Learning libraries. </w:t>
       </w:r>
     </w:p>
@@ -1670,7 +1925,7 @@
           <w:rtl/>
         </w:rPr>
       </w:pPr>
-      <w:bookmarkStart w:id="6" w:name="_Toc505639284"/>
+      <w:bookmarkStart w:id="6" w:name="_Toc505817065"/>
       <w:r>
         <w:t>Problem statement</w:t>
       </w:r>
@@ -1678,101 +1933,225 @@
     </w:p>
     <w:p>
       <w:pPr>
-        <w:spacing w:line="480" w:lineRule="auto"/>
+        <w:spacing w:line="360" w:lineRule="auto"/>
         <w:ind w:left="1440" w:firstLine="720"/>
         <w:jc w:val="both"/>
       </w:pPr>
       <w:r>
+        <w:rPr>
+          <w:sz w:val="24"/>
+          <w:szCs w:val="24"/>
+        </w:rPr>
         <w:t>The area of f</w:t>
       </w:r>
       <w:r>
+        <w:rPr>
+          <w:sz w:val="24"/>
+          <w:szCs w:val="24"/>
+        </w:rPr>
         <w:t>ace and age recognition receives a great interest</w:t>
       </w:r>
       <w:r>
+        <w:rPr>
+          <w:sz w:val="24"/>
+          <w:szCs w:val="24"/>
+        </w:rPr>
         <w:t xml:space="preserve"> </w:t>
       </w:r>
       <w:r>
+        <w:rPr>
+          <w:sz w:val="24"/>
+          <w:szCs w:val="24"/>
+        </w:rPr>
         <w:t>in the last decades</w:t>
       </w:r>
       <w:r>
+        <w:rPr>
+          <w:sz w:val="24"/>
+          <w:szCs w:val="24"/>
+        </w:rPr>
         <w:t xml:space="preserve"> </w:t>
       </w:r>
       <w:r>
+        <w:rPr>
+          <w:sz w:val="24"/>
+          <w:szCs w:val="24"/>
+        </w:rPr>
         <w:t xml:space="preserve">due to its importance in the cutting-edge </w:t>
       </w:r>
       <w:r>
+        <w:rPr>
+          <w:sz w:val="24"/>
+          <w:szCs w:val="24"/>
+        </w:rPr>
         <w:t>web and mobile applications</w:t>
       </w:r>
       <w:r>
+        <w:rPr>
+          <w:sz w:val="24"/>
+          <w:szCs w:val="24"/>
+        </w:rPr>
         <w:t>. Every day, social media applications stores dozens of personal photos and the need to</w:t>
       </w:r>
       <w:r>
+        <w:rPr>
+          <w:sz w:val="24"/>
+          <w:szCs w:val="24"/>
+        </w:rPr>
         <w:t xml:space="preserve"> analyze</w:t>
       </w:r>
       <w:r>
+        <w:rPr>
+          <w:sz w:val="24"/>
+          <w:szCs w:val="24"/>
+        </w:rPr>
         <w:t xml:space="preserve"> them </w:t>
       </w:r>
       <w:r>
+        <w:rPr>
+          <w:sz w:val="24"/>
+          <w:szCs w:val="24"/>
+        </w:rPr>
         <w:t>is</w:t>
       </w:r>
       <w:r>
+        <w:rPr>
+          <w:sz w:val="24"/>
+          <w:szCs w:val="24"/>
+        </w:rPr>
         <w:t xml:space="preserve"> </w:t>
       </w:r>
       <w:r>
+        <w:rPr>
+          <w:sz w:val="24"/>
+          <w:szCs w:val="24"/>
+        </w:rPr>
         <w:t>demanding</w:t>
       </w:r>
       <w:r>
+        <w:rPr>
+          <w:sz w:val="24"/>
+          <w:szCs w:val="24"/>
+        </w:rPr>
         <w:t xml:space="preserve"> to facilitate a better user experience</w:t>
       </w:r>
       <w:r>
+        <w:rPr>
+          <w:sz w:val="24"/>
+          <w:szCs w:val="24"/>
+        </w:rPr>
         <w:t xml:space="preserve"> [</w:t>
       </w:r>
       <w:r>
+        <w:rPr>
+          <w:sz w:val="24"/>
+          <w:szCs w:val="24"/>
+        </w:rPr>
         <w:t>1</w:t>
       </w:r>
       <w:r>
+        <w:rPr>
+          <w:sz w:val="24"/>
+          <w:szCs w:val="24"/>
+        </w:rPr>
         <w:t>].</w:t>
       </w:r>
       <w:r>
+        <w:rPr>
+          <w:sz w:val="24"/>
+          <w:szCs w:val="24"/>
+        </w:rPr>
         <w:t xml:space="preserve"> The uses of developed tools in this area varies from personal security to personal identification and human computer interactions. The significant advances in this area produces models that are even able to outperform human abilities! [</w:t>
       </w:r>
       <w:r>
+        <w:rPr>
+          <w:sz w:val="24"/>
+          <w:szCs w:val="24"/>
+        </w:rPr>
         <w:t>2</w:t>
       </w:r>
       <w:r>
+        <w:rPr>
+          <w:sz w:val="24"/>
+          <w:szCs w:val="24"/>
+        </w:rPr>
         <w:t>]</w:t>
       </w:r>
       <w:r>
+        <w:rPr>
+          <w:sz w:val="24"/>
+          <w:szCs w:val="24"/>
+        </w:rPr>
         <w:t>.</w:t>
       </w:r>
       <w:r>
+        <w:rPr>
+          <w:sz w:val="24"/>
+          <w:szCs w:val="24"/>
+        </w:rPr>
         <w:t xml:space="preserve"> Another great use of such applications is to aid computer to use proper linguistic attributes</w:t>
       </w:r>
       <w:r>
+        <w:rPr>
+          <w:sz w:val="24"/>
+          <w:szCs w:val="24"/>
+        </w:rPr>
         <w:t xml:space="preserve"> and wordings</w:t>
       </w:r>
       <w:r>
+        <w:rPr>
+          <w:sz w:val="24"/>
+          <w:szCs w:val="24"/>
+        </w:rPr>
         <w:t xml:space="preserve"> when interact</w:t>
       </w:r>
       <w:r>
+        <w:rPr>
+          <w:sz w:val="24"/>
+          <w:szCs w:val="24"/>
+        </w:rPr>
         <w:t>ing</w:t>
       </w:r>
       <w:r>
+        <w:rPr>
+          <w:sz w:val="24"/>
+          <w:szCs w:val="24"/>
+        </w:rPr>
         <w:t xml:space="preserve"> with humans. Many languages </w:t>
       </w:r>
       <w:r>
+        <w:rPr>
+          <w:sz w:val="24"/>
+          <w:szCs w:val="24"/>
+        </w:rPr>
         <w:t>differentiate</w:t>
       </w:r>
       <w:r>
+        <w:rPr>
+          <w:sz w:val="24"/>
+          <w:szCs w:val="24"/>
+        </w:rPr>
         <w:t xml:space="preserve"> between </w:t>
       </w:r>
       <w:r>
+        <w:rPr>
+          <w:sz w:val="24"/>
+          <w:szCs w:val="24"/>
+        </w:rPr>
         <w:t xml:space="preserve">men and women during communication and this is where this area provides a better </w:t>
       </w:r>
       <w:r>
+        <w:rPr>
+          <w:sz w:val="24"/>
+          <w:szCs w:val="24"/>
+        </w:rPr>
         <w:t>solution [3</w:t>
       </w:r>
       <w:r>
+        <w:rPr>
+          <w:sz w:val="24"/>
+          <w:szCs w:val="24"/>
+        </w:rPr>
         <w:t>].</w:t>
       </w:r>
     </w:p>
@@ -1780,7 +2159,7 @@
       <w:pPr>
         <w:pStyle w:val="Heading1"/>
       </w:pPr>
-      <w:bookmarkStart w:id="7" w:name="_Toc505639285"/>
+      <w:bookmarkStart w:id="7" w:name="_Toc505817066"/>
       <w:r>
         <w:lastRenderedPageBreak/>
         <w:t>Planned Schedule</w:t>
@@ -1798,7 +2177,7 @@
     </w:p>
     <w:tbl>
       <w:tblPr>
-        <w:tblW w:w="9258" w:type="dxa"/>
+        <w:tblW w:w="9800" w:type="dxa"/>
         <w:jc w:val="center"/>
         <w:tblBorders>
           <w:top w:val="single" w:sz="8" w:space="0" w:color="000000"/>
@@ -1812,12 +2191,12 @@
         <w:tblLook w:val="0600" w:firstRow="0" w:lastRow="0" w:firstColumn="0" w:lastColumn="0" w:noHBand="1" w:noVBand="1"/>
       </w:tblPr>
       <w:tblGrid>
-        <w:gridCol w:w="805"/>
-        <w:gridCol w:w="2335"/>
+        <w:gridCol w:w="800"/>
         <w:gridCol w:w="2250"/>
-        <w:gridCol w:w="1463"/>
-        <w:gridCol w:w="1237"/>
-        <w:gridCol w:w="1168"/>
+        <w:gridCol w:w="3780"/>
+        <w:gridCol w:w="1350"/>
+        <w:gridCol w:w="720"/>
+        <w:gridCol w:w="900"/>
       </w:tblGrid>
       <w:tr>
         <w:trPr>
@@ -1826,7 +2205,7 @@
         </w:trPr>
         <w:tc>
           <w:tcPr>
-            <w:tcW w:w="805" w:type="dxa"/>
+            <w:tcW w:w="800" w:type="dxa"/>
             <w:shd w:val="clear" w:color="auto" w:fill="F6B26B"/>
             <w:tcMar>
               <w:top w:w="100" w:type="dxa"/>
@@ -1841,52 +2220,17 @@
               <w:spacing w:line="240" w:lineRule="auto"/>
               <w:jc w:val="center"/>
               <w:rPr>
-                <w:sz w:val="20"/>
-                <w:szCs w:val="20"/>
+                <w:rFonts w:ascii="Droid Sans" w:hAnsi="Droid Sans"/>
+                <w:bCs/>
               </w:rPr>
             </w:pPr>
             <w:r>
               <w:rPr>
                 <w:rFonts w:ascii="Droid Sans" w:eastAsia="Droid Sans" w:hAnsi="Droid Sans" w:cs="Droid Sans"/>
-                <w:b/>
-                <w:color w:val="434343"/>
-                <w:sz w:val="20"/>
-                <w:szCs w:val="20"/>
+                <w:bCs/>
+                <w:color w:val="434343"/>
               </w:rPr>
               <w:t>Week</w:t>
-            </w:r>
-          </w:p>
-        </w:tc>
-        <w:tc>
-          <w:tcPr>
-            <w:tcW w:w="2335" w:type="dxa"/>
-            <w:shd w:val="clear" w:color="auto" w:fill="F6B26B"/>
-            <w:tcMar>
-              <w:top w:w="100" w:type="dxa"/>
-              <w:left w:w="100" w:type="dxa"/>
-              <w:bottom w:w="100" w:type="dxa"/>
-              <w:right w:w="100" w:type="dxa"/>
-            </w:tcMar>
-          </w:tcPr>
-          <w:p>
-            <w:pPr>
-              <w:widowControl w:val="0"/>
-              <w:spacing w:line="240" w:lineRule="auto"/>
-              <w:jc w:val="center"/>
-              <w:rPr>
-                <w:sz w:val="20"/>
-                <w:szCs w:val="20"/>
-              </w:rPr>
-            </w:pPr>
-            <w:r>
-              <w:rPr>
-                <w:rFonts w:ascii="Droid Sans" w:eastAsia="Droid Sans" w:hAnsi="Droid Sans" w:cs="Droid Sans"/>
-                <w:b/>
-                <w:color w:val="434343"/>
-                <w:sz w:val="20"/>
-                <w:szCs w:val="20"/>
-              </w:rPr>
-              <w:t>Tasks and events</w:t>
             </w:r>
           </w:p>
         </w:tc>
@@ -1907,25 +2251,54 @@
               <w:spacing w:line="240" w:lineRule="auto"/>
               <w:jc w:val="center"/>
               <w:rPr>
-                <w:sz w:val="20"/>
-                <w:szCs w:val="20"/>
+                <w:rFonts w:ascii="Droid Sans" w:hAnsi="Droid Sans"/>
+                <w:bCs/>
               </w:rPr>
             </w:pPr>
             <w:r>
               <w:rPr>
                 <w:rFonts w:ascii="Droid Sans" w:eastAsia="Droid Sans" w:hAnsi="Droid Sans" w:cs="Droid Sans"/>
-                <w:b/>
-                <w:color w:val="434343"/>
-                <w:sz w:val="20"/>
-                <w:szCs w:val="20"/>
-              </w:rPr>
-              <w:t>Description</w:t>
+                <w:bCs/>
+                <w:color w:val="434343"/>
+              </w:rPr>
+              <w:t>Tasks and events</w:t>
             </w:r>
           </w:p>
         </w:tc>
         <w:tc>
           <w:tcPr>
-            <w:tcW w:w="1463" w:type="dxa"/>
+            <w:tcW w:w="3780" w:type="dxa"/>
+            <w:shd w:val="clear" w:color="auto" w:fill="F6B26B"/>
+            <w:tcMar>
+              <w:top w:w="100" w:type="dxa"/>
+              <w:left w:w="100" w:type="dxa"/>
+              <w:bottom w:w="100" w:type="dxa"/>
+              <w:right w:w="100" w:type="dxa"/>
+            </w:tcMar>
+          </w:tcPr>
+          <w:p>
+            <w:pPr>
+              <w:widowControl w:val="0"/>
+              <w:spacing w:line="240" w:lineRule="auto"/>
+              <w:jc w:val="center"/>
+              <w:rPr>
+                <w:rFonts w:ascii="Droid Sans" w:hAnsi="Droid Sans"/>
+                <w:bCs/>
+              </w:rPr>
+            </w:pPr>
+            <w:r>
+              <w:rPr>
+                <w:rFonts w:ascii="Droid Sans" w:eastAsia="Droid Sans" w:hAnsi="Droid Sans" w:cs="Droid Sans"/>
+                <w:bCs/>
+                <w:color w:val="434343"/>
+              </w:rPr>
+              <w:t>Description</w:t>
+            </w:r>
+          </w:p>
+        </w:tc>
+        <w:tc>
+          <w:tcPr>
+            <w:tcW w:w="1350" w:type="dxa"/>
             <w:shd w:val="clear" w:color="auto" w:fill="F6B26B"/>
           </w:tcPr>
           <w:p>
@@ -1935,19 +2308,15 @@
               <w:jc w:val="center"/>
               <w:rPr>
                 <w:rFonts w:ascii="Droid Sans" w:eastAsia="Droid Sans" w:hAnsi="Droid Sans" w:cs="Droid Sans"/>
-                <w:b/>
-                <w:color w:val="434343"/>
-                <w:sz w:val="20"/>
-                <w:szCs w:val="20"/>
+                <w:bCs/>
+                <w:color w:val="434343"/>
               </w:rPr>
             </w:pPr>
             <w:r>
               <w:rPr>
                 <w:rFonts w:ascii="Droid Sans" w:eastAsia="Droid Sans" w:hAnsi="Droid Sans" w:cs="Droid Sans"/>
-                <w:b/>
-                <w:color w:val="434343"/>
-                <w:sz w:val="20"/>
-                <w:szCs w:val="20"/>
+                <w:bCs/>
+                <w:color w:val="434343"/>
               </w:rPr>
               <w:t>Deliverables</w:t>
             </w:r>
@@ -1955,7 +2324,7 @@
         </w:tc>
         <w:tc>
           <w:tcPr>
-            <w:tcW w:w="1237" w:type="dxa"/>
+            <w:tcW w:w="720" w:type="dxa"/>
             <w:shd w:val="clear" w:color="auto" w:fill="F6B26B"/>
           </w:tcPr>
           <w:p>
@@ -1965,27 +2334,23 @@
               <w:jc w:val="center"/>
               <w:rPr>
                 <w:rFonts w:ascii="Droid Sans" w:eastAsia="Droid Sans" w:hAnsi="Droid Sans" w:cs="Droid Sans"/>
-                <w:b/>
-                <w:color w:val="434343"/>
-                <w:sz w:val="20"/>
-                <w:szCs w:val="20"/>
+                <w:bCs/>
+                <w:color w:val="434343"/>
               </w:rPr>
             </w:pPr>
             <w:r>
               <w:rPr>
                 <w:rFonts w:ascii="Droid Sans" w:eastAsia="Droid Sans" w:hAnsi="Droid Sans" w:cs="Droid Sans"/>
-                <w:b/>
-                <w:color w:val="434343"/>
-                <w:sz w:val="20"/>
-                <w:szCs w:val="20"/>
-              </w:rPr>
-              <w:t>Date of Submission</w:t>
+                <w:bCs/>
+                <w:color w:val="434343"/>
+              </w:rPr>
+              <w:t>Date</w:t>
             </w:r>
           </w:p>
         </w:tc>
         <w:tc>
           <w:tcPr>
-            <w:tcW w:w="1168" w:type="dxa"/>
+            <w:tcW w:w="900" w:type="dxa"/>
             <w:shd w:val="clear" w:color="auto" w:fill="F6B26B"/>
           </w:tcPr>
           <w:p>
@@ -1995,19 +2360,15 @@
               <w:jc w:val="center"/>
               <w:rPr>
                 <w:rFonts w:ascii="Droid Sans" w:eastAsia="Droid Sans" w:hAnsi="Droid Sans" w:cs="Droid Sans"/>
-                <w:b/>
-                <w:color w:val="434343"/>
-                <w:sz w:val="20"/>
-                <w:szCs w:val="20"/>
+                <w:bCs/>
+                <w:color w:val="434343"/>
               </w:rPr>
             </w:pPr>
             <w:r>
               <w:rPr>
                 <w:rFonts w:ascii="Droid Sans" w:eastAsia="Droid Sans" w:hAnsi="Droid Sans" w:cs="Droid Sans"/>
-                <w:b/>
-                <w:color w:val="434343"/>
-                <w:sz w:val="20"/>
-                <w:szCs w:val="20"/>
+                <w:bCs/>
+                <w:color w:val="434343"/>
               </w:rPr>
               <w:t>Weight</w:t>
             </w:r>
@@ -2021,7 +2382,7 @@
         </w:trPr>
         <w:tc>
           <w:tcPr>
-            <w:tcW w:w="805" w:type="dxa"/>
+            <w:tcW w:w="800" w:type="dxa"/>
             <w:shd w:val="clear" w:color="auto" w:fill="D9D9D9"/>
             <w:tcMar>
               <w:top w:w="100" w:type="dxa"/>
@@ -2036,58 +2397,25 @@
               <w:spacing w:line="240" w:lineRule="auto"/>
               <w:jc w:val="center"/>
               <w:rPr>
-                <w:sz w:val="20"/>
-                <w:szCs w:val="20"/>
+                <w:rFonts w:ascii="Droid Sans" w:hAnsi="Droid Sans"/>
+                <w:bCs/>
               </w:rPr>
             </w:pPr>
             <w:r>
               <w:rPr>
                 <w:rFonts w:ascii="Droid Sans" w:eastAsia="Droid Sans" w:hAnsi="Droid Sans" w:cs="Droid Sans"/>
-                <w:color w:val="434343"/>
-                <w:sz w:val="20"/>
-                <w:szCs w:val="20"/>
+                <w:bCs/>
+                <w:color w:val="434343"/>
               </w:rPr>
               <w:t>2</w:t>
             </w:r>
-          </w:p>
-        </w:tc>
-        <w:tc>
-          <w:tcPr>
-            <w:tcW w:w="2335" w:type="dxa"/>
-            <w:tcMar>
-              <w:top w:w="100" w:type="dxa"/>
-              <w:left w:w="100" w:type="dxa"/>
-              <w:bottom w:w="100" w:type="dxa"/>
-              <w:right w:w="100" w:type="dxa"/>
-            </w:tcMar>
-          </w:tcPr>
-          <w:p>
-            <w:pPr>
-              <w:widowControl w:val="0"/>
-              <w:spacing w:line="240" w:lineRule="auto"/>
-              <w:jc w:val="center"/>
-              <w:rPr>
-                <w:sz w:val="20"/>
-                <w:szCs w:val="20"/>
-              </w:rPr>
-            </w:pPr>
-            <w:r>
-              <w:rPr>
-                <w:rFonts w:ascii="Droid Sans" w:eastAsia="Droid Sans" w:hAnsi="Droid Sans" w:cs="Droid Sans"/>
-                <w:color w:val="434343"/>
-                <w:sz w:val="20"/>
-                <w:szCs w:val="20"/>
-              </w:rPr>
-              <w:t>Research, literature survey and g</w:t>
-            </w:r>
-            <w:r>
-              <w:rPr>
-                <w:rFonts w:ascii="Droid Sans" w:eastAsia="Droid Sans" w:hAnsi="Droid Sans" w:cs="Droid Sans"/>
-                <w:color w:val="434343"/>
-                <w:sz w:val="20"/>
-                <w:szCs w:val="20"/>
-              </w:rPr>
-              <w:t>etting familiar with necessary tools and libraries.</w:t>
+            <w:r>
+              <w:rPr>
+                <w:rFonts w:ascii="Droid Sans" w:eastAsia="Droid Sans" w:hAnsi="Droid Sans" w:cs="Droid Sans"/>
+                <w:bCs/>
+                <w:color w:val="434343"/>
+              </w:rPr>
+              <w:t>,3</w:t>
             </w:r>
           </w:p>
         </w:tc>
@@ -2107,171 +2435,47 @@
               <w:spacing w:line="240" w:lineRule="auto"/>
               <w:jc w:val="center"/>
               <w:rPr>
-                <w:rFonts w:ascii="Droid Sans" w:eastAsia="Droid Sans" w:hAnsi="Droid Sans" w:cs="Droid Sans"/>
-                <w:color w:val="434343"/>
-                <w:sz w:val="20"/>
-                <w:szCs w:val="20"/>
+                <w:rFonts w:ascii="Droid Sans" w:hAnsi="Droid Sans"/>
+                <w:bCs/>
               </w:rPr>
             </w:pPr>
             <w:r>
               <w:rPr>
                 <w:rFonts w:ascii="Droid Sans" w:eastAsia="Droid Sans" w:hAnsi="Droid Sans" w:cs="Droid Sans"/>
-                <w:color w:val="434343"/>
-                <w:sz w:val="20"/>
-                <w:szCs w:val="20"/>
-              </w:rPr>
-              <w:t>Effort</w:t>
-            </w:r>
-            <w:r>
-              <w:rPr>
-                <w:rFonts w:ascii="Droid Sans" w:eastAsia="Droid Sans" w:hAnsi="Droid Sans" w:cs="Droid Sans"/>
-                <w:color w:val="434343"/>
-                <w:sz w:val="20"/>
-                <w:szCs w:val="20"/>
-              </w:rPr>
-              <w:t>s</w:t>
-            </w:r>
-            <w:r>
-              <w:rPr>
-                <w:rFonts w:ascii="Droid Sans" w:eastAsia="Droid Sans" w:hAnsi="Droid Sans" w:cs="Droid Sans"/>
-                <w:color w:val="434343"/>
-                <w:sz w:val="20"/>
-                <w:szCs w:val="20"/>
-              </w:rPr>
-              <w:t xml:space="preserve"> to understand the</w:t>
-            </w:r>
-            <w:r>
-              <w:rPr>
-                <w:rFonts w:ascii="Droid Sans" w:eastAsia="Droid Sans" w:hAnsi="Droid Sans" w:cs="Droid Sans"/>
-                <w:color w:val="434343"/>
-                <w:sz w:val="20"/>
-                <w:szCs w:val="20"/>
-              </w:rPr>
-              <w:t xml:space="preserve"> scope of the problem and</w:t>
-            </w:r>
-            <w:r>
-              <w:rPr>
-                <w:rFonts w:ascii="Droid Sans" w:eastAsia="Droid Sans" w:hAnsi="Droid Sans" w:cs="Droid Sans"/>
-                <w:color w:val="434343"/>
-                <w:sz w:val="20"/>
-                <w:szCs w:val="20"/>
-              </w:rPr>
-              <w:t xml:space="preserve"> </w:t>
-            </w:r>
-            <w:r>
-              <w:rPr>
-                <w:rFonts w:ascii="Droid Sans" w:eastAsia="Droid Sans" w:hAnsi="Droid Sans" w:cs="Droid Sans"/>
-                <w:color w:val="434343"/>
-                <w:sz w:val="20"/>
-                <w:szCs w:val="20"/>
-              </w:rPr>
-              <w:t>environment that is intended to be used in the project.</w:t>
+                <w:bCs/>
+                <w:color w:val="434343"/>
+              </w:rPr>
+              <w:t>Research, literature survey and g</w:t>
+            </w:r>
+            <w:r>
+              <w:rPr>
+                <w:rFonts w:ascii="Droid Sans" w:eastAsia="Droid Sans" w:hAnsi="Droid Sans" w:cs="Droid Sans"/>
+                <w:bCs/>
+                <w:color w:val="434343"/>
+              </w:rPr>
+              <w:t>etting familiar with necessary</w:t>
+            </w:r>
+            <w:r>
+              <w:rPr>
+                <w:rFonts w:ascii="Droid Sans" w:eastAsia="Droid Sans" w:hAnsi="Droid Sans" w:cs="Droid Sans"/>
+                <w:bCs/>
+                <w:color w:val="434343"/>
+              </w:rPr>
+              <w:t xml:space="preserve"> concepts,</w:t>
+            </w:r>
+            <w:r>
+              <w:rPr>
+                <w:rFonts w:ascii="Droid Sans" w:eastAsia="Droid Sans" w:hAnsi="Droid Sans" w:cs="Droid Sans"/>
+                <w:bCs/>
+                <w:color w:val="434343"/>
+              </w:rPr>
+              <w:t xml:space="preserve"> tools and libraries.</w:t>
             </w:r>
           </w:p>
         </w:tc>
         <w:tc>
           <w:tcPr>
-            <w:tcW w:w="1463" w:type="dxa"/>
-          </w:tcPr>
-          <w:p>
-            <w:pPr>
-              <w:widowControl w:val="0"/>
-              <w:spacing w:line="240" w:lineRule="auto"/>
-              <w:jc w:val="center"/>
-              <w:rPr>
-                <w:rFonts w:ascii="Droid Sans" w:eastAsia="Droid Sans" w:hAnsi="Droid Sans" w:cs="Droid Sans"/>
-                <w:color w:val="434343"/>
-                <w:sz w:val="20"/>
-                <w:szCs w:val="20"/>
-              </w:rPr>
-            </w:pPr>
-            <w:r>
-              <w:rPr>
-                <w:rFonts w:ascii="Droid Sans" w:eastAsia="Droid Sans" w:hAnsi="Droid Sans" w:cs="Droid Sans"/>
-                <w:color w:val="434343"/>
-                <w:sz w:val="20"/>
-                <w:szCs w:val="20"/>
-              </w:rPr>
-              <w:t>None</w:t>
-            </w:r>
-          </w:p>
-        </w:tc>
-        <w:tc>
-          <w:tcPr>
-            <w:tcW w:w="1237" w:type="dxa"/>
-            <w:shd w:val="clear" w:color="auto" w:fill="FFFFFF" w:themeFill="background1"/>
-          </w:tcPr>
-          <w:p>
-            <w:pPr>
-              <w:widowControl w:val="0"/>
-              <w:spacing w:line="240" w:lineRule="auto"/>
-              <w:jc w:val="center"/>
-              <w:rPr>
-                <w:rFonts w:ascii="Droid Sans" w:eastAsia="Droid Sans" w:hAnsi="Droid Sans" w:cs="Droid Sans"/>
-                <w:color w:val="434343"/>
-                <w:sz w:val="20"/>
-                <w:szCs w:val="20"/>
-              </w:rPr>
-            </w:pPr>
-          </w:p>
-        </w:tc>
-        <w:tc>
-          <w:tcPr>
-            <w:tcW w:w="1168" w:type="dxa"/>
-            <w:shd w:val="clear" w:color="auto" w:fill="FFFFFF" w:themeFill="background1"/>
-          </w:tcPr>
-          <w:p>
-            <w:pPr>
-              <w:widowControl w:val="0"/>
-              <w:spacing w:line="240" w:lineRule="auto"/>
-              <w:jc w:val="center"/>
-              <w:rPr>
-                <w:rFonts w:ascii="Droid Sans" w:eastAsia="Droid Sans" w:hAnsi="Droid Sans" w:cs="Droid Sans"/>
-                <w:sz w:val="20"/>
-                <w:szCs w:val="20"/>
-              </w:rPr>
-            </w:pPr>
-          </w:p>
-        </w:tc>
-      </w:tr>
-      <w:tr>
-        <w:trPr>
-          <w:jc w:val="center"/>
-        </w:trPr>
-        <w:tc>
-          <w:tcPr>
-            <w:tcW w:w="805" w:type="dxa"/>
-            <w:shd w:val="clear" w:color="auto" w:fill="D9D9D9"/>
-            <w:tcMar>
-              <w:top w:w="100" w:type="dxa"/>
-              <w:left w:w="100" w:type="dxa"/>
-              <w:bottom w:w="100" w:type="dxa"/>
-              <w:right w:w="100" w:type="dxa"/>
-            </w:tcMar>
-          </w:tcPr>
-          <w:p>
-            <w:pPr>
-              <w:widowControl w:val="0"/>
-              <w:bidi/>
-              <w:spacing w:line="240" w:lineRule="auto"/>
-              <w:jc w:val="center"/>
-              <w:rPr>
-                <w:sz w:val="20"/>
-                <w:szCs w:val="20"/>
-              </w:rPr>
-            </w:pPr>
-            <w:r>
-              <w:rPr>
-                <w:sz w:val="20"/>
-                <w:szCs w:val="20"/>
-              </w:rPr>
-              <w:t>3</w:t>
-            </w:r>
-          </w:p>
-        </w:tc>
-        <w:tc>
-          <w:tcPr>
-            <w:tcW w:w="2335" w:type="dxa"/>
+            <w:tcW w:w="3780" w:type="dxa"/>
             <w:tcMar>
               <w:top w:w="100" w:type="dxa"/>
               <w:left w:w="100" w:type="dxa"/>
@@ -2285,18 +2489,170 @@
               <w:spacing w:line="240" w:lineRule="auto"/>
               <w:jc w:val="center"/>
               <w:rPr>
+                <w:rFonts w:ascii="Droid Sans" w:eastAsia="Droid Sans" w:hAnsi="Droid Sans" w:cs="Droid Sans"/>
+                <w:bCs/>
+                <w:color w:val="434343"/>
+              </w:rPr>
+            </w:pPr>
+            <w:r>
+              <w:rPr>
+                <w:rFonts w:ascii="Droid Sans" w:eastAsia="Droid Sans" w:hAnsi="Droid Sans" w:cs="Droid Sans"/>
+                <w:bCs/>
+                <w:color w:val="434343"/>
+              </w:rPr>
+              <w:t>Effort</w:t>
+            </w:r>
+            <w:r>
+              <w:rPr>
+                <w:rFonts w:ascii="Droid Sans" w:eastAsia="Droid Sans" w:hAnsi="Droid Sans" w:cs="Droid Sans"/>
+                <w:bCs/>
+                <w:color w:val="434343"/>
+              </w:rPr>
+              <w:t>s</w:t>
+            </w:r>
+            <w:r>
+              <w:rPr>
+                <w:rFonts w:ascii="Droid Sans" w:eastAsia="Droid Sans" w:hAnsi="Droid Sans" w:cs="Droid Sans"/>
+                <w:bCs/>
+                <w:color w:val="434343"/>
+              </w:rPr>
+              <w:t xml:space="preserve"> to understand the</w:t>
+            </w:r>
+            <w:r>
+              <w:rPr>
+                <w:rFonts w:ascii="Droid Sans" w:eastAsia="Droid Sans" w:hAnsi="Droid Sans" w:cs="Droid Sans"/>
+                <w:bCs/>
+                <w:color w:val="434343"/>
+              </w:rPr>
+              <w:t xml:space="preserve"> scope of the problem and</w:t>
+            </w:r>
+            <w:r>
+              <w:rPr>
+                <w:rFonts w:ascii="Droid Sans" w:eastAsia="Droid Sans" w:hAnsi="Droid Sans" w:cs="Droid Sans"/>
+                <w:bCs/>
+                <w:color w:val="434343"/>
+              </w:rPr>
+              <w:t xml:space="preserve"> </w:t>
+            </w:r>
+            <w:r>
+              <w:rPr>
+                <w:rFonts w:ascii="Droid Sans" w:eastAsia="Droid Sans" w:hAnsi="Droid Sans" w:cs="Droid Sans"/>
+                <w:bCs/>
+                <w:color w:val="434343"/>
+              </w:rPr>
+              <w:t>environment that is intended to be used in the project.</w:t>
+            </w:r>
+          </w:p>
+        </w:tc>
+        <w:tc>
+          <w:tcPr>
+            <w:tcW w:w="1350" w:type="dxa"/>
+          </w:tcPr>
+          <w:p>
+            <w:pPr>
+              <w:widowControl w:val="0"/>
+              <w:spacing w:line="240" w:lineRule="auto"/>
+              <w:jc w:val="center"/>
+              <w:rPr>
+                <w:rFonts w:ascii="Droid Sans" w:eastAsia="Droid Sans" w:hAnsi="Droid Sans" w:cs="Droid Sans"/>
+                <w:bCs/>
+                <w:color w:val="434343"/>
+              </w:rPr>
+            </w:pPr>
+            <w:r>
+              <w:rPr>
+                <w:rFonts w:ascii="Droid Sans" w:eastAsia="Droid Sans" w:hAnsi="Droid Sans" w:cs="Droid Sans"/>
+                <w:bCs/>
+                <w:color w:val="434343"/>
+              </w:rPr>
+              <w:t>Initial Plan Document</w:t>
+            </w:r>
+          </w:p>
+        </w:tc>
+        <w:tc>
+          <w:tcPr>
+            <w:tcW w:w="720" w:type="dxa"/>
+            <w:shd w:val="clear" w:color="auto" w:fill="FFFFFF" w:themeFill="background1"/>
+          </w:tcPr>
+          <w:p>
+            <w:pPr>
+              <w:widowControl w:val="0"/>
+              <w:spacing w:line="240" w:lineRule="auto"/>
+              <w:jc w:val="center"/>
+              <w:rPr>
+                <w:rFonts w:ascii="Droid Sans" w:eastAsia="Droid Sans" w:hAnsi="Droid Sans" w:cs="Droid Sans"/>
+                <w:bCs/>
+                <w:color w:val="434343"/>
+              </w:rPr>
+            </w:pPr>
+            <w:r>
+              <w:rPr>
+                <w:rFonts w:ascii="Droid Sans" w:eastAsia="Droid Sans" w:hAnsi="Droid Sans" w:cs="Droid Sans"/>
+                <w:bCs/>
+                <w:color w:val="434343"/>
+              </w:rPr>
+              <w:t>8/2</w:t>
+            </w:r>
+          </w:p>
+        </w:tc>
+        <w:tc>
+          <w:tcPr>
+            <w:tcW w:w="900" w:type="dxa"/>
+            <w:shd w:val="clear" w:color="auto" w:fill="FFFFFF" w:themeFill="background1"/>
+          </w:tcPr>
+          <w:p>
+            <w:pPr>
+              <w:widowControl w:val="0"/>
+              <w:spacing w:line="240" w:lineRule="auto"/>
+              <w:jc w:val="center"/>
+              <w:rPr>
+                <w:rFonts w:ascii="Droid Sans" w:eastAsia="Droid Sans" w:hAnsi="Droid Sans" w:cs="Droid Sans"/>
+                <w:bCs/>
+              </w:rPr>
+            </w:pPr>
+            <w:r>
+              <w:rPr>
+                <w:rFonts w:ascii="Droid Sans" w:eastAsia="Droid Sans" w:hAnsi="Droid Sans" w:cs="Droid Sans"/>
+                <w:bCs/>
+                <w:color w:val="434343"/>
+              </w:rPr>
+              <w:t>5%</w:t>
+            </w:r>
+          </w:p>
+        </w:tc>
+      </w:tr>
+      <w:tr>
+        <w:trPr>
+          <w:jc w:val="center"/>
+        </w:trPr>
+        <w:tc>
+          <w:tcPr>
+            <w:tcW w:w="800" w:type="dxa"/>
+            <w:shd w:val="clear" w:color="auto" w:fill="D9D9D9"/>
+            <w:tcMar>
+              <w:top w:w="100" w:type="dxa"/>
+              <w:left w:w="100" w:type="dxa"/>
+              <w:bottom w:w="100" w:type="dxa"/>
+              <w:right w:w="100" w:type="dxa"/>
+            </w:tcMar>
+          </w:tcPr>
+          <w:p>
+            <w:pPr>
+              <w:widowControl w:val="0"/>
+              <w:spacing w:line="240" w:lineRule="auto"/>
+              <w:jc w:val="center"/>
+              <w:rPr>
                 <w:rFonts w:ascii="Droid Sans" w:hAnsi="Droid Sans"/>
-                <w:sz w:val="20"/>
-                <w:szCs w:val="20"/>
+                <w:bCs/>
               </w:rPr>
             </w:pPr>
             <w:r>
               <w:rPr>
-                <w:rFonts w:ascii="Droid Sans" w:hAnsi="Droid Sans"/>
-                <w:sz w:val="20"/>
-                <w:szCs w:val="20"/>
-              </w:rPr>
-              <w:t>Data Collection and performing basic image processing techniques.</w:t>
+                <w:rFonts w:ascii="Droid Sans" w:eastAsia="Droid Sans" w:hAnsi="Droid Sans" w:cs="Droid Sans"/>
+                <w:bCs/>
+                <w:color w:val="434343"/>
+              </w:rPr>
+              <w:t>4</w:t>
             </w:r>
           </w:p>
         </w:tc>
@@ -2316,15 +2672,47 @@
               <w:spacing w:line="240" w:lineRule="auto"/>
               <w:jc w:val="center"/>
               <w:rPr>
-                <w:sz w:val="20"/>
-                <w:szCs w:val="20"/>
+                <w:rFonts w:ascii="Droid Sans" w:hAnsi="Droid Sans"/>
+                <w:bCs/>
               </w:rPr>
             </w:pPr>
+            <w:r>
+              <w:rPr>
+                <w:rFonts w:ascii="Droid Sans" w:hAnsi="Droid Sans"/>
+                <w:bCs/>
+              </w:rPr>
+              <w:t>Data Collection</w:t>
+            </w:r>
+          </w:p>
+          <w:p>
+            <w:pPr>
+              <w:widowControl w:val="0"/>
+              <w:spacing w:line="240" w:lineRule="auto"/>
+              <w:jc w:val="center"/>
+              <w:rPr>
+                <w:rFonts w:ascii="Droid Sans" w:hAnsi="Droid Sans"/>
+                <w:bCs/>
+              </w:rPr>
+            </w:pPr>
+            <w:r>
+              <w:rPr>
+                <w:rFonts w:ascii="Droid Sans" w:eastAsia="Droid Sans" w:hAnsi="Droid Sans" w:cs="Droid Sans"/>
+                <w:bCs/>
+                <w:color w:val="434343"/>
+              </w:rPr>
+              <w:t xml:space="preserve">Requirement specification </w:t>
+            </w:r>
           </w:p>
         </w:tc>
         <w:tc>
           <w:tcPr>
-            <w:tcW w:w="1463" w:type="dxa"/>
+            <w:tcW w:w="3780" w:type="dxa"/>
+            <w:tcMar>
+              <w:top w:w="100" w:type="dxa"/>
+              <w:left w:w="100" w:type="dxa"/>
+              <w:bottom w:w="100" w:type="dxa"/>
+              <w:right w:w="100" w:type="dxa"/>
+            </w:tcMar>
           </w:tcPr>
           <w:p>
             <w:pPr>
@@ -2332,26 +2720,39 @@
               <w:spacing w:line="240" w:lineRule="auto"/>
               <w:jc w:val="center"/>
               <w:rPr>
-                <w:rFonts w:ascii="Droid Sans" w:eastAsia="Droid Sans" w:hAnsi="Droid Sans" w:cs="Droid Sans"/>
-                <w:color w:val="434343"/>
-                <w:sz w:val="20"/>
-                <w:szCs w:val="20"/>
+                <w:rFonts w:ascii="Droid Sans" w:hAnsi="Droid Sans"/>
+                <w:bCs/>
               </w:rPr>
             </w:pPr>
             <w:r>
               <w:rPr>
                 <w:rFonts w:ascii="Droid Sans" w:eastAsia="Droid Sans" w:hAnsi="Droid Sans" w:cs="Droid Sans"/>
-                <w:color w:val="434343"/>
-                <w:sz w:val="20"/>
-                <w:szCs w:val="20"/>
-              </w:rPr>
-              <w:t>Initial Plan Document</w:t>
+                <w:bCs/>
+                <w:color w:val="434343"/>
+              </w:rPr>
+              <w:t>Preparing a d</w:t>
+            </w:r>
+            <w:r>
+              <w:rPr>
+                <w:rFonts w:ascii="Droid Sans" w:eastAsia="Droid Sans" w:hAnsi="Droid Sans" w:cs="Droid Sans"/>
+                <w:bCs/>
+                <w:color w:val="434343"/>
+              </w:rPr>
+              <w:t>etailed plan of the incremental development iterations</w:t>
+            </w:r>
+            <w:r>
+              <w:rPr>
+                <w:rFonts w:ascii="Droid Sans" w:eastAsia="Droid Sans" w:hAnsi="Droid Sans" w:cs="Droid Sans"/>
+                <w:bCs/>
+                <w:color w:val="434343"/>
+              </w:rPr>
+              <w:t>.</w:t>
             </w:r>
           </w:p>
         </w:tc>
         <w:tc>
           <w:tcPr>
-            <w:tcW w:w="1237" w:type="dxa"/>
+            <w:tcW w:w="1350" w:type="dxa"/>
           </w:tcPr>
           <w:p>
             <w:pPr>
@@ -2360,34 +2761,23 @@
               <w:jc w:val="center"/>
               <w:rPr>
                 <w:rFonts w:ascii="Droid Sans" w:eastAsia="Droid Sans" w:hAnsi="Droid Sans" w:cs="Droid Sans"/>
-                <w:color w:val="434343"/>
-                <w:sz w:val="20"/>
-                <w:szCs w:val="20"/>
+                <w:bCs/>
+                <w:color w:val="434343"/>
               </w:rPr>
             </w:pPr>
             <w:r>
               <w:rPr>
                 <w:rFonts w:ascii="Droid Sans" w:eastAsia="Droid Sans" w:hAnsi="Droid Sans" w:cs="Droid Sans"/>
-                <w:color w:val="434343"/>
-                <w:sz w:val="20"/>
-                <w:szCs w:val="20"/>
-              </w:rPr>
-              <w:t>8</w:t>
-            </w:r>
-            <w:r>
-              <w:rPr>
-                <w:rFonts w:ascii="Droid Sans" w:eastAsia="Droid Sans" w:hAnsi="Droid Sans" w:cs="Droid Sans"/>
-                <w:color w:val="434343"/>
-                <w:sz w:val="20"/>
-                <w:szCs w:val="20"/>
-              </w:rPr>
-              <w:t>/2</w:t>
+                <w:bCs/>
+                <w:color w:val="434343"/>
+              </w:rPr>
+              <w:t>Requirements Document and Detailed Plan</w:t>
             </w:r>
           </w:p>
         </w:tc>
         <w:tc>
           <w:tcPr>
-            <w:tcW w:w="1168" w:type="dxa"/>
+            <w:tcW w:w="720" w:type="dxa"/>
           </w:tcPr>
           <w:p>
             <w:pPr>
@@ -2396,26 +2786,72 @@
               <w:jc w:val="center"/>
               <w:rPr>
                 <w:rFonts w:ascii="Droid Sans" w:eastAsia="Droid Sans" w:hAnsi="Droid Sans" w:cs="Droid Sans"/>
-                <w:color w:val="434343"/>
-                <w:sz w:val="20"/>
-                <w:szCs w:val="20"/>
+                <w:bCs/>
+                <w:color w:val="434343"/>
               </w:rPr>
             </w:pPr>
             <w:r>
               <w:rPr>
                 <w:rFonts w:ascii="Droid Sans" w:eastAsia="Droid Sans" w:hAnsi="Droid Sans" w:cs="Droid Sans"/>
-                <w:color w:val="434343"/>
-                <w:sz w:val="20"/>
-                <w:szCs w:val="20"/>
-              </w:rPr>
-              <w:t>5</w:t>
-            </w:r>
-            <w:r>
-              <w:rPr>
-                <w:rFonts w:ascii="Droid Sans" w:eastAsia="Droid Sans" w:hAnsi="Droid Sans" w:cs="Droid Sans"/>
-                <w:color w:val="434343"/>
-                <w:sz w:val="20"/>
-                <w:szCs w:val="20"/>
+                <w:bCs/>
+                <w:color w:val="434343"/>
+              </w:rPr>
+              <w:t>15</w:t>
+            </w:r>
+            <w:r>
+              <w:rPr>
+                <w:rFonts w:ascii="Droid Sans" w:eastAsia="Droid Sans" w:hAnsi="Droid Sans" w:cs="Droid Sans"/>
+                <w:bCs/>
+                <w:color w:val="434343"/>
+              </w:rPr>
+              <w:t>/</w:t>
+            </w:r>
+            <w:r>
+              <w:rPr>
+                <w:rFonts w:ascii="Droid Sans" w:eastAsia="Droid Sans" w:hAnsi="Droid Sans" w:cs="Droid Sans"/>
+                <w:bCs/>
+                <w:color w:val="434343"/>
+              </w:rPr>
+              <w:t>2</w:t>
+            </w:r>
+          </w:p>
+        </w:tc>
+        <w:tc>
+          <w:tcPr>
+            <w:tcW w:w="900" w:type="dxa"/>
+          </w:tcPr>
+          <w:p>
+            <w:pPr>
+              <w:widowControl w:val="0"/>
+              <w:spacing w:line="240" w:lineRule="auto"/>
+              <w:jc w:val="center"/>
+              <w:rPr>
+                <w:rFonts w:ascii="Droid Sans" w:eastAsia="Droid Sans" w:hAnsi="Droid Sans" w:cs="Droid Sans"/>
+                <w:bCs/>
+                <w:color w:val="434343"/>
+              </w:rPr>
+            </w:pPr>
+            <w:r>
+              <w:rPr>
+                <w:rFonts w:ascii="Droid Sans" w:eastAsia="Droid Sans" w:hAnsi="Droid Sans" w:cs="Droid Sans"/>
+                <w:bCs/>
+                <w:color w:val="434343"/>
+              </w:rPr>
+              <w:t>1</w:t>
+            </w:r>
+            <w:r>
+              <w:rPr>
+                <w:rFonts w:ascii="Droid Sans" w:eastAsia="Droid Sans" w:hAnsi="Droid Sans" w:cs="Droid Sans"/>
+                <w:bCs/>
+                <w:color w:val="434343"/>
+              </w:rPr>
+              <w:t>0</w:t>
+            </w:r>
+            <w:r>
+              <w:rPr>
+                <w:rFonts w:ascii="Droid Sans" w:eastAsia="Droid Sans" w:hAnsi="Droid Sans" w:cs="Droid Sans"/>
+                <w:bCs/>
+                <w:color w:val="434343"/>
               </w:rPr>
               <w:t>%</w:t>
             </w:r>
@@ -2428,7 +2864,7 @@
         </w:trPr>
         <w:tc>
           <w:tcPr>
-            <w:tcW w:w="805" w:type="dxa"/>
+            <w:tcW w:w="800" w:type="dxa"/>
             <w:shd w:val="clear" w:color="auto" w:fill="D9D9D9"/>
             <w:tcMar>
               <w:top w:w="100" w:type="dxa"/>
@@ -2443,49 +2879,18 @@
               <w:spacing w:line="240" w:lineRule="auto"/>
               <w:jc w:val="center"/>
               <w:rPr>
-                <w:sz w:val="20"/>
-                <w:szCs w:val="20"/>
+                <w:rFonts w:ascii="Droid Sans" w:eastAsia="Droid Sans" w:hAnsi="Droid Sans" w:cs="Droid Sans"/>
+                <w:bCs/>
+                <w:color w:val="434343"/>
               </w:rPr>
             </w:pPr>
             <w:r>
               <w:rPr>
                 <w:rFonts w:ascii="Droid Sans" w:eastAsia="Droid Sans" w:hAnsi="Droid Sans" w:cs="Droid Sans"/>
-                <w:color w:val="434343"/>
-                <w:sz w:val="20"/>
-                <w:szCs w:val="20"/>
-              </w:rPr>
-              <w:t>4</w:t>
-            </w:r>
-          </w:p>
-        </w:tc>
-        <w:tc>
-          <w:tcPr>
-            <w:tcW w:w="2335" w:type="dxa"/>
-            <w:tcMar>
-              <w:top w:w="100" w:type="dxa"/>
-              <w:left w:w="100" w:type="dxa"/>
-              <w:bottom w:w="100" w:type="dxa"/>
-              <w:right w:w="100" w:type="dxa"/>
-            </w:tcMar>
-          </w:tcPr>
-          <w:p>
-            <w:pPr>
-              <w:widowControl w:val="0"/>
-              <w:spacing w:line="240" w:lineRule="auto"/>
-              <w:jc w:val="center"/>
-              <w:rPr>
-                <w:sz w:val="20"/>
-                <w:szCs w:val="20"/>
-              </w:rPr>
-            </w:pPr>
-            <w:r>
-              <w:rPr>
-                <w:rFonts w:ascii="Droid Sans" w:eastAsia="Droid Sans" w:hAnsi="Droid Sans" w:cs="Droid Sans"/>
-                <w:color w:val="434343"/>
-                <w:sz w:val="20"/>
-                <w:szCs w:val="20"/>
-              </w:rPr>
-              <w:t>Requirement specification Incremental development detailed plan</w:t>
+                <w:bCs/>
+                <w:color w:val="434343"/>
+              </w:rPr>
+              <w:t>5</w:t>
             </w:r>
           </w:p>
         </w:tc>
@@ -2505,24 +2910,28 @@
               <w:spacing w:line="240" w:lineRule="auto"/>
               <w:jc w:val="center"/>
               <w:rPr>
-                <w:sz w:val="20"/>
-                <w:szCs w:val="20"/>
+                <w:rFonts w:ascii="Droid Sans" w:hAnsi="Droid Sans"/>
+                <w:bCs/>
               </w:rPr>
             </w:pPr>
             <w:r>
               <w:rPr>
-                <w:rFonts w:ascii="Droid Sans" w:eastAsia="Droid Sans" w:hAnsi="Droid Sans" w:cs="Droid Sans"/>
-                <w:color w:val="434343"/>
-                <w:sz w:val="20"/>
-                <w:szCs w:val="20"/>
-              </w:rPr>
-              <w:t>Detailed plan of the incremental development iterations (involves feature implementation plan)</w:t>
+                <w:rFonts w:ascii="Droid Sans" w:hAnsi="Droid Sans"/>
+                <w:bCs/>
+              </w:rPr>
+              <w:t>Performing preprocessing on the dataset.</w:t>
             </w:r>
           </w:p>
         </w:tc>
         <w:tc>
           <w:tcPr>
-            <w:tcW w:w="1463" w:type="dxa"/>
+            <w:tcW w:w="3780" w:type="dxa"/>
+            <w:tcMar>
+              <w:top w:w="100" w:type="dxa"/>
+              <w:left w:w="100" w:type="dxa"/>
+              <w:bottom w:w="100" w:type="dxa"/>
+              <w:right w:w="100" w:type="dxa"/>
+            </w:tcMar>
           </w:tcPr>
           <w:p>
             <w:pPr>
@@ -2531,25 +2940,31 @@
               <w:jc w:val="center"/>
               <w:rPr>
                 <w:rFonts w:ascii="Droid Sans" w:eastAsia="Droid Sans" w:hAnsi="Droid Sans" w:cs="Droid Sans"/>
-                <w:color w:val="434343"/>
-                <w:sz w:val="20"/>
-                <w:szCs w:val="20"/>
+                <w:bCs/>
+                <w:color w:val="434343"/>
               </w:rPr>
             </w:pPr>
             <w:r>
               <w:rPr>
                 <w:rFonts w:ascii="Droid Sans" w:eastAsia="Droid Sans" w:hAnsi="Droid Sans" w:cs="Droid Sans"/>
-                <w:color w:val="434343"/>
-                <w:sz w:val="20"/>
-                <w:szCs w:val="20"/>
-              </w:rPr>
-              <w:t>Requirements Document Feasibility study and Detailed Plan</w:t>
+                <w:bCs/>
+                <w:color w:val="434343"/>
+              </w:rPr>
+              <w:t xml:space="preserve">Applying </w:t>
+            </w:r>
+            <w:r>
+              <w:rPr>
+                <w:rFonts w:ascii="Droid Sans" w:eastAsia="Droid Sans" w:hAnsi="Droid Sans" w:cs="Droid Sans"/>
+                <w:bCs/>
+                <w:color w:val="434343"/>
+              </w:rPr>
+              <w:t>various image preprocessing techniques before using the dataset in learning.</w:t>
             </w:r>
           </w:p>
         </w:tc>
         <w:tc>
           <w:tcPr>
-            <w:tcW w:w="1237" w:type="dxa"/>
+            <w:tcW w:w="1350" w:type="dxa"/>
           </w:tcPr>
           <w:p>
             <w:pPr>
@@ -2558,43 +2973,15 @@
               <w:jc w:val="center"/>
               <w:rPr>
                 <w:rFonts w:ascii="Droid Sans" w:eastAsia="Droid Sans" w:hAnsi="Droid Sans" w:cs="Droid Sans"/>
-                <w:color w:val="434343"/>
-                <w:sz w:val="20"/>
-                <w:szCs w:val="20"/>
+                <w:bCs/>
+                <w:color w:val="434343"/>
               </w:rPr>
             </w:pPr>
-            <w:r>
-              <w:rPr>
-                <w:rFonts w:ascii="Droid Sans" w:eastAsia="Droid Sans" w:hAnsi="Droid Sans" w:cs="Droid Sans"/>
-                <w:color w:val="434343"/>
-                <w:sz w:val="20"/>
-                <w:szCs w:val="20"/>
-              </w:rPr>
-              <w:t>15</w:t>
-            </w:r>
-            <w:r>
-              <w:rPr>
-                <w:rFonts w:ascii="Droid Sans" w:eastAsia="Droid Sans" w:hAnsi="Droid Sans" w:cs="Droid Sans"/>
-                <w:color w:val="434343"/>
-                <w:sz w:val="20"/>
-                <w:szCs w:val="20"/>
-              </w:rPr>
-              <w:t>/</w:t>
-            </w:r>
-            <w:r>
-              <w:rPr>
-                <w:rFonts w:ascii="Droid Sans" w:eastAsia="Droid Sans" w:hAnsi="Droid Sans" w:cs="Droid Sans"/>
-                <w:color w:val="434343"/>
-                <w:sz w:val="20"/>
-                <w:szCs w:val="20"/>
-              </w:rPr>
-              <w:t>2</w:t>
-            </w:r>
           </w:p>
         </w:tc>
         <w:tc>
           <w:tcPr>
-            <w:tcW w:w="1168" w:type="dxa"/>
+            <w:tcW w:w="720" w:type="dxa"/>
           </w:tcPr>
           <w:p>
             <w:pPr>
@@ -2603,19 +2990,42 @@
               <w:jc w:val="center"/>
               <w:rPr>
                 <w:rFonts w:ascii="Droid Sans" w:eastAsia="Droid Sans" w:hAnsi="Droid Sans" w:cs="Droid Sans"/>
-                <w:color w:val="434343"/>
-                <w:sz w:val="20"/>
-                <w:szCs w:val="20"/>
+                <w:bCs/>
+                <w:color w:val="434343"/>
               </w:rPr>
             </w:pPr>
-            <w:r>
-              <w:rPr>
-                <w:rFonts w:ascii="Droid Sans" w:eastAsia="Droid Sans" w:hAnsi="Droid Sans" w:cs="Droid Sans"/>
-                <w:color w:val="434343"/>
-                <w:sz w:val="20"/>
-                <w:szCs w:val="20"/>
-              </w:rPr>
-              <w:t>15%</w:t>
+          </w:p>
+        </w:tc>
+        <w:tc>
+          <w:tcPr>
+            <w:tcW w:w="900" w:type="dxa"/>
+          </w:tcPr>
+          <w:p>
+            <w:pPr>
+              <w:widowControl w:val="0"/>
+              <w:spacing w:line="240" w:lineRule="auto"/>
+              <w:jc w:val="center"/>
+              <w:rPr>
+                <w:rFonts w:ascii="Droid Sans" w:eastAsia="Droid Sans" w:hAnsi="Droid Sans" w:cs="Droid Sans"/>
+                <w:bCs/>
+                <w:color w:val="434343"/>
+              </w:rPr>
+            </w:pPr>
+            <w:r>
+              <w:rPr>
+                <w:rFonts w:ascii="Droid Sans" w:eastAsia="Droid Sans" w:hAnsi="Droid Sans" w:cs="Droid Sans"/>
+                <w:bCs/>
+                <w:color w:val="434343"/>
+              </w:rPr>
+              <w:t>10</w:t>
+            </w:r>
+            <w:r>
+              <w:rPr>
+                <w:rFonts w:ascii="Droid Sans" w:eastAsia="Droid Sans" w:hAnsi="Droid Sans" w:cs="Droid Sans"/>
+                <w:bCs/>
+                <w:color w:val="434343"/>
+              </w:rPr>
+              <w:t>%</w:t>
             </w:r>
           </w:p>
         </w:tc>
@@ -2626,7 +3036,7 @@
         </w:trPr>
         <w:tc>
           <w:tcPr>
-            <w:tcW w:w="805" w:type="dxa"/>
+            <w:tcW w:w="800" w:type="dxa"/>
             <w:shd w:val="clear" w:color="auto" w:fill="D9D9D9"/>
             <w:tcMar>
               <w:top w:w="100" w:type="dxa"/>
@@ -2642,52 +3052,17 @@
               <w:jc w:val="center"/>
               <w:rPr>
                 <w:rFonts w:ascii="Droid Sans" w:eastAsia="Droid Sans" w:hAnsi="Droid Sans" w:cs="Droid Sans"/>
-                <w:color w:val="434343"/>
-                <w:sz w:val="20"/>
-                <w:szCs w:val="20"/>
+                <w:bCs/>
+                <w:color w:val="434343"/>
               </w:rPr>
             </w:pPr>
             <w:r>
               <w:rPr>
                 <w:rFonts w:ascii="Droid Sans" w:eastAsia="Droid Sans" w:hAnsi="Droid Sans" w:cs="Droid Sans"/>
-                <w:color w:val="434343"/>
-                <w:sz w:val="20"/>
-                <w:szCs w:val="20"/>
-              </w:rPr>
-              <w:t>5,6,7,8</w:t>
-            </w:r>
-          </w:p>
-        </w:tc>
-        <w:tc>
-          <w:tcPr>
-            <w:tcW w:w="2335" w:type="dxa"/>
-            <w:tcMar>
-              <w:top w:w="100" w:type="dxa"/>
-              <w:left w:w="100" w:type="dxa"/>
-              <w:bottom w:w="100" w:type="dxa"/>
-              <w:right w:w="100" w:type="dxa"/>
-            </w:tcMar>
-          </w:tcPr>
-          <w:p>
-            <w:pPr>
-              <w:widowControl w:val="0"/>
-              <w:spacing w:line="240" w:lineRule="auto"/>
-              <w:jc w:val="center"/>
-              <w:rPr>
-                <w:rFonts w:ascii="Droid Sans" w:eastAsia="Droid Sans" w:hAnsi="Droid Sans" w:cs="Droid Sans"/>
-                <w:color w:val="434343"/>
-                <w:sz w:val="20"/>
-                <w:szCs w:val="20"/>
-              </w:rPr>
-            </w:pPr>
-            <w:r>
-              <w:rPr>
-                <w:rFonts w:ascii="Droid Sans" w:eastAsia="Droid Sans" w:hAnsi="Droid Sans" w:cs="Droid Sans"/>
-                <w:color w:val="434343"/>
-                <w:sz w:val="20"/>
-                <w:szCs w:val="20"/>
-              </w:rPr>
-              <w:t xml:space="preserve">Analysis, tuning and testing of DNN model </w:t>
+                <w:bCs/>
+                <w:color w:val="434343"/>
+              </w:rPr>
+              <w:t>6,7,8</w:t>
             </w:r>
           </w:p>
         </w:tc>
@@ -2708,16 +3083,93 @@
               <w:jc w:val="center"/>
               <w:rPr>
                 <w:rFonts w:ascii="Droid Sans" w:eastAsia="Droid Sans" w:hAnsi="Droid Sans" w:cs="Droid Sans"/>
-                <w:color w:val="434343"/>
-                <w:sz w:val="20"/>
-                <w:szCs w:val="20"/>
+                <w:bCs/>
+                <w:color w:val="434343"/>
               </w:rPr>
             </w:pPr>
+            <w:r>
+              <w:rPr>
+                <w:rFonts w:ascii="Droid Sans" w:eastAsia="Droid Sans" w:hAnsi="Droid Sans" w:cs="Droid Sans"/>
+                <w:bCs/>
+                <w:color w:val="434343"/>
+              </w:rPr>
+              <w:t xml:space="preserve">Using prebuilt models like </w:t>
+            </w:r>
+            <w:proofErr w:type="spellStart"/>
+            <w:r>
+              <w:rPr>
+                <w:rFonts w:ascii="Droid Sans" w:eastAsia="Droid Sans" w:hAnsi="Droid Sans" w:cs="Droid Sans"/>
+                <w:bCs/>
+                <w:color w:val="434343"/>
+              </w:rPr>
+              <w:t>Coffe</w:t>
+            </w:r>
+            <w:proofErr w:type="spellEnd"/>
+            <w:r>
+              <w:rPr>
+                <w:rFonts w:ascii="Droid Sans" w:eastAsia="Droid Sans" w:hAnsi="Droid Sans" w:cs="Droid Sans"/>
+                <w:bCs/>
+                <w:color w:val="434343"/>
+              </w:rPr>
+              <w:t xml:space="preserve"> and </w:t>
+            </w:r>
+            <w:proofErr w:type="spellStart"/>
+            <w:r>
+              <w:rPr>
+                <w:rFonts w:ascii="Droid Sans" w:eastAsia="Droid Sans" w:hAnsi="Droid Sans" w:cs="Droid Sans"/>
+                <w:bCs/>
+                <w:color w:val="434343"/>
+              </w:rPr>
+              <w:t>Tensorflow</w:t>
+            </w:r>
+            <w:proofErr w:type="spellEnd"/>
+            <w:r>
+              <w:rPr>
+                <w:rFonts w:ascii="Droid Sans" w:eastAsia="Droid Sans" w:hAnsi="Droid Sans" w:cs="Droid Sans"/>
+                <w:bCs/>
+                <w:color w:val="434343"/>
+              </w:rPr>
+              <w:t xml:space="preserve"> on the dataset.</w:t>
+            </w:r>
+          </w:p>
+          <w:p>
+            <w:pPr>
+              <w:widowControl w:val="0"/>
+              <w:spacing w:line="240" w:lineRule="auto"/>
+              <w:jc w:val="center"/>
+              <w:rPr>
+                <w:rFonts w:ascii="Droid Sans" w:eastAsia="Droid Sans" w:hAnsi="Droid Sans" w:cs="Droid Sans"/>
+                <w:bCs/>
+                <w:color w:val="434343"/>
+              </w:rPr>
+            </w:pPr>
+            <w:r>
+              <w:rPr>
+                <w:rFonts w:ascii="Droid Sans" w:eastAsia="Droid Sans" w:hAnsi="Droid Sans" w:cs="Droid Sans"/>
+                <w:bCs/>
+                <w:color w:val="434343"/>
+              </w:rPr>
+              <w:t>Analysis, tuning and testing of DNN model</w:t>
+            </w:r>
+            <w:r>
+              <w:rPr>
+                <w:rFonts w:ascii="Droid Sans" w:eastAsia="Droid Sans" w:hAnsi="Droid Sans" w:cs="Droid Sans"/>
+                <w:bCs/>
+                <w:color w:val="434343"/>
+              </w:rPr>
+              <w:t>.</w:t>
+            </w:r>
           </w:p>
         </w:tc>
         <w:tc>
           <w:tcPr>
-            <w:tcW w:w="1463" w:type="dxa"/>
+            <w:tcW w:w="3780" w:type="dxa"/>
+            <w:tcMar>
+              <w:top w:w="100" w:type="dxa"/>
+              <w:left w:w="100" w:type="dxa"/>
+              <w:bottom w:w="100" w:type="dxa"/>
+              <w:right w:w="100" w:type="dxa"/>
+            </w:tcMar>
           </w:tcPr>
           <w:p>
             <w:pPr>
@@ -2726,19 +3178,71 @@
               <w:jc w:val="center"/>
               <w:rPr>
                 <w:rFonts w:ascii="Droid Sans" w:eastAsia="Droid Sans" w:hAnsi="Droid Sans" w:cs="Droid Sans"/>
-                <w:color w:val="434343"/>
-                <w:sz w:val="20"/>
-                <w:szCs w:val="20"/>
+                <w:bCs/>
+                <w:color w:val="434343"/>
               </w:rPr>
             </w:pPr>
             <w:r>
               <w:rPr>
                 <w:rFonts w:ascii="Droid Sans" w:eastAsia="Droid Sans" w:hAnsi="Droid Sans" w:cs="Droid Sans"/>
-                <w:color w:val="434343"/>
-                <w:sz w:val="20"/>
-                <w:szCs w:val="20"/>
-              </w:rPr>
-              <w:t>Initial release</w:t>
+                <w:bCs/>
+                <w:color w:val="434343"/>
+              </w:rPr>
+              <w:t xml:space="preserve">Using </w:t>
+            </w:r>
+            <w:proofErr w:type="spellStart"/>
+            <w:r>
+              <w:rPr>
+                <w:rFonts w:ascii="Droid Sans" w:eastAsia="Droid Sans" w:hAnsi="Droid Sans" w:cs="Droid Sans"/>
+                <w:bCs/>
+                <w:color w:val="434343"/>
+              </w:rPr>
+              <w:t>Coffe</w:t>
+            </w:r>
+            <w:proofErr w:type="spellEnd"/>
+            <w:r>
+              <w:rPr>
+                <w:rFonts w:ascii="Droid Sans" w:eastAsia="Droid Sans" w:hAnsi="Droid Sans" w:cs="Droid Sans"/>
+                <w:bCs/>
+                <w:color w:val="434343"/>
+              </w:rPr>
+              <w:t xml:space="preserve"> and </w:t>
+            </w:r>
+            <w:proofErr w:type="spellStart"/>
+            <w:r>
+              <w:rPr>
+                <w:rFonts w:ascii="Droid Sans" w:eastAsia="Droid Sans" w:hAnsi="Droid Sans" w:cs="Droid Sans"/>
+                <w:bCs/>
+                <w:color w:val="434343"/>
+              </w:rPr>
+              <w:t>Tesnorflow</w:t>
+            </w:r>
+            <w:proofErr w:type="spellEnd"/>
+            <w:r>
+              <w:rPr>
+                <w:rFonts w:ascii="Droid Sans" w:eastAsia="Droid Sans" w:hAnsi="Droid Sans" w:cs="Droid Sans"/>
+                <w:bCs/>
+                <w:color w:val="434343"/>
+              </w:rPr>
+              <w:t xml:space="preserve"> to classify age and gender of the dataset and assessing the </w:t>
+            </w:r>
+            <w:proofErr w:type="spellStart"/>
+            <w:r>
+              <w:rPr>
+                <w:rFonts w:ascii="Droid Sans" w:eastAsia="Droid Sans" w:hAnsi="Droid Sans" w:cs="Droid Sans"/>
+                <w:bCs/>
+                <w:color w:val="434343"/>
+              </w:rPr>
+              <w:t>performace</w:t>
+            </w:r>
+            <w:proofErr w:type="spellEnd"/>
+            <w:r>
+              <w:rPr>
+                <w:rFonts w:ascii="Droid Sans" w:eastAsia="Droid Sans" w:hAnsi="Droid Sans" w:cs="Droid Sans"/>
+                <w:bCs/>
+                <w:color w:val="434343"/>
+              </w:rPr>
+              <w:t>.</w:t>
             </w:r>
           </w:p>
           <w:p>
@@ -2748,25 +3252,23 @@
               <w:jc w:val="center"/>
               <w:rPr>
                 <w:rFonts w:ascii="Droid Sans" w:eastAsia="Droid Sans" w:hAnsi="Droid Sans" w:cs="Droid Sans"/>
-                <w:color w:val="434343"/>
-                <w:sz w:val="20"/>
-                <w:szCs w:val="20"/>
+                <w:bCs/>
+                <w:color w:val="434343"/>
               </w:rPr>
             </w:pPr>
             <w:r>
               <w:rPr>
                 <w:rFonts w:ascii="Droid Sans" w:eastAsia="Droid Sans" w:hAnsi="Droid Sans" w:cs="Droid Sans"/>
-                <w:color w:val="434343"/>
-                <w:sz w:val="20"/>
-                <w:szCs w:val="20"/>
-              </w:rPr>
-              <w:t>Version 0.1</w:t>
+                <w:bCs/>
+                <w:color w:val="434343"/>
+              </w:rPr>
+              <w:t>Designing and building the deep neural network that is intended to be used in learning.</w:t>
             </w:r>
           </w:p>
         </w:tc>
         <w:tc>
           <w:tcPr>
-            <w:tcW w:w="1237" w:type="dxa"/>
+            <w:tcW w:w="1350" w:type="dxa"/>
           </w:tcPr>
           <w:p>
             <w:pPr>
@@ -2775,43 +3277,43 @@
               <w:jc w:val="center"/>
               <w:rPr>
                 <w:rFonts w:ascii="Droid Sans" w:eastAsia="Droid Sans" w:hAnsi="Droid Sans" w:cs="Droid Sans"/>
-                <w:color w:val="434343"/>
-                <w:sz w:val="20"/>
-                <w:szCs w:val="20"/>
+                <w:bCs/>
+                <w:color w:val="434343"/>
               </w:rPr>
             </w:pPr>
             <w:r>
               <w:rPr>
                 <w:rFonts w:ascii="Droid Sans" w:eastAsia="Droid Sans" w:hAnsi="Droid Sans" w:cs="Droid Sans"/>
-                <w:color w:val="434343"/>
-                <w:sz w:val="20"/>
-                <w:szCs w:val="20"/>
-              </w:rPr>
-              <w:t>1</w:t>
-            </w:r>
-            <w:r>
-              <w:rPr>
-                <w:rFonts w:ascii="Droid Sans" w:eastAsia="Droid Sans" w:hAnsi="Droid Sans" w:cs="Droid Sans"/>
-                <w:color w:val="434343"/>
-                <w:sz w:val="20"/>
-                <w:szCs w:val="20"/>
-              </w:rPr>
-              <w:t>5</w:t>
-            </w:r>
-            <w:r>
-              <w:rPr>
-                <w:rFonts w:ascii="Droid Sans" w:eastAsia="Droid Sans" w:hAnsi="Droid Sans" w:cs="Droid Sans"/>
-                <w:color w:val="434343"/>
-                <w:sz w:val="20"/>
-                <w:szCs w:val="20"/>
-              </w:rPr>
-              <w:t>/3</w:t>
+                <w:bCs/>
+                <w:color w:val="434343"/>
+              </w:rPr>
+              <w:t>Initial release</w:t>
+            </w:r>
+          </w:p>
+          <w:p>
+            <w:pPr>
+              <w:widowControl w:val="0"/>
+              <w:spacing w:line="240" w:lineRule="auto"/>
+              <w:jc w:val="center"/>
+              <w:rPr>
+                <w:rFonts w:ascii="Droid Sans" w:eastAsia="Droid Sans" w:hAnsi="Droid Sans" w:cs="Droid Sans"/>
+                <w:bCs/>
+                <w:color w:val="434343"/>
+              </w:rPr>
+            </w:pPr>
+            <w:r>
+              <w:rPr>
+                <w:rFonts w:ascii="Droid Sans" w:eastAsia="Droid Sans" w:hAnsi="Droid Sans" w:cs="Droid Sans"/>
+                <w:bCs/>
+                <w:color w:val="434343"/>
+              </w:rPr>
+              <w:t>Version 0.1</w:t>
             </w:r>
           </w:p>
         </w:tc>
         <w:tc>
           <w:tcPr>
-            <w:tcW w:w="1168" w:type="dxa"/>
+            <w:tcW w:w="720" w:type="dxa"/>
           </w:tcPr>
           <w:p>
             <w:pPr>
@@ -2820,19 +3322,66 @@
               <w:jc w:val="center"/>
               <w:rPr>
                 <w:rFonts w:ascii="Droid Sans" w:eastAsia="Droid Sans" w:hAnsi="Droid Sans" w:cs="Droid Sans"/>
-                <w:color w:val="434343"/>
-                <w:sz w:val="20"/>
-                <w:szCs w:val="20"/>
+                <w:bCs/>
+                <w:color w:val="434343"/>
               </w:rPr>
             </w:pPr>
             <w:r>
               <w:rPr>
                 <w:rFonts w:ascii="Droid Sans" w:eastAsia="Droid Sans" w:hAnsi="Droid Sans" w:cs="Droid Sans"/>
-                <w:color w:val="434343"/>
-                <w:sz w:val="20"/>
-                <w:szCs w:val="20"/>
-              </w:rPr>
-              <w:t>20%</w:t>
+                <w:bCs/>
+                <w:color w:val="434343"/>
+              </w:rPr>
+              <w:t>1</w:t>
+            </w:r>
+            <w:r>
+              <w:rPr>
+                <w:rFonts w:ascii="Droid Sans" w:eastAsia="Droid Sans" w:hAnsi="Droid Sans" w:cs="Droid Sans"/>
+                <w:bCs/>
+                <w:color w:val="434343"/>
+              </w:rPr>
+              <w:t>5</w:t>
+            </w:r>
+            <w:r>
+              <w:rPr>
+                <w:rFonts w:ascii="Droid Sans" w:eastAsia="Droid Sans" w:hAnsi="Droid Sans" w:cs="Droid Sans"/>
+                <w:bCs/>
+                <w:color w:val="434343"/>
+              </w:rPr>
+              <w:t>/3</w:t>
+            </w:r>
+          </w:p>
+        </w:tc>
+        <w:tc>
+          <w:tcPr>
+            <w:tcW w:w="900" w:type="dxa"/>
+          </w:tcPr>
+          <w:p>
+            <w:pPr>
+              <w:widowControl w:val="0"/>
+              <w:spacing w:line="240" w:lineRule="auto"/>
+              <w:jc w:val="center"/>
+              <w:rPr>
+                <w:rFonts w:ascii="Droid Sans" w:eastAsia="Droid Sans" w:hAnsi="Droid Sans" w:cs="Droid Sans"/>
+                <w:bCs/>
+                <w:color w:val="434343"/>
+              </w:rPr>
+            </w:pPr>
+            <w:r>
+              <w:rPr>
+                <w:rFonts w:ascii="Droid Sans" w:eastAsia="Droid Sans" w:hAnsi="Droid Sans" w:cs="Droid Sans"/>
+                <w:bCs/>
+                <w:color w:val="434343"/>
+              </w:rPr>
+              <w:t>15</w:t>
+            </w:r>
+            <w:r>
+              <w:rPr>
+                <w:rFonts w:ascii="Droid Sans" w:eastAsia="Droid Sans" w:hAnsi="Droid Sans" w:cs="Droid Sans"/>
+                <w:bCs/>
+                <w:color w:val="434343"/>
+              </w:rPr>
+              <w:t>%</w:t>
             </w:r>
           </w:p>
         </w:tc>
@@ -2843,7 +3392,7 @@
         </w:trPr>
         <w:tc>
           <w:tcPr>
-            <w:tcW w:w="805" w:type="dxa"/>
+            <w:tcW w:w="800" w:type="dxa"/>
             <w:shd w:val="clear" w:color="auto" w:fill="D9D9D9"/>
             <w:tcMar>
               <w:top w:w="100" w:type="dxa"/>
@@ -2858,16 +3407,15 @@
               <w:spacing w:line="240" w:lineRule="auto"/>
               <w:jc w:val="center"/>
               <w:rPr>
-                <w:sz w:val="20"/>
-                <w:szCs w:val="20"/>
+                <w:rFonts w:ascii="Droid Sans" w:hAnsi="Droid Sans"/>
+                <w:bCs/>
               </w:rPr>
             </w:pPr>
             <w:r>
               <w:rPr>
                 <w:rFonts w:ascii="Droid Sans" w:eastAsia="Droid Sans" w:hAnsi="Droid Sans" w:cs="Droid Sans"/>
-                <w:color w:val="434343"/>
-                <w:sz w:val="20"/>
-                <w:szCs w:val="20"/>
+                <w:bCs/>
+                <w:color w:val="434343"/>
               </w:rPr>
               <w:t>9</w:t>
             </w:r>
@@ -2875,7 +3423,7 @@
         </w:tc>
         <w:tc>
           <w:tcPr>
-            <w:tcW w:w="2335" w:type="dxa"/>
+            <w:tcW w:w="2250" w:type="dxa"/>
             <w:tcBorders>
               <w:bottom w:val="single" w:sz="8" w:space="0" w:color="000000"/>
               <w:right w:val="single" w:sz="8" w:space="0" w:color="000000"/>
@@ -2893,18 +3441,206 @@
               <w:spacing w:line="272" w:lineRule="auto"/>
               <w:jc w:val="center"/>
               <w:rPr>
-                <w:sz w:val="20"/>
-                <w:szCs w:val="20"/>
+                <w:rFonts w:ascii="Droid Sans" w:hAnsi="Droid Sans"/>
+                <w:bCs/>
               </w:rPr>
             </w:pPr>
             <w:r>
               <w:rPr>
                 <w:rFonts w:ascii="Droid Sans" w:eastAsia="Droid Sans" w:hAnsi="Droid Sans" w:cs="Droid Sans"/>
-                <w:color w:val="434343"/>
-                <w:sz w:val="20"/>
-                <w:szCs w:val="20"/>
+                <w:bCs/>
+                <w:color w:val="434343"/>
               </w:rPr>
               <w:t>Progress report</w:t>
+            </w:r>
+          </w:p>
+        </w:tc>
+        <w:tc>
+          <w:tcPr>
+            <w:tcW w:w="3780" w:type="dxa"/>
+            <w:tcMar>
+              <w:top w:w="100" w:type="dxa"/>
+              <w:left w:w="100" w:type="dxa"/>
+              <w:bottom w:w="100" w:type="dxa"/>
+              <w:right w:w="100" w:type="dxa"/>
+            </w:tcMar>
+          </w:tcPr>
+          <w:p>
+            <w:pPr>
+              <w:widowControl w:val="0"/>
+              <w:spacing w:line="240" w:lineRule="auto"/>
+              <w:jc w:val="center"/>
+              <w:rPr>
+                <w:rFonts w:ascii="Droid Sans" w:hAnsi="Droid Sans"/>
+                <w:bCs/>
+              </w:rPr>
+            </w:pPr>
+            <w:r>
+              <w:rPr>
+                <w:rFonts w:ascii="Droid Sans" w:eastAsia="Droid Sans" w:hAnsi="Droid Sans" w:cs="Droid Sans"/>
+                <w:bCs/>
+                <w:color w:val="434343"/>
+              </w:rPr>
+              <w:t>Writing a</w:t>
+            </w:r>
+            <w:r>
+              <w:rPr>
+                <w:rFonts w:ascii="Droid Sans" w:eastAsia="Droid Sans" w:hAnsi="Droid Sans" w:cs="Droid Sans"/>
+                <w:bCs/>
+                <w:color w:val="434343"/>
+              </w:rPr>
+              <w:t xml:space="preserve"> report about the achieved work</w:t>
+            </w:r>
+            <w:r>
+              <w:rPr>
+                <w:rFonts w:ascii="Droid Sans" w:eastAsia="Droid Sans" w:hAnsi="Droid Sans" w:cs="Droid Sans"/>
+                <w:bCs/>
+                <w:color w:val="434343"/>
+              </w:rPr>
+              <w:t>.</w:t>
+            </w:r>
+          </w:p>
+        </w:tc>
+        <w:tc>
+          <w:tcPr>
+            <w:tcW w:w="1350" w:type="dxa"/>
+          </w:tcPr>
+          <w:p>
+            <w:pPr>
+              <w:widowControl w:val="0"/>
+              <w:spacing w:line="240" w:lineRule="auto"/>
+              <w:jc w:val="center"/>
+              <w:rPr>
+                <w:rFonts w:ascii="Droid Sans" w:eastAsia="Droid Sans" w:hAnsi="Droid Sans" w:cs="Droid Sans"/>
+                <w:bCs/>
+                <w:color w:val="434343"/>
+              </w:rPr>
+            </w:pPr>
+            <w:r>
+              <w:rPr>
+                <w:rFonts w:ascii="Droid Sans" w:eastAsia="Droid Sans" w:hAnsi="Droid Sans" w:cs="Droid Sans"/>
+                <w:bCs/>
+                <w:color w:val="434343"/>
+              </w:rPr>
+              <w:t>Progress report</w:t>
+            </w:r>
+          </w:p>
+        </w:tc>
+        <w:tc>
+          <w:tcPr>
+            <w:tcW w:w="720" w:type="dxa"/>
+          </w:tcPr>
+          <w:p>
+            <w:pPr>
+              <w:widowControl w:val="0"/>
+              <w:spacing w:line="240" w:lineRule="auto"/>
+              <w:jc w:val="center"/>
+              <w:rPr>
+                <w:rFonts w:ascii="Droid Sans" w:eastAsia="Droid Sans" w:hAnsi="Droid Sans" w:cs="Droid Sans"/>
+                <w:bCs/>
+                <w:color w:val="434343"/>
+              </w:rPr>
+            </w:pPr>
+            <w:r>
+              <w:rPr>
+                <w:rFonts w:ascii="Droid Sans" w:eastAsia="Droid Sans" w:hAnsi="Droid Sans" w:cs="Droid Sans"/>
+                <w:bCs/>
+                <w:color w:val="434343"/>
+              </w:rPr>
+              <w:t>2</w:t>
+            </w:r>
+            <w:r>
+              <w:rPr>
+                <w:rFonts w:ascii="Droid Sans" w:eastAsia="Droid Sans" w:hAnsi="Droid Sans" w:cs="Droid Sans"/>
+                <w:bCs/>
+                <w:color w:val="434343"/>
+              </w:rPr>
+              <w:t>2</w:t>
+            </w:r>
+            <w:r>
+              <w:rPr>
+                <w:rFonts w:ascii="Droid Sans" w:eastAsia="Droid Sans" w:hAnsi="Droid Sans" w:cs="Droid Sans"/>
+                <w:bCs/>
+                <w:color w:val="434343"/>
+              </w:rPr>
+              <w:t>/3</w:t>
+            </w:r>
+          </w:p>
+        </w:tc>
+        <w:tc>
+          <w:tcPr>
+            <w:tcW w:w="900" w:type="dxa"/>
+          </w:tcPr>
+          <w:p>
+            <w:pPr>
+              <w:widowControl w:val="0"/>
+              <w:spacing w:line="240" w:lineRule="auto"/>
+              <w:jc w:val="center"/>
+              <w:rPr>
+                <w:rFonts w:ascii="Droid Sans" w:eastAsia="Droid Sans" w:hAnsi="Droid Sans" w:cs="Droid Sans"/>
+                <w:bCs/>
+                <w:color w:val="434343"/>
+              </w:rPr>
+            </w:pPr>
+            <w:r>
+              <w:rPr>
+                <w:rFonts w:ascii="Droid Sans" w:eastAsia="Droid Sans" w:hAnsi="Droid Sans" w:cs="Droid Sans"/>
+                <w:bCs/>
+                <w:color w:val="434343"/>
+              </w:rPr>
+              <w:t>1</w:t>
+            </w:r>
+            <w:r>
+              <w:rPr>
+                <w:rFonts w:ascii="Droid Sans" w:eastAsia="Droid Sans" w:hAnsi="Droid Sans" w:cs="Droid Sans"/>
+                <w:bCs/>
+                <w:color w:val="434343"/>
+              </w:rPr>
+              <w:t>0</w:t>
+            </w:r>
+            <w:r>
+              <w:rPr>
+                <w:rFonts w:ascii="Droid Sans" w:eastAsia="Droid Sans" w:hAnsi="Droid Sans" w:cs="Droid Sans"/>
+                <w:bCs/>
+                <w:color w:val="434343"/>
+              </w:rPr>
+              <w:t>%</w:t>
+            </w:r>
+          </w:p>
+        </w:tc>
+      </w:tr>
+      <w:tr>
+        <w:trPr>
+          <w:jc w:val="center"/>
+        </w:trPr>
+        <w:tc>
+          <w:tcPr>
+            <w:tcW w:w="800" w:type="dxa"/>
+            <w:shd w:val="clear" w:color="auto" w:fill="D9D9D9"/>
+            <w:tcMar>
+              <w:top w:w="100" w:type="dxa"/>
+              <w:left w:w="100" w:type="dxa"/>
+              <w:bottom w:w="100" w:type="dxa"/>
+              <w:right w:w="100" w:type="dxa"/>
+            </w:tcMar>
+          </w:tcPr>
+          <w:p>
+            <w:pPr>
+              <w:widowControl w:val="0"/>
+              <w:spacing w:line="240" w:lineRule="auto"/>
+              <w:jc w:val="center"/>
+              <w:rPr>
+                <w:rFonts w:ascii="Droid Sans" w:hAnsi="Droid Sans"/>
+                <w:bCs/>
+              </w:rPr>
+            </w:pPr>
+            <w:r>
+              <w:rPr>
+                <w:rFonts w:ascii="Droid Sans" w:eastAsia="Droid Sans" w:hAnsi="Droid Sans" w:cs="Droid Sans"/>
+                <w:bCs/>
+                <w:color w:val="434343"/>
+              </w:rPr>
+              <w:t>10,11</w:t>
             </w:r>
           </w:p>
         </w:tc>
@@ -2924,24 +3660,29 @@
               <w:spacing w:line="240" w:lineRule="auto"/>
               <w:jc w:val="center"/>
               <w:rPr>
-                <w:sz w:val="20"/>
-                <w:szCs w:val="20"/>
+                <w:rFonts w:ascii="Droid Sans" w:hAnsi="Droid Sans"/>
+                <w:bCs/>
               </w:rPr>
             </w:pPr>
             <w:r>
               <w:rPr>
                 <w:rFonts w:ascii="Droid Sans" w:eastAsia="Droid Sans" w:hAnsi="Droid Sans" w:cs="Droid Sans"/>
-                <w:color w:val="434343"/>
-                <w:sz w:val="20"/>
-                <w:szCs w:val="20"/>
-              </w:rPr>
-              <w:t>A written report about the achieved work</w:t>
+                <w:bCs/>
+                <w:color w:val="434343"/>
+              </w:rPr>
+              <w:t xml:space="preserve">Deployment on Android </w:t>
             </w:r>
           </w:p>
         </w:tc>
         <w:tc>
           <w:tcPr>
-            <w:tcW w:w="1463" w:type="dxa"/>
+            <w:tcW w:w="3780" w:type="dxa"/>
+            <w:tcMar>
+              <w:top w:w="100" w:type="dxa"/>
+              <w:left w:w="100" w:type="dxa"/>
+              <w:bottom w:w="100" w:type="dxa"/>
+              <w:right w:w="100" w:type="dxa"/>
+            </w:tcMar>
           </w:tcPr>
           <w:p>
             <w:pPr>
@@ -2949,26 +3690,50 @@
               <w:spacing w:line="240" w:lineRule="auto"/>
               <w:jc w:val="center"/>
               <w:rPr>
-                <w:rFonts w:ascii="Droid Sans" w:eastAsia="Droid Sans" w:hAnsi="Droid Sans" w:cs="Droid Sans"/>
-                <w:color w:val="434343"/>
-                <w:sz w:val="20"/>
-                <w:szCs w:val="20"/>
+                <w:rFonts w:ascii="Droid Sans" w:hAnsi="Droid Sans"/>
+                <w:bCs/>
               </w:rPr>
             </w:pPr>
             <w:r>
               <w:rPr>
-                <w:rFonts w:ascii="Droid Sans" w:eastAsia="Droid Sans" w:hAnsi="Droid Sans" w:cs="Droid Sans"/>
-                <w:color w:val="434343"/>
-                <w:sz w:val="20"/>
-                <w:szCs w:val="20"/>
-              </w:rPr>
-              <w:t>Progress report</w:t>
+                <w:rFonts w:ascii="Droid Sans" w:hAnsi="Droid Sans"/>
+                <w:bCs/>
+              </w:rPr>
+              <w:t xml:space="preserve">Moving the project to the Android platform and preparing it to be used </w:t>
+            </w:r>
+            <w:r>
+              <w:rPr>
+                <w:rFonts w:ascii="Droid Sans" w:hAnsi="Droid Sans"/>
+                <w:bCs/>
+              </w:rPr>
+              <w:t xml:space="preserve">and tested </w:t>
+            </w:r>
+            <w:r>
+              <w:rPr>
+                <w:rFonts w:ascii="Droid Sans" w:hAnsi="Droid Sans"/>
+                <w:bCs/>
+              </w:rPr>
+              <w:t xml:space="preserve">by </w:t>
+            </w:r>
+            <w:r>
+              <w:rPr>
+                <w:rFonts w:ascii="Droid Sans" w:hAnsi="Droid Sans"/>
+                <w:bCs/>
+              </w:rPr>
+              <w:t>using the</w:t>
+            </w:r>
+            <w:r>
+              <w:rPr>
+                <w:rFonts w:ascii="Droid Sans" w:hAnsi="Droid Sans"/>
+                <w:bCs/>
+              </w:rPr>
+              <w:t xml:space="preserve"> camera.</w:t>
             </w:r>
           </w:p>
         </w:tc>
         <w:tc>
           <w:tcPr>
-            <w:tcW w:w="1237" w:type="dxa"/>
+            <w:tcW w:w="1350" w:type="dxa"/>
           </w:tcPr>
           <w:p>
             <w:pPr>
@@ -2977,43 +3742,23 @@
               <w:jc w:val="center"/>
               <w:rPr>
                 <w:rFonts w:ascii="Droid Sans" w:eastAsia="Droid Sans" w:hAnsi="Droid Sans" w:cs="Droid Sans"/>
-                <w:color w:val="434343"/>
-                <w:sz w:val="20"/>
-                <w:szCs w:val="20"/>
+                <w:bCs/>
+                <w:color w:val="434343"/>
               </w:rPr>
             </w:pPr>
             <w:r>
               <w:rPr>
                 <w:rFonts w:ascii="Droid Sans" w:eastAsia="Droid Sans" w:hAnsi="Droid Sans" w:cs="Droid Sans"/>
-                <w:color w:val="434343"/>
-                <w:sz w:val="20"/>
-                <w:szCs w:val="20"/>
-              </w:rPr>
-              <w:t>2</w:t>
-            </w:r>
-            <w:r>
-              <w:rPr>
-                <w:rFonts w:ascii="Droid Sans" w:eastAsia="Droid Sans" w:hAnsi="Droid Sans" w:cs="Droid Sans"/>
-                <w:color w:val="434343"/>
-                <w:sz w:val="20"/>
-                <w:szCs w:val="20"/>
-              </w:rPr>
-              <w:t>2</w:t>
-            </w:r>
-            <w:r>
-              <w:rPr>
-                <w:rFonts w:ascii="Droid Sans" w:eastAsia="Droid Sans" w:hAnsi="Droid Sans" w:cs="Droid Sans"/>
-                <w:color w:val="434343"/>
-                <w:sz w:val="20"/>
-                <w:szCs w:val="20"/>
-              </w:rPr>
-              <w:t>/3</w:t>
+                <w:bCs/>
+                <w:color w:val="434343"/>
+              </w:rPr>
+              <w:t>Release 0.2</w:t>
             </w:r>
           </w:p>
         </w:tc>
         <w:tc>
           <w:tcPr>
-            <w:tcW w:w="1168" w:type="dxa"/>
+            <w:tcW w:w="720" w:type="dxa"/>
           </w:tcPr>
           <w:p>
             <w:pPr>
@@ -3022,37 +3767,50 @@
               <w:jc w:val="center"/>
               <w:rPr>
                 <w:rFonts w:ascii="Droid Sans" w:eastAsia="Droid Sans" w:hAnsi="Droid Sans" w:cs="Droid Sans"/>
-                <w:color w:val="434343"/>
-                <w:sz w:val="20"/>
-                <w:szCs w:val="20"/>
+                <w:bCs/>
+                <w:color w:val="434343"/>
               </w:rPr>
             </w:pPr>
             <w:r>
               <w:rPr>
                 <w:rFonts w:ascii="Droid Sans" w:eastAsia="Droid Sans" w:hAnsi="Droid Sans" w:cs="Droid Sans"/>
-                <w:color w:val="434343"/>
-                <w:sz w:val="20"/>
-                <w:szCs w:val="20"/>
+                <w:bCs/>
+                <w:color w:val="434343"/>
+              </w:rPr>
+              <w:t>5/4</w:t>
+            </w:r>
+          </w:p>
+        </w:tc>
+        <w:tc>
+          <w:tcPr>
+            <w:tcW w:w="900" w:type="dxa"/>
+          </w:tcPr>
+          <w:p>
+            <w:pPr>
+              <w:widowControl w:val="0"/>
+              <w:spacing w:line="240" w:lineRule="auto"/>
+              <w:jc w:val="center"/>
+              <w:rPr>
+                <w:rFonts w:ascii="Droid Sans" w:eastAsia="Droid Sans" w:hAnsi="Droid Sans" w:cs="Droid Sans"/>
+                <w:bCs/>
+                <w:color w:val="434343"/>
+              </w:rPr>
+            </w:pPr>
+            <w:r>
+              <w:rPr>
+                <w:rFonts w:ascii="Droid Sans" w:eastAsia="Droid Sans" w:hAnsi="Droid Sans" w:cs="Droid Sans"/>
+                <w:bCs/>
+                <w:color w:val="434343"/>
               </w:rPr>
               <w:t>1</w:t>
             </w:r>
             <w:r>
               <w:rPr>
                 <w:rFonts w:ascii="Droid Sans" w:eastAsia="Droid Sans" w:hAnsi="Droid Sans" w:cs="Droid Sans"/>
-                <w:color w:val="434343"/>
-                <w:sz w:val="20"/>
-                <w:szCs w:val="20"/>
-              </w:rPr>
-              <w:t>0</w:t>
-            </w:r>
-            <w:r>
-              <w:rPr>
-                <w:rFonts w:ascii="Droid Sans" w:eastAsia="Droid Sans" w:hAnsi="Droid Sans" w:cs="Droid Sans"/>
-                <w:color w:val="434343"/>
-                <w:sz w:val="20"/>
-                <w:szCs w:val="20"/>
-              </w:rPr>
-              <w:t>%</w:t>
+                <w:bCs/>
+                <w:color w:val="434343"/>
+              </w:rPr>
+              <w:t>0%</w:t>
             </w:r>
           </w:p>
         </w:tc>
@@ -3063,7 +3821,7 @@
         </w:trPr>
         <w:tc>
           <w:tcPr>
-            <w:tcW w:w="805" w:type="dxa"/>
+            <w:tcW w:w="800" w:type="dxa"/>
             <w:shd w:val="clear" w:color="auto" w:fill="D9D9D9"/>
             <w:tcMar>
               <w:top w:w="100" w:type="dxa"/>
@@ -3078,49 +3836,17 @@
               <w:spacing w:line="240" w:lineRule="auto"/>
               <w:jc w:val="center"/>
               <w:rPr>
-                <w:sz w:val="20"/>
-                <w:szCs w:val="20"/>
+                <w:rFonts w:ascii="Droid Sans" w:hAnsi="Droid Sans"/>
+                <w:bCs/>
               </w:rPr>
             </w:pPr>
             <w:r>
               <w:rPr>
                 <w:rFonts w:ascii="Droid Sans" w:eastAsia="Droid Sans" w:hAnsi="Droid Sans" w:cs="Droid Sans"/>
-                <w:color w:val="434343"/>
-                <w:sz w:val="20"/>
-                <w:szCs w:val="20"/>
-              </w:rPr>
-              <w:t>10,11</w:t>
-            </w:r>
-          </w:p>
-        </w:tc>
-        <w:tc>
-          <w:tcPr>
-            <w:tcW w:w="2335" w:type="dxa"/>
-            <w:tcMar>
-              <w:top w:w="100" w:type="dxa"/>
-              <w:left w:w="100" w:type="dxa"/>
-              <w:bottom w:w="100" w:type="dxa"/>
-              <w:right w:w="100" w:type="dxa"/>
-            </w:tcMar>
-          </w:tcPr>
-          <w:p>
-            <w:pPr>
-              <w:widowControl w:val="0"/>
-              <w:spacing w:line="240" w:lineRule="auto"/>
-              <w:jc w:val="center"/>
-              <w:rPr>
-                <w:sz w:val="20"/>
-                <w:szCs w:val="20"/>
-              </w:rPr>
-            </w:pPr>
-            <w:r>
-              <w:rPr>
-                <w:rFonts w:ascii="Droid Sans" w:eastAsia="Droid Sans" w:hAnsi="Droid Sans" w:cs="Droid Sans"/>
-                <w:color w:val="434343"/>
-                <w:sz w:val="20"/>
-                <w:szCs w:val="20"/>
-              </w:rPr>
-              <w:t xml:space="preserve">Deployment on Android </w:t>
+                <w:bCs/>
+                <w:color w:val="434343"/>
+              </w:rPr>
+              <w:t>12,13</w:t>
             </w:r>
           </w:p>
         </w:tc>
@@ -3140,15 +3866,45 @@
               <w:spacing w:line="240" w:lineRule="auto"/>
               <w:jc w:val="center"/>
               <w:rPr>
-                <w:sz w:val="20"/>
-                <w:szCs w:val="20"/>
+                <w:rFonts w:ascii="Droid Sans" w:hAnsi="Droid Sans"/>
+                <w:bCs/>
               </w:rPr>
             </w:pPr>
+            <w:r>
+              <w:rPr>
+                <w:rFonts w:ascii="Droid Sans" w:eastAsia="Droid Sans" w:hAnsi="Droid Sans" w:cs="Droid Sans"/>
+                <w:bCs/>
+                <w:color w:val="434343"/>
+              </w:rPr>
+              <w:t>Finalization</w:t>
+            </w:r>
+            <w:r>
+              <w:rPr>
+                <w:rFonts w:ascii="Droid Sans" w:eastAsia="Droid Sans" w:hAnsi="Droid Sans" w:cs="Droid Sans"/>
+                <w:bCs/>
+                <w:color w:val="434343"/>
+              </w:rPr>
+              <w:t xml:space="preserve"> </w:t>
+            </w:r>
+            <w:r>
+              <w:rPr>
+                <w:rFonts w:ascii="Droid Sans" w:eastAsia="Droid Sans" w:hAnsi="Droid Sans" w:cs="Droid Sans"/>
+                <w:bCs/>
+                <w:color w:val="434343"/>
+              </w:rPr>
+              <w:t>and Testing</w:t>
+            </w:r>
           </w:p>
         </w:tc>
         <w:tc>
           <w:tcPr>
-            <w:tcW w:w="1463" w:type="dxa"/>
+            <w:tcW w:w="3780" w:type="dxa"/>
+            <w:tcMar>
+              <w:top w:w="100" w:type="dxa"/>
+              <w:left w:w="100" w:type="dxa"/>
+              <w:bottom w:w="100" w:type="dxa"/>
+              <w:right w:w="100" w:type="dxa"/>
+            </w:tcMar>
           </w:tcPr>
           <w:p>
             <w:pPr>
@@ -3156,26 +3912,22 @@
               <w:spacing w:line="240" w:lineRule="auto"/>
               <w:jc w:val="center"/>
               <w:rPr>
-                <w:rFonts w:ascii="Droid Sans" w:eastAsia="Droid Sans" w:hAnsi="Droid Sans" w:cs="Droid Sans"/>
-                <w:color w:val="434343"/>
-                <w:sz w:val="20"/>
-                <w:szCs w:val="20"/>
+                <w:rFonts w:ascii="Droid Sans" w:hAnsi="Droid Sans"/>
+                <w:bCs/>
               </w:rPr>
             </w:pPr>
             <w:r>
               <w:rPr>
-                <w:rFonts w:ascii="Droid Sans" w:eastAsia="Droid Sans" w:hAnsi="Droid Sans" w:cs="Droid Sans"/>
-                <w:color w:val="434343"/>
-                <w:sz w:val="20"/>
-                <w:szCs w:val="20"/>
-              </w:rPr>
-              <w:t>Release 0.2</w:t>
+                <w:rFonts w:ascii="Droid Sans" w:hAnsi="Droid Sans"/>
+                <w:bCs/>
+              </w:rPr>
+              <w:t>Extensive testing and quality assurance measures to be applied on the project.</w:t>
             </w:r>
           </w:p>
         </w:tc>
         <w:tc>
           <w:tcPr>
-            <w:tcW w:w="1237" w:type="dxa"/>
+            <w:tcW w:w="1350" w:type="dxa"/>
           </w:tcPr>
           <w:p>
             <w:pPr>
@@ -3184,25 +3936,15 @@
               <w:jc w:val="center"/>
               <w:rPr>
                 <w:rFonts w:ascii="Droid Sans" w:eastAsia="Droid Sans" w:hAnsi="Droid Sans" w:cs="Droid Sans"/>
-                <w:color w:val="434343"/>
-                <w:sz w:val="20"/>
-                <w:szCs w:val="20"/>
+                <w:bCs/>
+                <w:color w:val="434343"/>
               </w:rPr>
             </w:pPr>
-            <w:r>
-              <w:rPr>
-                <w:rFonts w:ascii="Droid Sans" w:eastAsia="Droid Sans" w:hAnsi="Droid Sans" w:cs="Droid Sans"/>
-                <w:color w:val="434343"/>
-                <w:sz w:val="20"/>
-                <w:szCs w:val="20"/>
-              </w:rPr>
-              <w:t>5/4</w:t>
-            </w:r>
           </w:p>
         </w:tc>
         <w:tc>
           <w:tcPr>
-            <w:tcW w:w="1168" w:type="dxa"/>
+            <w:tcW w:w="720" w:type="dxa"/>
           </w:tcPr>
           <w:p>
             <w:pPr>
@@ -3211,29 +3953,35 @@
               <w:jc w:val="center"/>
               <w:rPr>
                 <w:rFonts w:ascii="Droid Sans" w:eastAsia="Droid Sans" w:hAnsi="Droid Sans" w:cs="Droid Sans"/>
-                <w:color w:val="434343"/>
-                <w:sz w:val="20"/>
-                <w:szCs w:val="20"/>
+                <w:bCs/>
+                <w:color w:val="434343"/>
               </w:rPr>
             </w:pPr>
             <w:r>
               <w:rPr>
                 <w:rFonts w:ascii="Droid Sans" w:eastAsia="Droid Sans" w:hAnsi="Droid Sans" w:cs="Droid Sans"/>
-                <w:color w:val="434343"/>
-                <w:sz w:val="20"/>
-                <w:szCs w:val="20"/>
-              </w:rPr>
-              <w:t>1</w:t>
-            </w:r>
-            <w:r>
-              <w:rPr>
-                <w:rFonts w:ascii="Droid Sans" w:eastAsia="Droid Sans" w:hAnsi="Droid Sans" w:cs="Droid Sans"/>
-                <w:color w:val="434343"/>
-                <w:sz w:val="20"/>
-                <w:szCs w:val="20"/>
-              </w:rPr>
-              <w:t>0%</w:t>
-            </w:r>
+                <w:bCs/>
+                <w:color w:val="434343"/>
+              </w:rPr>
+              <w:t>19/4</w:t>
+            </w:r>
+          </w:p>
+        </w:tc>
+        <w:tc>
+          <w:tcPr>
+            <w:tcW w:w="900" w:type="dxa"/>
+          </w:tcPr>
+          <w:p>
+            <w:pPr>
+              <w:widowControl w:val="0"/>
+              <w:spacing w:line="240" w:lineRule="auto"/>
+              <w:jc w:val="center"/>
+              <w:rPr>
+                <w:rFonts w:ascii="Droid Sans" w:eastAsia="Droid Sans" w:hAnsi="Droid Sans" w:cs="Droid Sans"/>
+                <w:bCs/>
+                <w:color w:val="434343"/>
+              </w:rPr>
+            </w:pPr>
           </w:p>
         </w:tc>
       </w:tr>
@@ -3243,7 +3991,7 @@
         </w:trPr>
         <w:tc>
           <w:tcPr>
-            <w:tcW w:w="805" w:type="dxa"/>
+            <w:tcW w:w="800" w:type="dxa"/>
             <w:shd w:val="clear" w:color="auto" w:fill="D9D9D9"/>
             <w:tcMar>
               <w:top w:w="100" w:type="dxa"/>
@@ -3258,67 +4006,17 @@
               <w:spacing w:line="240" w:lineRule="auto"/>
               <w:jc w:val="center"/>
               <w:rPr>
-                <w:sz w:val="20"/>
-                <w:szCs w:val="20"/>
+                <w:rFonts w:ascii="Droid Sans" w:hAnsi="Droid Sans"/>
+                <w:bCs/>
               </w:rPr>
             </w:pPr>
             <w:r>
               <w:rPr>
                 <w:rFonts w:ascii="Droid Sans" w:eastAsia="Droid Sans" w:hAnsi="Droid Sans" w:cs="Droid Sans"/>
-                <w:color w:val="434343"/>
-                <w:sz w:val="20"/>
-                <w:szCs w:val="20"/>
-              </w:rPr>
-              <w:t>12,13</w:t>
-            </w:r>
-          </w:p>
-        </w:tc>
-        <w:tc>
-          <w:tcPr>
-            <w:tcW w:w="2335" w:type="dxa"/>
-            <w:tcMar>
-              <w:top w:w="100" w:type="dxa"/>
-              <w:left w:w="100" w:type="dxa"/>
-              <w:bottom w:w="100" w:type="dxa"/>
-              <w:right w:w="100" w:type="dxa"/>
-            </w:tcMar>
-          </w:tcPr>
-          <w:p>
-            <w:pPr>
-              <w:widowControl w:val="0"/>
-              <w:spacing w:line="240" w:lineRule="auto"/>
-              <w:jc w:val="center"/>
-              <w:rPr>
-                <w:sz w:val="20"/>
-                <w:szCs w:val="20"/>
-              </w:rPr>
-            </w:pPr>
-            <w:r>
-              <w:rPr>
-                <w:rFonts w:ascii="Droid Sans" w:eastAsia="Droid Sans" w:hAnsi="Droid Sans" w:cs="Droid Sans"/>
-                <w:color w:val="434343"/>
-                <w:sz w:val="20"/>
-                <w:szCs w:val="20"/>
-              </w:rPr>
-              <w:t>Finalization</w:t>
-            </w:r>
-            <w:r>
-              <w:rPr>
-                <w:rFonts w:ascii="Droid Sans" w:eastAsia="Droid Sans" w:hAnsi="Droid Sans" w:cs="Droid Sans"/>
-                <w:color w:val="434343"/>
-                <w:sz w:val="20"/>
-                <w:szCs w:val="20"/>
-              </w:rPr>
-              <w:t xml:space="preserve"> </w:t>
-            </w:r>
-            <w:r>
-              <w:rPr>
-                <w:rFonts w:ascii="Droid Sans" w:eastAsia="Droid Sans" w:hAnsi="Droid Sans" w:cs="Droid Sans"/>
-                <w:color w:val="434343"/>
-                <w:sz w:val="20"/>
-                <w:szCs w:val="20"/>
-              </w:rPr>
-              <w:t>and Testing</w:t>
+                <w:bCs/>
+                <w:color w:val="434343"/>
+              </w:rPr>
+              <w:t>14-15</w:t>
             </w:r>
           </w:p>
         </w:tc>
@@ -3338,15 +4036,28 @@
               <w:spacing w:line="240" w:lineRule="auto"/>
               <w:jc w:val="center"/>
               <w:rPr>
-                <w:sz w:val="20"/>
-                <w:szCs w:val="20"/>
+                <w:rFonts w:ascii="Droid Sans" w:hAnsi="Droid Sans"/>
+                <w:bCs/>
               </w:rPr>
             </w:pPr>
+            <w:r>
+              <w:rPr>
+                <w:rFonts w:ascii="Droid Sans" w:hAnsi="Droid Sans"/>
+                <w:bCs/>
+              </w:rPr>
+              <w:t>Preparing the final report and presentation.</w:t>
+            </w:r>
           </w:p>
         </w:tc>
         <w:tc>
           <w:tcPr>
-            <w:tcW w:w="1463" w:type="dxa"/>
+            <w:tcW w:w="3780" w:type="dxa"/>
+            <w:tcMar>
+              <w:top w:w="100" w:type="dxa"/>
+              <w:left w:w="100" w:type="dxa"/>
+              <w:bottom w:w="100" w:type="dxa"/>
+              <w:right w:w="100" w:type="dxa"/>
+            </w:tcMar>
           </w:tcPr>
           <w:p>
             <w:pPr>
@@ -3354,17 +4065,39 @@
               <w:spacing w:line="240" w:lineRule="auto"/>
               <w:jc w:val="center"/>
               <w:rPr>
-                <w:rFonts w:ascii="Droid Sans" w:eastAsia="Droid Sans" w:hAnsi="Droid Sans" w:cs="Droid Sans"/>
-                <w:color w:val="434343"/>
-                <w:sz w:val="20"/>
-                <w:szCs w:val="20"/>
+                <w:rFonts w:ascii="Droid Sans" w:hAnsi="Droid Sans"/>
+                <w:bCs/>
               </w:rPr>
             </w:pPr>
+            <w:r>
+              <w:rPr>
+                <w:rFonts w:ascii="Droid Sans" w:eastAsia="Droid Sans" w:hAnsi="Droid Sans" w:cs="Droid Sans"/>
+                <w:bCs/>
+                <w:color w:val="434343"/>
+              </w:rPr>
+              <w:t xml:space="preserve">Writing a report about the </w:t>
+            </w:r>
+            <w:r>
+              <w:rPr>
+                <w:rFonts w:ascii="Droid Sans" w:eastAsia="Droid Sans" w:hAnsi="Droid Sans" w:cs="Droid Sans"/>
+                <w:bCs/>
+                <w:color w:val="434343"/>
+              </w:rPr>
+              <w:t>project and the achieved product</w:t>
+            </w:r>
+            <w:r>
+              <w:rPr>
+                <w:rFonts w:ascii="Droid Sans" w:eastAsia="Droid Sans" w:hAnsi="Droid Sans" w:cs="Droid Sans"/>
+                <w:bCs/>
+                <w:color w:val="434343"/>
+              </w:rPr>
+              <w:t>.</w:t>
+            </w:r>
           </w:p>
         </w:tc>
         <w:tc>
           <w:tcPr>
-            <w:tcW w:w="1237" w:type="dxa"/>
+            <w:tcW w:w="1350" w:type="dxa"/>
           </w:tcPr>
           <w:p>
             <w:pPr>
@@ -3373,25 +4106,23 @@
               <w:jc w:val="center"/>
               <w:rPr>
                 <w:rFonts w:ascii="Droid Sans" w:eastAsia="Droid Sans" w:hAnsi="Droid Sans" w:cs="Droid Sans"/>
-                <w:color w:val="434343"/>
-                <w:sz w:val="20"/>
-                <w:szCs w:val="20"/>
+                <w:bCs/>
+                <w:color w:val="434343"/>
               </w:rPr>
             </w:pPr>
             <w:r>
               <w:rPr>
                 <w:rFonts w:ascii="Droid Sans" w:eastAsia="Droid Sans" w:hAnsi="Droid Sans" w:cs="Droid Sans"/>
-                <w:color w:val="434343"/>
-                <w:sz w:val="20"/>
-                <w:szCs w:val="20"/>
-              </w:rPr>
-              <w:t>19/4</w:t>
+                <w:bCs/>
+                <w:color w:val="434343"/>
+              </w:rPr>
+              <w:t>First version, Version 1.0</w:t>
             </w:r>
           </w:p>
         </w:tc>
         <w:tc>
           <w:tcPr>
-            <w:tcW w:w="1168" w:type="dxa"/>
+            <w:tcW w:w="720" w:type="dxa"/>
           </w:tcPr>
           <w:p>
             <w:pPr>
@@ -3400,11 +4131,43 @@
               <w:jc w:val="center"/>
               <w:rPr>
                 <w:rFonts w:ascii="Droid Sans" w:eastAsia="Droid Sans" w:hAnsi="Droid Sans" w:cs="Droid Sans"/>
-                <w:color w:val="434343"/>
-                <w:sz w:val="20"/>
-                <w:szCs w:val="20"/>
+                <w:bCs/>
+                <w:color w:val="434343"/>
               </w:rPr>
             </w:pPr>
+            <w:r>
+              <w:rPr>
+                <w:rFonts w:ascii="Droid Sans" w:eastAsia="Droid Sans" w:hAnsi="Droid Sans" w:cs="Droid Sans"/>
+                <w:bCs/>
+                <w:color w:val="434343"/>
+              </w:rPr>
+              <w:t>3/5</w:t>
+            </w:r>
+          </w:p>
+        </w:tc>
+        <w:tc>
+          <w:tcPr>
+            <w:tcW w:w="900" w:type="dxa"/>
+          </w:tcPr>
+          <w:p>
+            <w:pPr>
+              <w:widowControl w:val="0"/>
+              <w:spacing w:line="240" w:lineRule="auto"/>
+              <w:jc w:val="center"/>
+              <w:rPr>
+                <w:rFonts w:ascii="Droid Sans" w:eastAsia="Droid Sans" w:hAnsi="Droid Sans" w:cs="Droid Sans"/>
+                <w:bCs/>
+                <w:color w:val="434343"/>
+              </w:rPr>
+            </w:pPr>
+            <w:r>
+              <w:rPr>
+                <w:rFonts w:ascii="Droid Sans" w:eastAsia="Droid Sans" w:hAnsi="Droid Sans" w:cs="Droid Sans"/>
+                <w:bCs/>
+                <w:color w:val="434343"/>
+              </w:rPr>
+              <w:t>20%</w:t>
+            </w:r>
           </w:p>
         </w:tc>
       </w:tr>
@@ -3414,7 +4177,7 @@
         </w:trPr>
         <w:tc>
           <w:tcPr>
-            <w:tcW w:w="805" w:type="dxa"/>
+            <w:tcW w:w="800" w:type="dxa"/>
             <w:shd w:val="clear" w:color="auto" w:fill="D9D9D9"/>
             <w:tcMar>
               <w:top w:w="100" w:type="dxa"/>
@@ -3429,41 +4192,17 @@
               <w:spacing w:line="240" w:lineRule="auto"/>
               <w:jc w:val="center"/>
               <w:rPr>
-                <w:sz w:val="20"/>
-                <w:szCs w:val="20"/>
+                <w:rFonts w:ascii="Droid Sans" w:hAnsi="Droid Sans"/>
+                <w:bCs/>
               </w:rPr>
             </w:pPr>
             <w:r>
               <w:rPr>
-                <w:rFonts w:ascii="Droid Sans" w:eastAsia="Droid Sans" w:hAnsi="Droid Sans" w:cs="Droid Sans"/>
-                <w:color w:val="434343"/>
-                <w:sz w:val="20"/>
-                <w:szCs w:val="20"/>
+                <w:rFonts w:ascii="Droid Sans" w:hAnsi="Droid Sans"/>
+                <w:bCs/>
               </w:rPr>
               <w:t>14-15</w:t>
             </w:r>
-          </w:p>
-        </w:tc>
-        <w:tc>
-          <w:tcPr>
-            <w:tcW w:w="2335" w:type="dxa"/>
-            <w:tcMar>
-              <w:top w:w="100" w:type="dxa"/>
-              <w:left w:w="100" w:type="dxa"/>
-              <w:bottom w:w="100" w:type="dxa"/>
-              <w:right w:w="100" w:type="dxa"/>
-            </w:tcMar>
-          </w:tcPr>
-          <w:p>
-            <w:pPr>
-              <w:widowControl w:val="0"/>
-              <w:spacing w:line="240" w:lineRule="auto"/>
-              <w:jc w:val="center"/>
-              <w:rPr>
-                <w:sz w:val="20"/>
-                <w:szCs w:val="20"/>
-              </w:rPr>
-            </w:pPr>
           </w:p>
         </w:tc>
         <w:tc>
@@ -3482,102 +4221,39 @@
               <w:spacing w:line="240" w:lineRule="auto"/>
               <w:jc w:val="center"/>
               <w:rPr>
-                <w:sz w:val="20"/>
-                <w:szCs w:val="20"/>
+                <w:rFonts w:ascii="Droid Sans" w:hAnsi="Droid Sans"/>
+                <w:bCs/>
               </w:rPr>
             </w:pPr>
+            <w:r>
+              <w:rPr>
+                <w:rFonts w:ascii="Droid Sans" w:eastAsia="Droid Sans" w:hAnsi="Droid Sans" w:cs="Droid Sans"/>
+                <w:bCs/>
+                <w:color w:val="434343"/>
+              </w:rPr>
+              <w:t xml:space="preserve">Project </w:t>
+            </w:r>
+            <w:r>
+              <w:rPr>
+                <w:rFonts w:ascii="Droid Sans" w:eastAsia="Droid Sans" w:hAnsi="Droid Sans" w:cs="Droid Sans"/>
+                <w:bCs/>
+                <w:color w:val="434343"/>
+              </w:rPr>
+              <w:t>demo and p</w:t>
+            </w:r>
+            <w:r>
+              <w:rPr>
+                <w:rFonts w:ascii="Droid Sans" w:eastAsia="Droid Sans" w:hAnsi="Droid Sans" w:cs="Droid Sans"/>
+                <w:bCs/>
+                <w:color w:val="434343"/>
+              </w:rPr>
+              <w:t>resentation</w:t>
+            </w:r>
           </w:p>
         </w:tc>
         <w:tc>
           <w:tcPr>
-            <w:tcW w:w="1463" w:type="dxa"/>
-          </w:tcPr>
-          <w:p>
-            <w:pPr>
-              <w:widowControl w:val="0"/>
-              <w:spacing w:line="240" w:lineRule="auto"/>
-              <w:jc w:val="center"/>
-              <w:rPr>
-                <w:rFonts w:ascii="Droid Sans" w:eastAsia="Droid Sans" w:hAnsi="Droid Sans" w:cs="Droid Sans"/>
-                <w:color w:val="434343"/>
-                <w:sz w:val="20"/>
-                <w:szCs w:val="20"/>
-              </w:rPr>
-            </w:pPr>
-            <w:r>
-              <w:rPr>
-                <w:rFonts w:ascii="Droid Sans" w:eastAsia="Droid Sans" w:hAnsi="Droid Sans" w:cs="Droid Sans"/>
-                <w:color w:val="434343"/>
-                <w:sz w:val="20"/>
-                <w:szCs w:val="20"/>
-              </w:rPr>
-              <w:t>First version, Version 1.0</w:t>
-            </w:r>
-          </w:p>
-        </w:tc>
-        <w:tc>
-          <w:tcPr>
-            <w:tcW w:w="1237" w:type="dxa"/>
-          </w:tcPr>
-          <w:p>
-            <w:pPr>
-              <w:widowControl w:val="0"/>
-              <w:spacing w:line="240" w:lineRule="auto"/>
-              <w:jc w:val="center"/>
-              <w:rPr>
-                <w:rFonts w:ascii="Droid Sans" w:eastAsia="Droid Sans" w:hAnsi="Droid Sans" w:cs="Droid Sans"/>
-                <w:color w:val="434343"/>
-                <w:sz w:val="20"/>
-                <w:szCs w:val="20"/>
-              </w:rPr>
-            </w:pPr>
-            <w:r>
-              <w:rPr>
-                <w:rFonts w:ascii="Droid Sans" w:eastAsia="Droid Sans" w:hAnsi="Droid Sans" w:cs="Droid Sans"/>
-                <w:color w:val="434343"/>
-                <w:sz w:val="20"/>
-                <w:szCs w:val="20"/>
-              </w:rPr>
-              <w:t>3/5</w:t>
-            </w:r>
-          </w:p>
-        </w:tc>
-        <w:tc>
-          <w:tcPr>
-            <w:tcW w:w="1168" w:type="dxa"/>
-          </w:tcPr>
-          <w:p>
-            <w:pPr>
-              <w:widowControl w:val="0"/>
-              <w:spacing w:line="240" w:lineRule="auto"/>
-              <w:jc w:val="center"/>
-              <w:rPr>
-                <w:rFonts w:ascii="Droid Sans" w:eastAsia="Droid Sans" w:hAnsi="Droid Sans" w:cs="Droid Sans"/>
-                <w:color w:val="434343"/>
-                <w:sz w:val="20"/>
-                <w:szCs w:val="20"/>
-              </w:rPr>
-            </w:pPr>
-            <w:r>
-              <w:rPr>
-                <w:rFonts w:ascii="Droid Sans" w:eastAsia="Droid Sans" w:hAnsi="Droid Sans" w:cs="Droid Sans"/>
-                <w:color w:val="434343"/>
-                <w:sz w:val="20"/>
-                <w:szCs w:val="20"/>
-              </w:rPr>
-              <w:t>20%</w:t>
-            </w:r>
-          </w:p>
-        </w:tc>
-      </w:tr>
-      <w:tr>
-        <w:trPr>
-          <w:jc w:val="center"/>
-        </w:trPr>
-        <w:tc>
-          <w:tcPr>
-            <w:tcW w:w="805" w:type="dxa"/>
-            <w:shd w:val="clear" w:color="auto" w:fill="D9D9D9"/>
+            <w:tcW w:w="3780" w:type="dxa"/>
             <w:tcMar>
               <w:top w:w="100" w:type="dxa"/>
               <w:left w:w="100" w:type="dxa"/>
@@ -3591,22 +4267,111 @@
               <w:spacing w:line="240" w:lineRule="auto"/>
               <w:jc w:val="center"/>
               <w:rPr>
-                <w:sz w:val="20"/>
-                <w:szCs w:val="20"/>
+                <w:rFonts w:ascii="Droid Sans" w:hAnsi="Droid Sans"/>
+                <w:bCs/>
               </w:rPr>
             </w:pPr>
             <w:r>
               <w:rPr>
-                <w:sz w:val="20"/>
-                <w:szCs w:val="20"/>
-              </w:rPr>
-              <w:t>14-15</w:t>
+                <w:rFonts w:ascii="Droid Sans" w:hAnsi="Droid Sans"/>
+                <w:bCs/>
+              </w:rPr>
+              <w:t xml:space="preserve">Performing presentation and demo. </w:t>
             </w:r>
           </w:p>
         </w:tc>
         <w:tc>
           <w:tcPr>
-            <w:tcW w:w="2335" w:type="dxa"/>
+            <w:tcW w:w="1350" w:type="dxa"/>
+          </w:tcPr>
+          <w:p>
+            <w:pPr>
+              <w:widowControl w:val="0"/>
+              <w:spacing w:line="240" w:lineRule="auto"/>
+              <w:jc w:val="center"/>
+              <w:rPr>
+                <w:rFonts w:ascii="Droid Sans" w:eastAsia="Droid Sans" w:hAnsi="Droid Sans" w:cs="Droid Sans"/>
+                <w:bCs/>
+                <w:color w:val="434343"/>
+              </w:rPr>
+            </w:pPr>
+            <w:r>
+              <w:rPr>
+                <w:rFonts w:ascii="Droid Sans" w:eastAsia="Droid Sans" w:hAnsi="Droid Sans" w:cs="Droid Sans"/>
+                <w:bCs/>
+                <w:color w:val="434343"/>
+              </w:rPr>
+              <w:t>Presentation</w:t>
+            </w:r>
+          </w:p>
+        </w:tc>
+        <w:tc>
+          <w:tcPr>
+            <w:tcW w:w="720" w:type="dxa"/>
+          </w:tcPr>
+          <w:p>
+            <w:pPr>
+              <w:widowControl w:val="0"/>
+              <w:spacing w:line="240" w:lineRule="auto"/>
+              <w:jc w:val="center"/>
+              <w:rPr>
+                <w:rFonts w:ascii="Droid Sans" w:eastAsia="Droid Sans" w:hAnsi="Droid Sans" w:cs="Droid Sans"/>
+                <w:bCs/>
+                <w:color w:val="434343"/>
+              </w:rPr>
+            </w:pPr>
+            <w:r>
+              <w:rPr>
+                <w:rFonts w:ascii="Droid Sans" w:eastAsia="Droid Sans" w:hAnsi="Droid Sans" w:cs="Droid Sans"/>
+                <w:bCs/>
+                <w:color w:val="434343"/>
+              </w:rPr>
+              <w:t>3/5</w:t>
+            </w:r>
+          </w:p>
+        </w:tc>
+        <w:tc>
+          <w:tcPr>
+            <w:tcW w:w="900" w:type="dxa"/>
+          </w:tcPr>
+          <w:p>
+            <w:pPr>
+              <w:widowControl w:val="0"/>
+              <w:spacing w:line="240" w:lineRule="auto"/>
+              <w:jc w:val="center"/>
+              <w:rPr>
+                <w:rFonts w:ascii="Droid Sans" w:eastAsia="Droid Sans" w:hAnsi="Droid Sans" w:cs="Droid Sans"/>
+                <w:bCs/>
+                <w:color w:val="434343"/>
+              </w:rPr>
+            </w:pPr>
+            <w:r>
+              <w:rPr>
+                <w:rFonts w:ascii="Droid Sans" w:eastAsia="Droid Sans" w:hAnsi="Droid Sans" w:cs="Droid Sans"/>
+                <w:bCs/>
+                <w:color w:val="434343"/>
+              </w:rPr>
+              <w:t>15</w:t>
+            </w:r>
+            <w:r>
+              <w:rPr>
+                <w:rFonts w:ascii="Droid Sans" w:eastAsia="Droid Sans" w:hAnsi="Droid Sans" w:cs="Droid Sans"/>
+                <w:bCs/>
+                <w:color w:val="434343"/>
+              </w:rPr>
+              <w:t>%</w:t>
+            </w:r>
+          </w:p>
+        </w:tc>
+      </w:tr>
+      <w:tr>
+        <w:trPr>
+          <w:jc w:val="center"/>
+        </w:trPr>
+        <w:tc>
+          <w:tcPr>
+            <w:tcW w:w="800" w:type="dxa"/>
+            <w:shd w:val="clear" w:color="auto" w:fill="CCCCCC"/>
             <w:tcMar>
               <w:top w:w="100" w:type="dxa"/>
               <w:left w:w="100" w:type="dxa"/>
@@ -3620,18 +4385,25 @@
               <w:spacing w:line="240" w:lineRule="auto"/>
               <w:jc w:val="center"/>
               <w:rPr>
-                <w:sz w:val="20"/>
-                <w:szCs w:val="20"/>
+                <w:rFonts w:ascii="Droid Sans" w:hAnsi="Droid Sans"/>
+                <w:bCs/>
               </w:rPr>
             </w:pPr>
             <w:r>
               <w:rPr>
                 <w:rFonts w:ascii="Droid Sans" w:eastAsia="Droid Sans" w:hAnsi="Droid Sans" w:cs="Droid Sans"/>
-                <w:color w:val="434343"/>
-                <w:sz w:val="20"/>
-                <w:szCs w:val="20"/>
-              </w:rPr>
-              <w:t>Project Report Presentation</w:t>
+                <w:bCs/>
+                <w:color w:val="434343"/>
+              </w:rPr>
+              <w:t>14-</w:t>
+            </w:r>
+            <w:r>
+              <w:rPr>
+                <w:rFonts w:ascii="Droid Sans" w:eastAsia="Droid Sans" w:hAnsi="Droid Sans" w:cs="Droid Sans"/>
+                <w:bCs/>
+                <w:color w:val="434343"/>
+              </w:rPr>
+              <w:t>15</w:t>
             </w:r>
           </w:p>
         </w:tc>
@@ -3651,102 +4423,23 @@
               <w:spacing w:line="240" w:lineRule="auto"/>
               <w:jc w:val="center"/>
               <w:rPr>
-                <w:sz w:val="20"/>
-                <w:szCs w:val="20"/>
+                <w:rFonts w:ascii="Droid Sans" w:hAnsi="Droid Sans"/>
+                <w:bCs/>
               </w:rPr>
             </w:pPr>
+            <w:r>
+              <w:rPr>
+                <w:rFonts w:ascii="Droid Sans" w:eastAsia="Droid Sans" w:hAnsi="Droid Sans" w:cs="Droid Sans"/>
+                <w:bCs/>
+                <w:color w:val="434343"/>
+              </w:rPr>
+              <w:t>Video about the projects (3-5 minutes)</w:t>
+            </w:r>
           </w:p>
         </w:tc>
         <w:tc>
           <w:tcPr>
-            <w:tcW w:w="1463" w:type="dxa"/>
-          </w:tcPr>
-          <w:p>
-            <w:pPr>
-              <w:widowControl w:val="0"/>
-              <w:spacing w:line="240" w:lineRule="auto"/>
-              <w:jc w:val="center"/>
-              <w:rPr>
-                <w:rFonts w:ascii="Droid Sans" w:eastAsia="Droid Sans" w:hAnsi="Droid Sans" w:cs="Droid Sans"/>
-                <w:color w:val="434343"/>
-                <w:sz w:val="20"/>
-                <w:szCs w:val="20"/>
-              </w:rPr>
-            </w:pPr>
-          </w:p>
-        </w:tc>
-        <w:tc>
-          <w:tcPr>
-            <w:tcW w:w="1237" w:type="dxa"/>
-          </w:tcPr>
-          <w:p>
-            <w:pPr>
-              <w:widowControl w:val="0"/>
-              <w:spacing w:line="240" w:lineRule="auto"/>
-              <w:jc w:val="center"/>
-              <w:rPr>
-                <w:rFonts w:ascii="Droid Sans" w:eastAsia="Droid Sans" w:hAnsi="Droid Sans" w:cs="Droid Sans"/>
-                <w:color w:val="434343"/>
-                <w:sz w:val="20"/>
-                <w:szCs w:val="20"/>
-              </w:rPr>
-            </w:pPr>
-            <w:r>
-              <w:rPr>
-                <w:rFonts w:ascii="Droid Sans" w:eastAsia="Droid Sans" w:hAnsi="Droid Sans" w:cs="Droid Sans"/>
-                <w:color w:val="434343"/>
-                <w:sz w:val="20"/>
-                <w:szCs w:val="20"/>
-              </w:rPr>
-              <w:t>3/5</w:t>
-            </w:r>
-          </w:p>
-        </w:tc>
-        <w:tc>
-          <w:tcPr>
-            <w:tcW w:w="1168" w:type="dxa"/>
-          </w:tcPr>
-          <w:p>
-            <w:pPr>
-              <w:widowControl w:val="0"/>
-              <w:spacing w:line="240" w:lineRule="auto"/>
-              <w:jc w:val="center"/>
-              <w:rPr>
-                <w:rFonts w:ascii="Droid Sans" w:eastAsia="Droid Sans" w:hAnsi="Droid Sans" w:cs="Droid Sans"/>
-                <w:color w:val="434343"/>
-                <w:sz w:val="20"/>
-                <w:szCs w:val="20"/>
-              </w:rPr>
-            </w:pPr>
-            <w:r>
-              <w:rPr>
-                <w:rFonts w:ascii="Droid Sans" w:eastAsia="Droid Sans" w:hAnsi="Droid Sans" w:cs="Droid Sans"/>
-                <w:color w:val="434343"/>
-                <w:sz w:val="20"/>
-                <w:szCs w:val="20"/>
-              </w:rPr>
-              <w:t>15</w:t>
-            </w:r>
-            <w:r>
-              <w:rPr>
-                <w:rFonts w:ascii="Droid Sans" w:eastAsia="Droid Sans" w:hAnsi="Droid Sans" w:cs="Droid Sans"/>
-                <w:color w:val="434343"/>
-                <w:sz w:val="20"/>
-                <w:szCs w:val="20"/>
-              </w:rPr>
-              <w:t>%</w:t>
-            </w:r>
-          </w:p>
-        </w:tc>
-      </w:tr>
-      <w:tr>
-        <w:trPr>
-          <w:jc w:val="center"/>
-        </w:trPr>
-        <w:tc>
-          <w:tcPr>
-            <w:tcW w:w="805" w:type="dxa"/>
-            <w:shd w:val="clear" w:color="auto" w:fill="CCCCCC"/>
+            <w:tcW w:w="3780" w:type="dxa"/>
             <w:tcMar>
               <w:top w:w="100" w:type="dxa"/>
               <w:left w:w="100" w:type="dxa"/>
@@ -3760,39 +4453,22 @@
               <w:spacing w:line="240" w:lineRule="auto"/>
               <w:jc w:val="center"/>
               <w:rPr>
-                <w:sz w:val="20"/>
-                <w:szCs w:val="20"/>
+                <w:rFonts w:ascii="Droid Sans" w:hAnsi="Droid Sans"/>
+                <w:bCs/>
               </w:rPr>
             </w:pPr>
             <w:r>
               <w:rPr>
-                <w:rFonts w:ascii="Droid Sans" w:eastAsia="Droid Sans" w:hAnsi="Droid Sans" w:cs="Droid Sans"/>
-                <w:color w:val="434343"/>
-                <w:sz w:val="20"/>
-                <w:szCs w:val="20"/>
-              </w:rPr>
-              <w:t>14-</w:t>
-            </w:r>
-            <w:r>
-              <w:rPr>
-                <w:rFonts w:ascii="Droid Sans" w:eastAsia="Droid Sans" w:hAnsi="Droid Sans" w:cs="Droid Sans"/>
-                <w:color w:val="434343"/>
-                <w:sz w:val="20"/>
-                <w:szCs w:val="20"/>
-              </w:rPr>
-              <w:t>15</w:t>
+                <w:rFonts w:ascii="Droid Sans" w:hAnsi="Droid Sans"/>
+                <w:bCs/>
+              </w:rPr>
+              <w:t>Preparing a short video about the project</w:t>
             </w:r>
           </w:p>
         </w:tc>
         <w:tc>
           <w:tcPr>
-            <w:tcW w:w="2335" w:type="dxa"/>
-            <w:tcMar>
-              <w:top w:w="100" w:type="dxa"/>
-              <w:left w:w="100" w:type="dxa"/>
-              <w:bottom w:w="100" w:type="dxa"/>
-              <w:right w:w="100" w:type="dxa"/>
-            </w:tcMar>
+            <w:tcW w:w="1350" w:type="dxa"/>
           </w:tcPr>
           <w:p>
             <w:pPr>
@@ -3800,30 +4476,24 @@
               <w:spacing w:line="240" w:lineRule="auto"/>
               <w:jc w:val="center"/>
               <w:rPr>
-                <w:sz w:val="20"/>
-                <w:szCs w:val="20"/>
+                <w:rFonts w:ascii="Droid Sans" w:eastAsia="Droid Sans" w:hAnsi="Droid Sans" w:cs="Droid Sans"/>
+                <w:bCs/>
+                <w:color w:val="434343"/>
               </w:rPr>
             </w:pPr>
             <w:r>
               <w:rPr>
                 <w:rFonts w:ascii="Droid Sans" w:eastAsia="Droid Sans" w:hAnsi="Droid Sans" w:cs="Droid Sans"/>
-                <w:color w:val="434343"/>
-                <w:sz w:val="20"/>
-                <w:szCs w:val="20"/>
-              </w:rPr>
-              <w:t>Video about the projects (3-5 minutes)</w:t>
+                <w:bCs/>
+                <w:color w:val="434343"/>
+              </w:rPr>
+              <w:t>Video</w:t>
             </w:r>
           </w:p>
         </w:tc>
         <w:tc>
           <w:tcPr>
-            <w:tcW w:w="2250" w:type="dxa"/>
-            <w:tcMar>
-              <w:top w:w="100" w:type="dxa"/>
-              <w:left w:w="100" w:type="dxa"/>
-              <w:bottom w:w="100" w:type="dxa"/>
-              <w:right w:w="100" w:type="dxa"/>
-            </w:tcMar>
+            <w:tcW w:w="720" w:type="dxa"/>
           </w:tcPr>
           <w:p>
             <w:pPr>
@@ -3831,15 +4501,24 @@
               <w:spacing w:line="240" w:lineRule="auto"/>
               <w:jc w:val="center"/>
               <w:rPr>
-                <w:sz w:val="20"/>
-                <w:szCs w:val="20"/>
+                <w:rFonts w:ascii="Droid Sans" w:eastAsia="Droid Sans" w:hAnsi="Droid Sans" w:cs="Droid Sans"/>
+                <w:bCs/>
+                <w:color w:val="434343"/>
               </w:rPr>
             </w:pPr>
+            <w:r>
+              <w:rPr>
+                <w:rFonts w:ascii="Droid Sans" w:eastAsia="Droid Sans" w:hAnsi="Droid Sans" w:cs="Droid Sans"/>
+                <w:bCs/>
+                <w:color w:val="434343"/>
+              </w:rPr>
+              <w:t>3/5</w:t>
+            </w:r>
           </w:p>
         </w:tc>
         <w:tc>
           <w:tcPr>
-            <w:tcW w:w="1463" w:type="dxa"/>
+            <w:tcW w:w="900" w:type="dxa"/>
           </w:tcPr>
           <w:p>
             <w:pPr>
@@ -3848,62 +4527,15 @@
               <w:jc w:val="center"/>
               <w:rPr>
                 <w:rFonts w:ascii="Droid Sans" w:eastAsia="Droid Sans" w:hAnsi="Droid Sans" w:cs="Droid Sans"/>
-                <w:color w:val="434343"/>
-                <w:sz w:val="20"/>
-                <w:szCs w:val="20"/>
+                <w:bCs/>
+                <w:color w:val="434343"/>
               </w:rPr>
             </w:pPr>
-          </w:p>
-        </w:tc>
-        <w:tc>
-          <w:tcPr>
-            <w:tcW w:w="1237" w:type="dxa"/>
-          </w:tcPr>
-          <w:p>
-            <w:pPr>
-              <w:widowControl w:val="0"/>
-              <w:spacing w:line="240" w:lineRule="auto"/>
-              <w:jc w:val="center"/>
-              <w:rPr>
-                <w:rFonts w:ascii="Droid Sans" w:eastAsia="Droid Sans" w:hAnsi="Droid Sans" w:cs="Droid Sans"/>
-                <w:color w:val="434343"/>
-                <w:sz w:val="20"/>
-                <w:szCs w:val="20"/>
-              </w:rPr>
-            </w:pPr>
-            <w:r>
-              <w:rPr>
-                <w:rFonts w:ascii="Droid Sans" w:eastAsia="Droid Sans" w:hAnsi="Droid Sans" w:cs="Droid Sans"/>
-                <w:color w:val="434343"/>
-                <w:sz w:val="20"/>
-                <w:szCs w:val="20"/>
-              </w:rPr>
-              <w:t>3/5</w:t>
-            </w:r>
-          </w:p>
-        </w:tc>
-        <w:tc>
-          <w:tcPr>
-            <w:tcW w:w="1168" w:type="dxa"/>
-          </w:tcPr>
-          <w:p>
-            <w:pPr>
-              <w:widowControl w:val="0"/>
-              <w:spacing w:line="240" w:lineRule="auto"/>
-              <w:jc w:val="center"/>
-              <w:rPr>
-                <w:rFonts w:ascii="Droid Sans" w:eastAsia="Droid Sans" w:hAnsi="Droid Sans" w:cs="Droid Sans"/>
-                <w:color w:val="434343"/>
-                <w:sz w:val="20"/>
-                <w:szCs w:val="20"/>
-              </w:rPr>
-            </w:pPr>
-            <w:r>
-              <w:rPr>
-                <w:rFonts w:ascii="Droid Sans" w:eastAsia="Droid Sans" w:hAnsi="Droid Sans" w:cs="Droid Sans"/>
-                <w:color w:val="434343"/>
-                <w:sz w:val="20"/>
-                <w:szCs w:val="20"/>
+            <w:r>
+              <w:rPr>
+                <w:rFonts w:ascii="Droid Sans" w:eastAsia="Droid Sans" w:hAnsi="Droid Sans" w:cs="Droid Sans"/>
+                <w:bCs/>
+                <w:color w:val="434343"/>
               </w:rPr>
               <w:t>5%</w:t>
             </w:r>
@@ -3911,33 +4543,12 @@
         </w:tc>
       </w:tr>
     </w:tbl>
-    <w:p>
-      <w:pPr>
-        <w:ind w:left="1440"/>
-        <w:jc w:val="both"/>
-      </w:pPr>
-    </w:p>
-    <w:p>
-      <w:pPr>
-        <w:ind w:left="720" w:firstLine="720"/>
-      </w:pPr>
-    </w:p>
-    <w:p>
-      <w:pPr>
-        <w:ind w:left="720" w:firstLine="720"/>
-      </w:pPr>
-    </w:p>
-    <w:p>
-      <w:pPr>
-        <w:ind w:left="720" w:firstLine="720"/>
-      </w:pPr>
-    </w:p>
     <w:p/>
     <w:p>
       <w:pPr>
         <w:pStyle w:val="Heading1"/>
       </w:pPr>
-      <w:bookmarkStart w:id="8" w:name="_Toc505639286"/>
+      <w:bookmarkStart w:id="8" w:name="_Toc505817067"/>
       <w:r>
         <w:lastRenderedPageBreak/>
         <w:t>References</w:t>
@@ -3948,36 +4559,42 @@
       <w:pPr>
         <w:rPr>
           <w:color w:val="2E74B5" w:themeColor="accent1" w:themeShade="BF"/>
+          <w:sz w:val="24"/>
+          <w:szCs w:val="24"/>
         </w:rPr>
       </w:pPr>
       <w:r>
         <w:rPr>
           <w:rFonts w:ascii="Helvetica" w:hAnsi="Helvetica"/>
           <w:color w:val="000000"/>
-          <w:sz w:val="19"/>
-          <w:szCs w:val="19"/>
+          <w:sz w:val="24"/>
+          <w:szCs w:val="24"/>
         </w:rPr>
         <w:t xml:space="preserve">[1] </w:t>
       </w:r>
       <w:r>
+        <w:rPr>
+          <w:sz w:val="24"/>
+          <w:szCs w:val="24"/>
+        </w:rPr>
         <w:t xml:space="preserve">Convolutional Neural Networks for Age and Gender Classification, Ari </w:t>
       </w:r>
       <w:proofErr w:type="spellStart"/>
       <w:r>
+        <w:rPr>
+          <w:sz w:val="24"/>
+          <w:szCs w:val="24"/>
+        </w:rPr>
         <w:t>Ekmekji</w:t>
       </w:r>
       <w:proofErr w:type="spellEnd"/>
       <w:r>
-        <w:t xml:space="preserve">, </w:t>
+        <w:rPr>
+          <w:sz w:val="24"/>
+          <w:szCs w:val="24"/>
+        </w:rPr>
+        <w:t>.</w:t>
       </w:r>
-      <w:hyperlink r:id="rId10" w:history="1">
-        <w:r>
-          <w:rPr>
-            <w:rStyle w:val="Hyperlink"/>
-          </w:rPr>
-          <w:t>http://cs231n.stanford.edu/reports/2016/pdfs/003_Report.pdf</w:t>
-        </w:r>
-      </w:hyperlink>
     </w:p>
     <w:p>
       <w:pPr>
@@ -3986,31 +4603,34 @@
           <w:b/>
           <w:bCs/>
           <w:color w:val="000000"/>
-          <w:sz w:val="19"/>
-          <w:szCs w:val="19"/>
+          <w:sz w:val="24"/>
+          <w:szCs w:val="24"/>
         </w:rPr>
       </w:pPr>
       <w:r>
-        <w:t xml:space="preserve">[2] </w:t>
+        <w:rPr>
+          <w:sz w:val="24"/>
+          <w:szCs w:val="24"/>
+        </w:rPr>
+        <w:t>[2] DAGER: Deep Age, Gender and Emotion Recognition using Convolutional Neural Network,</w:t>
       </w:r>
-      <w:r>
-        <w:t>DAGER: Deep Age, Gender and Emotion Recognition using Convolutional Neural Network,</w:t>
-      </w:r>
-      <w:hyperlink r:id="rId11" w:history="1">
+      <w:hyperlink r:id="rId10" w:history="1">
         <w:r>
           <w:rPr>
             <w:rFonts w:ascii="Helvetica" w:hAnsi="Helvetica"/>
             <w:b/>
             <w:bCs/>
             <w:color w:val="0000FF"/>
-            <w:sz w:val="19"/>
-            <w:szCs w:val="19"/>
+            <w:sz w:val="24"/>
+            <w:szCs w:val="24"/>
           </w:rPr>
           <w:t xml:space="preserve"> </w:t>
         </w:r>
         <w:r>
           <w:rPr>
             <w:rStyle w:val="Hyperlink"/>
+            <w:sz w:val="24"/>
+            <w:szCs w:val="24"/>
           </w:rPr>
           <w:t>arXiv:1702.04280</w:t>
         </w:r>
@@ -4023,17 +4643,23 @@
           <w:b/>
           <w:bCs/>
           <w:color w:val="000000"/>
-          <w:sz w:val="19"/>
-          <w:szCs w:val="19"/>
+          <w:sz w:val="24"/>
+          <w:szCs w:val="24"/>
         </w:rPr>
       </w:pPr>
       <w:r>
+        <w:rPr>
+          <w:sz w:val="24"/>
+          <w:szCs w:val="24"/>
+        </w:rPr>
         <w:t xml:space="preserve">[3] Age and Gender Classification using Convolutional Neural Networks </w:t>
       </w:r>
-      <w:hyperlink r:id="rId12" w:history="1">
+      <w:hyperlink r:id="rId11" w:history="1">
         <w:r>
           <w:rPr>
             <w:rStyle w:val="Hyperlink"/>
+            <w:sz w:val="24"/>
+            <w:szCs w:val="24"/>
           </w:rPr>
           <w:t>http://citeseerx.ist.psu.edu/viewdoc/download?doi=10.1.1.722.9654&amp;rep=rep1&amp;type=pdf</w:t>
         </w:r>
@@ -4047,7 +4673,7 @@
       </w:pPr>
     </w:p>
     <w:sectPr>
-      <w:footerReference w:type="default" r:id="rId13"/>
+      <w:footerReference w:type="default" r:id="rId12"/>
       <w:pgSz w:w="11906" w:h="16838" w:code="9"/>
       <w:pgMar w:top="1440" w:right="1080" w:bottom="1440" w:left="1080" w:header="720" w:footer="720" w:gutter="0"/>
       <w:pgNumType w:start="0"/>
@@ -7222,6 +7848,36 @@
       <w:shd w:val="clear" w:color="auto" w:fill="E6E6E6"/>
     </w:rPr>
   </w:style>
+  <w:style w:type="paragraph" w:styleId="BalloonText">
+    <w:name w:val="Balloon Text"/>
+    <w:basedOn w:val="Normal"/>
+    <w:link w:val="BalloonTextChar"/>
+    <w:uiPriority w:val="99"/>
+    <w:semiHidden/>
+    <w:unhideWhenUsed/>
+    <w:rsid w:val="00697927"/>
+    <w:pPr>
+      <w:spacing w:after="0" w:line="240" w:lineRule="auto"/>
+    </w:pPr>
+    <w:rPr>
+      <w:rFonts w:ascii="Segoe UI" w:hAnsi="Segoe UI" w:cs="Segoe UI"/>
+      <w:sz w:val="18"/>
+      <w:szCs w:val="18"/>
+    </w:rPr>
+  </w:style>
+  <w:style w:type="character" w:customStyle="1" w:styleId="BalloonTextChar">
+    <w:name w:val="Balloon Text Char"/>
+    <w:basedOn w:val="DefaultParagraphFont"/>
+    <w:link w:val="BalloonText"/>
+    <w:uiPriority w:val="99"/>
+    <w:semiHidden/>
+    <w:rsid w:val="00697927"/>
+    <w:rPr>
+      <w:rFonts w:ascii="Segoe UI" w:hAnsi="Segoe UI" w:cs="Segoe UI"/>
+      <w:sz w:val="18"/>
+      <w:szCs w:val="18"/>
+    </w:rPr>
+  </w:style>
 </w:styles>
 </file>
 
@@ -7316,6 +7972,13 @@
     <w:pitch w:val="variable"/>
     <w:sig w:usb0="E0002AFF" w:usb1="C000247B" w:usb2="00000009" w:usb3="00000000" w:csb0="000001FF" w:csb1="00000000"/>
   </w:font>
+  <w:font w:name="Segoe UI">
+    <w:panose1 w:val="020B0502040204020203"/>
+    <w:charset w:val="00"/>
+    <w:family w:val="swiss"/>
+    <w:pitch w:val="variable"/>
+    <w:sig w:usb0="E4002EFF" w:usb1="C000E47F" w:usb2="00000009" w:usb3="00000000" w:csb0="000001FF" w:csb1="00000000"/>
+  </w:font>
   <w:font w:name="Droid Sans">
     <w:altName w:val="Times New Roman"/>
     <w:charset w:val="00"/>
@@ -7355,6 +8018,7 @@
     <w:rsid w:val="00574A35"/>
     <w:rsid w:val="006B063C"/>
     <w:rsid w:val="00723342"/>
+    <w:rsid w:val="007700B4"/>
     <w:rsid w:val="00A178FB"/>
     <w:rsid w:val="00B77049"/>
     <w:rsid w:val="00C53F66"/>
@@ -8120,7 +8784,7 @@
 </file>
 
 <file path=customXml/itemProps2.xml><?xml version="1.0" encoding="utf-8"?>
-<ds:datastoreItem xmlns:ds="http://schemas.openxmlformats.org/officeDocument/2006/customXml" ds:itemID="{5B187A79-A9F1-4301-BB55-6D315401B708}">
+<ds:datastoreItem xmlns:ds="http://schemas.openxmlformats.org/officeDocument/2006/customXml" ds:itemID="{AF237242-A820-4808-8F10-9F8CC9AA2862}">
   <ds:schemaRefs>
     <ds:schemaRef ds:uri="http://schemas.openxmlformats.org/officeDocument/2006/bibliography"/>
   </ds:schemaRefs>

</xml_diff>

<commit_message>
Poject Plan is added. It is separated from the initial plan document. The pdf file may be updated when submission. It is created as a reminder not to submit the word file.
</commit_message>
<xml_diff>
--- a/preparing/Initial_Plan_Document.docx
+++ b/preparing/Initial_Plan_Document.docx
@@ -1414,7 +1414,7 @@
                 <w:noProof/>
                 <w:webHidden/>
               </w:rPr>
-              <w:t>4</w:t>
+              <w:t>3</w:t>
             </w:r>
             <w:r>
               <w:rPr>
@@ -1484,7 +1484,7 @@
                 <w:noProof/>
                 <w:webHidden/>
               </w:rPr>
-              <w:t>5</w:t>
+              <w:t>4</w:t>
             </w:r>
             <w:r>
               <w:rPr>
@@ -8120,7 +8120,7 @@
 </file>
 
 <file path=customXml/itemProps2.xml><?xml version="1.0" encoding="utf-8"?>
-<ds:datastoreItem xmlns:ds="http://schemas.openxmlformats.org/officeDocument/2006/customXml" ds:itemID="{5B187A79-A9F1-4301-BB55-6D315401B708}">
+<ds:datastoreItem xmlns:ds="http://schemas.openxmlformats.org/officeDocument/2006/customXml" ds:itemID="{3BA375EA-8B8A-4137-A481-4A55B3A749BB}">
   <ds:schemaRefs>
     <ds:schemaRef ds:uri="http://schemas.openxmlformats.org/officeDocument/2006/bibliography"/>
   </ds:schemaRefs>

</xml_diff>